<commit_message>
varibles css / mejora al aplicar el xml en blogger
</commit_message>
<xml_diff>
--- a/Bitacioras/imagenes/Avances del blog.docx
+++ b/Bitacioras/imagenes/Avances del blog.docx
@@ -43,8 +43,6 @@
         </w:rPr>
         <w:t>/03/2025]</w:t>
       </w:r>
-      <w:bookmarkStart w:id="0" w:name="_GoBack"/>
-      <w:bookmarkEnd w:id="0"/>
     </w:p>
     <w:p>
       <w:pPr>
@@ -260,148 +258,693 @@
           <w:szCs w:val="36"/>
           <w:lang w:val="es-ES"/>
         </w:rPr>
-        <w:t>Fotografías de los avances del blog [05/03/2025]</w:t>
-      </w:r>
-    </w:p>
-    <w:p>
-      <w:pPr>
-        <w:jc w:val="center"/>
-        <w:rPr>
-          <w:rFonts w:cstheme="minorHAnsi"/>
-          <w:b/>
-          <w:sz w:val="36"/>
-          <w:szCs w:val="36"/>
-          <w:lang w:val="es-ES"/>
-        </w:rPr>
-      </w:pPr>
-    </w:p>
-    <w:p>
-      <w:pPr>
-        <w:jc w:val="center"/>
-        <w:rPr>
-          <w:rFonts w:cstheme="minorHAnsi"/>
-          <w:b/>
-          <w:color w:val="D9D9D9" w:themeColor="background1" w:themeShade="D9"/>
-          <w:sz w:val="32"/>
-          <w:szCs w:val="32"/>
-          <w:lang w:val="es-ES"/>
-        </w:rPr>
-      </w:pPr>
-      <w:r>
-        <w:rPr>
-          <w:rFonts w:cstheme="minorHAnsi"/>
-          <w:b/>
-          <w:color w:val="D9D9D9" w:themeColor="background1" w:themeShade="D9"/>
-          <w:sz w:val="32"/>
-          <w:szCs w:val="32"/>
-          <w:lang w:val="es-ES"/>
-        </w:rPr>
-        <w:t>[sin evidencias fotográficas]</w:t>
-      </w:r>
-    </w:p>
-    <w:p>
-      <w:pPr>
-        <w:jc w:val="center"/>
-        <w:rPr>
-          <w:rFonts w:cstheme="minorHAnsi"/>
-          <w:b/>
-          <w:sz w:val="36"/>
-          <w:szCs w:val="36"/>
-          <w:lang w:val="es-ES"/>
-        </w:rPr>
-      </w:pPr>
-    </w:p>
-    <w:p>
-      <w:pPr>
-        <w:jc w:val="center"/>
-        <w:rPr>
-          <w:rFonts w:cstheme="minorHAnsi"/>
-          <w:b/>
-          <w:sz w:val="36"/>
-          <w:szCs w:val="36"/>
-          <w:lang w:val="es-ES"/>
-        </w:rPr>
-      </w:pPr>
-      <w:r>
-        <w:rPr>
-          <w:rFonts w:cstheme="minorHAnsi"/>
-          <w:b/>
-          <w:sz w:val="36"/>
-          <w:szCs w:val="36"/>
-          <w:lang w:val="es-ES"/>
-        </w:rPr>
-        <w:t>Fotografías de los avances del blog [06/03/2025]</w:t>
-      </w:r>
-    </w:p>
-    <w:p>
-      <w:pPr>
-        <w:jc w:val="center"/>
-        <w:rPr>
-          <w:rFonts w:cstheme="minorHAnsi"/>
-          <w:b/>
-          <w:sz w:val="36"/>
-          <w:szCs w:val="36"/>
-          <w:lang w:val="es-ES"/>
-        </w:rPr>
-      </w:pPr>
-    </w:p>
-    <w:p>
-      <w:pPr>
-        <w:jc w:val="center"/>
-        <w:rPr>
-          <w:rFonts w:cstheme="minorHAnsi"/>
-          <w:b/>
-          <w:color w:val="D9D9D9" w:themeColor="background1" w:themeShade="D9"/>
-          <w:sz w:val="32"/>
-          <w:szCs w:val="32"/>
-          <w:lang w:val="es-ES"/>
-        </w:rPr>
-      </w:pPr>
-      <w:r>
-        <w:rPr>
-          <w:rFonts w:cstheme="minorHAnsi"/>
-          <w:b/>
-          <w:color w:val="D9D9D9" w:themeColor="background1" w:themeShade="D9"/>
-          <w:sz w:val="32"/>
-          <w:szCs w:val="32"/>
-          <w:lang w:val="es-ES"/>
-        </w:rPr>
-        <w:t>[sin evidencias fotográficas]</w:t>
-      </w:r>
-    </w:p>
-    <w:p>
-      <w:pPr>
-        <w:jc w:val="center"/>
-        <w:rPr>
-          <w:rFonts w:cstheme="minorHAnsi"/>
-          <w:b/>
-          <w:color w:val="D9D9D9" w:themeColor="background1" w:themeShade="D9"/>
-          <w:sz w:val="32"/>
-          <w:szCs w:val="32"/>
-          <w:lang w:val="es-ES"/>
-        </w:rPr>
-      </w:pPr>
-    </w:p>
-    <w:p>
-      <w:pPr>
-        <w:jc w:val="center"/>
-        <w:rPr>
-          <w:rFonts w:cstheme="minorHAnsi"/>
-          <w:b/>
-          <w:sz w:val="36"/>
-          <w:szCs w:val="36"/>
-          <w:lang w:val="es-ES"/>
-        </w:rPr>
-      </w:pPr>
-      <w:r>
-        <w:rPr>
-          <w:rFonts w:cstheme="minorHAnsi"/>
-          <w:b/>
-          <w:sz w:val="36"/>
-          <w:szCs w:val="36"/>
-          <w:lang w:val="es-ES"/>
+        <w:t>Fotografías de los avances del blog [</w:t>
+      </w:r>
+      <w:r>
+        <w:rPr>
+          <w:rFonts w:cstheme="minorHAnsi"/>
+          <w:b/>
+          <w:sz w:val="36"/>
+          <w:szCs w:val="36"/>
+          <w:lang w:val="es-ES"/>
+        </w:rPr>
+        <w:t>20</w:t>
+      </w:r>
+      <w:r>
+        <w:rPr>
+          <w:rFonts w:cstheme="minorHAnsi"/>
+          <w:b/>
+          <w:sz w:val="36"/>
+          <w:szCs w:val="36"/>
+          <w:lang w:val="es-ES"/>
+        </w:rPr>
+        <w:t>/03/2025]</w:t>
+      </w:r>
+    </w:p>
+    <w:p>
+      <w:pPr>
+        <w:jc w:val="center"/>
+        <w:rPr>
+          <w:rFonts w:cstheme="minorHAnsi"/>
+          <w:b/>
+          <w:sz w:val="36"/>
+          <w:szCs w:val="36"/>
+          <w:lang w:val="es-ES"/>
+        </w:rPr>
+      </w:pPr>
+    </w:p>
+    <w:p>
+      <w:pPr>
+        <w:jc w:val="center"/>
+        <w:rPr>
+          <w:rFonts w:cstheme="minorHAnsi"/>
+          <w:b/>
+          <w:sz w:val="36"/>
+          <w:szCs w:val="36"/>
+          <w:lang w:val="es-ES"/>
+        </w:rPr>
+      </w:pPr>
+      <w:r>
+        <w:rPr>
+          <w:noProof/>
+        </w:rPr>
+        <w:drawing>
+          <wp:inline distT="0" distB="0" distL="0" distR="0" wp14:anchorId="47B1B772" wp14:editId="07D76EE7">
+            <wp:extent cx="4381500" cy="669251"/>
+            <wp:effectExtent l="0" t="0" r="0" b="0"/>
+            <wp:docPr id="4" name="Imagen 4"/>
+            <wp:cNvGraphicFramePr>
+              <a:graphicFrameLocks xmlns:a="http://schemas.openxmlformats.org/drawingml/2006/main" noChangeAspect="1"/>
+            </wp:cNvGraphicFramePr>
+            <a:graphic xmlns:a="http://schemas.openxmlformats.org/drawingml/2006/main">
+              <a:graphicData uri="http://schemas.openxmlformats.org/drawingml/2006/picture">
+                <pic:pic xmlns:pic="http://schemas.openxmlformats.org/drawingml/2006/picture">
+                  <pic:nvPicPr>
+                    <pic:cNvPr id="0" name="Picture 1"/>
+                    <pic:cNvPicPr>
+                      <a:picLocks noChangeAspect="1" noChangeArrowheads="1"/>
+                    </pic:cNvPicPr>
+                  </pic:nvPicPr>
+                  <pic:blipFill>
+                    <a:blip r:embed="rId7">
+                      <a:extLst>
+                        <a:ext uri="{28A0092B-C50C-407E-A947-70E740481C1C}">
+                          <a14:useLocalDpi xmlns:a14="http://schemas.microsoft.com/office/drawing/2010/main" val="0"/>
+                        </a:ext>
+                      </a:extLst>
+                    </a:blip>
+                    <a:srcRect/>
+                    <a:stretch>
+                      <a:fillRect/>
+                    </a:stretch>
+                  </pic:blipFill>
+                  <pic:spPr bwMode="auto">
+                    <a:xfrm>
+                      <a:off x="0" y="0"/>
+                      <a:ext cx="4438083" cy="677894"/>
+                    </a:xfrm>
+                    <a:prstGeom prst="rect">
+                      <a:avLst/>
+                    </a:prstGeom>
+                    <a:noFill/>
+                    <a:ln>
+                      <a:noFill/>
+                    </a:ln>
+                  </pic:spPr>
+                </pic:pic>
+              </a:graphicData>
+            </a:graphic>
+          </wp:inline>
+        </w:drawing>
+      </w:r>
+    </w:p>
+    <w:p>
+      <w:pPr>
+        <w:jc w:val="center"/>
+        <w:rPr>
+          <w:rFonts w:cstheme="minorHAnsi"/>
+          <w:b/>
+          <w:color w:val="D9D9D9" w:themeColor="background1" w:themeShade="D9"/>
+          <w:sz w:val="32"/>
+          <w:szCs w:val="32"/>
+          <w:lang w:val="es-ES"/>
+        </w:rPr>
+      </w:pPr>
+      <w:r>
+        <w:rPr>
+          <w:noProof/>
         </w:rPr>
         <w:lastRenderedPageBreak/>
+        <w:drawing>
+          <wp:inline distT="0" distB="0" distL="0" distR="0" wp14:anchorId="7F15DAA2" wp14:editId="0AFD2386">
+            <wp:extent cx="1524000" cy="2032000"/>
+            <wp:effectExtent l="0" t="0" r="0" b="6350"/>
+            <wp:docPr id="6" name="Imagen 6"/>
+            <wp:cNvGraphicFramePr>
+              <a:graphicFrameLocks xmlns:a="http://schemas.openxmlformats.org/drawingml/2006/main" noChangeAspect="1"/>
+            </wp:cNvGraphicFramePr>
+            <a:graphic xmlns:a="http://schemas.openxmlformats.org/drawingml/2006/main">
+              <a:graphicData uri="http://schemas.openxmlformats.org/drawingml/2006/picture">
+                <pic:pic xmlns:pic="http://schemas.openxmlformats.org/drawingml/2006/picture">
+                  <pic:nvPicPr>
+                    <pic:cNvPr id="0" name="Picture 3"/>
+                    <pic:cNvPicPr>
+                      <a:picLocks noChangeAspect="1" noChangeArrowheads="1"/>
+                    </pic:cNvPicPr>
+                  </pic:nvPicPr>
+                  <pic:blipFill>
+                    <a:blip r:embed="rId8" cstate="print">
+                      <a:extLst>
+                        <a:ext uri="{28A0092B-C50C-407E-A947-70E740481C1C}">
+                          <a14:useLocalDpi xmlns:a14="http://schemas.microsoft.com/office/drawing/2010/main" val="0"/>
+                        </a:ext>
+                      </a:extLst>
+                    </a:blip>
+                    <a:srcRect/>
+                    <a:stretch>
+                      <a:fillRect/>
+                    </a:stretch>
+                  </pic:blipFill>
+                  <pic:spPr bwMode="auto">
+                    <a:xfrm>
+                      <a:off x="0" y="0"/>
+                      <a:ext cx="1527399" cy="2036532"/>
+                    </a:xfrm>
+                    <a:prstGeom prst="rect">
+                      <a:avLst/>
+                    </a:prstGeom>
+                    <a:noFill/>
+                    <a:ln>
+                      <a:noFill/>
+                    </a:ln>
+                  </pic:spPr>
+                </pic:pic>
+              </a:graphicData>
+            </a:graphic>
+          </wp:inline>
+        </w:drawing>
+      </w:r>
+      <w:r>
+        <w:rPr>
+          <w:noProof/>
+        </w:rPr>
+        <w:drawing>
+          <wp:inline distT="0" distB="0" distL="0" distR="0" wp14:anchorId="04717C81" wp14:editId="716F0496">
+            <wp:extent cx="1543050" cy="2057400"/>
+            <wp:effectExtent l="0" t="0" r="0" b="0"/>
+            <wp:docPr id="5" name="Imagen 5"/>
+            <wp:cNvGraphicFramePr>
+              <a:graphicFrameLocks xmlns:a="http://schemas.openxmlformats.org/drawingml/2006/main" noChangeAspect="1"/>
+            </wp:cNvGraphicFramePr>
+            <a:graphic xmlns:a="http://schemas.openxmlformats.org/drawingml/2006/main">
+              <a:graphicData uri="http://schemas.openxmlformats.org/drawingml/2006/picture">
+                <pic:pic xmlns:pic="http://schemas.openxmlformats.org/drawingml/2006/picture">
+                  <pic:nvPicPr>
+                    <pic:cNvPr id="0" name="Picture 2"/>
+                    <pic:cNvPicPr>
+                      <a:picLocks noChangeAspect="1" noChangeArrowheads="1"/>
+                    </pic:cNvPicPr>
+                  </pic:nvPicPr>
+                  <pic:blipFill>
+                    <a:blip r:embed="rId9" cstate="print">
+                      <a:extLst>
+                        <a:ext uri="{28A0092B-C50C-407E-A947-70E740481C1C}">
+                          <a14:useLocalDpi xmlns:a14="http://schemas.microsoft.com/office/drawing/2010/main" val="0"/>
+                        </a:ext>
+                      </a:extLst>
+                    </a:blip>
+                    <a:srcRect/>
+                    <a:stretch>
+                      <a:fillRect/>
+                    </a:stretch>
+                  </pic:blipFill>
+                  <pic:spPr bwMode="auto">
+                    <a:xfrm>
+                      <a:off x="0" y="0"/>
+                      <a:ext cx="1548016" cy="2064021"/>
+                    </a:xfrm>
+                    <a:prstGeom prst="rect">
+                      <a:avLst/>
+                    </a:prstGeom>
+                    <a:noFill/>
+                    <a:ln>
+                      <a:noFill/>
+                    </a:ln>
+                  </pic:spPr>
+                </pic:pic>
+              </a:graphicData>
+            </a:graphic>
+          </wp:inline>
+        </w:drawing>
+      </w:r>
+    </w:p>
+    <w:p>
+      <w:pPr>
+        <w:jc w:val="center"/>
+        <w:rPr>
+          <w:rFonts w:cstheme="minorHAnsi"/>
+          <w:b/>
+          <w:sz w:val="36"/>
+          <w:szCs w:val="36"/>
+          <w:lang w:val="es-ES"/>
+        </w:rPr>
+      </w:pPr>
+    </w:p>
+    <w:p>
+      <w:pPr>
+        <w:jc w:val="center"/>
+        <w:rPr>
+          <w:rFonts w:cstheme="minorHAnsi"/>
+          <w:b/>
+          <w:sz w:val="36"/>
+          <w:szCs w:val="36"/>
+          <w:lang w:val="es-ES"/>
+        </w:rPr>
+      </w:pPr>
+      <w:r>
+        <w:rPr>
+          <w:rFonts w:cstheme="minorHAnsi"/>
+          <w:b/>
+          <w:sz w:val="36"/>
+          <w:szCs w:val="36"/>
+          <w:lang w:val="es-ES"/>
+        </w:rPr>
+        <w:t>Fotografías de los avances del blog [</w:t>
+      </w:r>
+      <w:r>
+        <w:rPr>
+          <w:rFonts w:cstheme="minorHAnsi"/>
+          <w:b/>
+          <w:sz w:val="36"/>
+          <w:szCs w:val="36"/>
+          <w:lang w:val="es-ES"/>
+        </w:rPr>
+        <w:t>21</w:t>
+      </w:r>
+      <w:r>
+        <w:rPr>
+          <w:rFonts w:cstheme="minorHAnsi"/>
+          <w:b/>
+          <w:sz w:val="36"/>
+          <w:szCs w:val="36"/>
+          <w:lang w:val="es-ES"/>
+        </w:rPr>
+        <w:t>/03/2025]</w:t>
+      </w:r>
+      <w:r>
+        <w:rPr>
+          <w:rFonts w:cstheme="minorHAnsi"/>
+          <w:b/>
+          <w:noProof/>
+          <w:color w:val="D9D9D9" w:themeColor="background1" w:themeShade="D9"/>
+          <w:sz w:val="32"/>
+          <w:szCs w:val="32"/>
+          <w:lang w:val="es-ES"/>
+        </w:rPr>
+        <w:drawing>
+          <wp:inline distT="0" distB="0" distL="0" distR="0" wp14:anchorId="3AC836F9" wp14:editId="046037F6">
+            <wp:extent cx="3704379" cy="1776590"/>
+            <wp:effectExtent l="0" t="0" r="0" b="0"/>
+            <wp:docPr id="12" name="Imagen 12"/>
+            <wp:cNvGraphicFramePr>
+              <a:graphicFrameLocks xmlns:a="http://schemas.openxmlformats.org/drawingml/2006/main" noChangeAspect="1"/>
+            </wp:cNvGraphicFramePr>
+            <a:graphic xmlns:a="http://schemas.openxmlformats.org/drawingml/2006/main">
+              <a:graphicData uri="http://schemas.openxmlformats.org/drawingml/2006/picture">
+                <pic:pic xmlns:pic="http://schemas.openxmlformats.org/drawingml/2006/picture">
+                  <pic:nvPicPr>
+                    <pic:cNvPr id="0" name="Picture 12"/>
+                    <pic:cNvPicPr>
+                      <a:picLocks noChangeAspect="1" noChangeArrowheads="1"/>
+                    </pic:cNvPicPr>
+                  </pic:nvPicPr>
+                  <pic:blipFill>
+                    <a:blip r:embed="rId10" cstate="print">
+                      <a:extLst>
+                        <a:ext uri="{28A0092B-C50C-407E-A947-70E740481C1C}">
+                          <a14:useLocalDpi xmlns:a14="http://schemas.microsoft.com/office/drawing/2010/main" val="0"/>
+                        </a:ext>
+                      </a:extLst>
+                    </a:blip>
+                    <a:srcRect/>
+                    <a:stretch>
+                      <a:fillRect/>
+                    </a:stretch>
+                  </pic:blipFill>
+                  <pic:spPr bwMode="auto">
+                    <a:xfrm>
+                      <a:off x="0" y="0"/>
+                      <a:ext cx="3872734" cy="1857331"/>
+                    </a:xfrm>
+                    <a:prstGeom prst="rect">
+                      <a:avLst/>
+                    </a:prstGeom>
+                    <a:noFill/>
+                    <a:ln>
+                      <a:noFill/>
+                    </a:ln>
+                  </pic:spPr>
+                </pic:pic>
+              </a:graphicData>
+            </a:graphic>
+          </wp:inline>
+        </w:drawing>
+      </w:r>
+      <w:r>
+        <w:rPr>
+          <w:rFonts w:cstheme="minorHAnsi"/>
+          <w:b/>
+          <w:noProof/>
+          <w:color w:val="D9D9D9" w:themeColor="background1" w:themeShade="D9"/>
+          <w:sz w:val="32"/>
+          <w:szCs w:val="32"/>
+          <w:lang w:val="es-ES"/>
+        </w:rPr>
+        <w:drawing>
+          <wp:inline distT="0" distB="0" distL="0" distR="0" wp14:anchorId="51B18C57" wp14:editId="58253A1C">
+            <wp:extent cx="1790700" cy="863085"/>
+            <wp:effectExtent l="0" t="0" r="0" b="0"/>
+            <wp:docPr id="11" name="Imagen 11"/>
+            <wp:cNvGraphicFramePr>
+              <a:graphicFrameLocks xmlns:a="http://schemas.openxmlformats.org/drawingml/2006/main" noChangeAspect="1"/>
+            </wp:cNvGraphicFramePr>
+            <a:graphic xmlns:a="http://schemas.openxmlformats.org/drawingml/2006/main">
+              <a:graphicData uri="http://schemas.openxmlformats.org/drawingml/2006/picture">
+                <pic:pic xmlns:pic="http://schemas.openxmlformats.org/drawingml/2006/picture">
+                  <pic:nvPicPr>
+                    <pic:cNvPr id="0" name="Picture 11"/>
+                    <pic:cNvPicPr>
+                      <a:picLocks noChangeAspect="1" noChangeArrowheads="1"/>
+                    </pic:cNvPicPr>
+                  </pic:nvPicPr>
+                  <pic:blipFill>
+                    <a:blip r:embed="rId11" cstate="print">
+                      <a:extLst>
+                        <a:ext uri="{28A0092B-C50C-407E-A947-70E740481C1C}">
+                          <a14:useLocalDpi xmlns:a14="http://schemas.microsoft.com/office/drawing/2010/main" val="0"/>
+                        </a:ext>
+                      </a:extLst>
+                    </a:blip>
+                    <a:srcRect/>
+                    <a:stretch>
+                      <a:fillRect/>
+                    </a:stretch>
+                  </pic:blipFill>
+                  <pic:spPr bwMode="auto">
+                    <a:xfrm>
+                      <a:off x="0" y="0"/>
+                      <a:ext cx="1815345" cy="874964"/>
+                    </a:xfrm>
+                    <a:prstGeom prst="rect">
+                      <a:avLst/>
+                    </a:prstGeom>
+                    <a:noFill/>
+                    <a:ln>
+                      <a:noFill/>
+                    </a:ln>
+                  </pic:spPr>
+                </pic:pic>
+              </a:graphicData>
+            </a:graphic>
+          </wp:inline>
+        </w:drawing>
+      </w:r>
+      <w:r>
+        <w:rPr>
+          <w:rFonts w:cstheme="minorHAnsi"/>
+          <w:b/>
+          <w:noProof/>
+          <w:color w:val="D9D9D9" w:themeColor="background1" w:themeShade="D9"/>
+          <w:sz w:val="32"/>
+          <w:szCs w:val="32"/>
+          <w:lang w:val="es-ES"/>
+        </w:rPr>
+        <w:drawing>
+          <wp:inline distT="0" distB="0" distL="0" distR="0" wp14:anchorId="3115C06F" wp14:editId="51FF77A5">
+            <wp:extent cx="877824" cy="1969420"/>
+            <wp:effectExtent l="0" t="0" r="0" b="0"/>
+            <wp:docPr id="13" name="Imagen 13"/>
+            <wp:cNvGraphicFramePr>
+              <a:graphicFrameLocks xmlns:a="http://schemas.openxmlformats.org/drawingml/2006/main" noChangeAspect="1"/>
+            </wp:cNvGraphicFramePr>
+            <a:graphic xmlns:a="http://schemas.openxmlformats.org/drawingml/2006/main">
+              <a:graphicData uri="http://schemas.openxmlformats.org/drawingml/2006/picture">
+                <pic:pic xmlns:pic="http://schemas.openxmlformats.org/drawingml/2006/picture">
+                  <pic:nvPicPr>
+                    <pic:cNvPr id="0" name="Picture 13"/>
+                    <pic:cNvPicPr>
+                      <a:picLocks noChangeAspect="1" noChangeArrowheads="1"/>
+                    </pic:cNvPicPr>
+                  </pic:nvPicPr>
+                  <pic:blipFill>
+                    <a:blip r:embed="rId12" cstate="print">
+                      <a:extLst>
+                        <a:ext uri="{28A0092B-C50C-407E-A947-70E740481C1C}">
+                          <a14:useLocalDpi xmlns:a14="http://schemas.microsoft.com/office/drawing/2010/main" val="0"/>
+                        </a:ext>
+                      </a:extLst>
+                    </a:blip>
+                    <a:srcRect/>
+                    <a:stretch>
+                      <a:fillRect/>
+                    </a:stretch>
+                  </pic:blipFill>
+                  <pic:spPr bwMode="auto">
+                    <a:xfrm>
+                      <a:off x="0" y="0"/>
+                      <a:ext cx="917546" cy="2058538"/>
+                    </a:xfrm>
+                    <a:prstGeom prst="rect">
+                      <a:avLst/>
+                    </a:prstGeom>
+                    <a:noFill/>
+                    <a:ln>
+                      <a:noFill/>
+                    </a:ln>
+                  </pic:spPr>
+                </pic:pic>
+              </a:graphicData>
+            </a:graphic>
+          </wp:inline>
+        </w:drawing>
+      </w:r>
+      <w:r>
+        <w:rPr>
+          <w:rFonts w:cstheme="minorHAnsi"/>
+          <w:b/>
+          <w:noProof/>
+          <w:color w:val="D9D9D9" w:themeColor="background1" w:themeShade="D9"/>
+          <w:sz w:val="32"/>
+          <w:szCs w:val="32"/>
+          <w:lang w:val="es-ES"/>
+        </w:rPr>
+        <w:drawing>
+          <wp:inline distT="0" distB="0" distL="0" distR="0" wp14:anchorId="19EAA2B4" wp14:editId="0139C87D">
+            <wp:extent cx="3384195" cy="494967"/>
+            <wp:effectExtent l="0" t="0" r="6985" b="635"/>
+            <wp:docPr id="14" name="Imagen 14"/>
+            <wp:cNvGraphicFramePr>
+              <a:graphicFrameLocks xmlns:a="http://schemas.openxmlformats.org/drawingml/2006/main" noChangeAspect="1"/>
+            </wp:cNvGraphicFramePr>
+            <a:graphic xmlns:a="http://schemas.openxmlformats.org/drawingml/2006/main">
+              <a:graphicData uri="http://schemas.openxmlformats.org/drawingml/2006/picture">
+                <pic:pic xmlns:pic="http://schemas.openxmlformats.org/drawingml/2006/picture">
+                  <pic:nvPicPr>
+                    <pic:cNvPr id="0" name="Picture 14"/>
+                    <pic:cNvPicPr>
+                      <a:picLocks noChangeAspect="1" noChangeArrowheads="1"/>
+                    </pic:cNvPicPr>
+                  </pic:nvPicPr>
+                  <pic:blipFill>
+                    <a:blip r:embed="rId13" cstate="print">
+                      <a:extLst>
+                        <a:ext uri="{28A0092B-C50C-407E-A947-70E740481C1C}">
+                          <a14:useLocalDpi xmlns:a14="http://schemas.microsoft.com/office/drawing/2010/main" val="0"/>
+                        </a:ext>
+                      </a:extLst>
+                    </a:blip>
+                    <a:srcRect/>
+                    <a:stretch>
+                      <a:fillRect/>
+                    </a:stretch>
+                  </pic:blipFill>
+                  <pic:spPr bwMode="auto">
+                    <a:xfrm>
+                      <a:off x="0" y="0"/>
+                      <a:ext cx="3503050" cy="512351"/>
+                    </a:xfrm>
+                    <a:prstGeom prst="rect">
+                      <a:avLst/>
+                    </a:prstGeom>
+                    <a:noFill/>
+                    <a:ln>
+                      <a:noFill/>
+                    </a:ln>
+                  </pic:spPr>
+                </pic:pic>
+              </a:graphicData>
+            </a:graphic>
+          </wp:inline>
+        </w:drawing>
+      </w:r>
+      <w:bookmarkStart w:id="0" w:name="_GoBack"/>
+      <w:bookmarkEnd w:id="0"/>
+    </w:p>
+    <w:p>
+      <w:pPr>
+        <w:jc w:val="center"/>
+        <w:rPr>
+          <w:rFonts w:cstheme="minorHAnsi"/>
+          <w:b/>
+          <w:sz w:val="36"/>
+          <w:szCs w:val="36"/>
+          <w:lang w:val="es-ES"/>
+        </w:rPr>
+      </w:pPr>
+      <w:r>
+        <w:rPr>
+          <w:rFonts w:cstheme="minorHAnsi"/>
+          <w:b/>
+          <w:noProof/>
+          <w:color w:val="D9D9D9" w:themeColor="background1" w:themeShade="D9"/>
+          <w:sz w:val="32"/>
+          <w:szCs w:val="32"/>
+          <w:lang w:val="es-ES"/>
+        </w:rPr>
+        <w:drawing>
+          <wp:inline distT="0" distB="0" distL="0" distR="0" wp14:anchorId="36731F00" wp14:editId="5C24F8D6">
+            <wp:extent cx="2958630" cy="1288111"/>
+            <wp:effectExtent l="0" t="0" r="0" b="7620"/>
+            <wp:docPr id="15" name="Imagen 15"/>
+            <wp:cNvGraphicFramePr>
+              <a:graphicFrameLocks xmlns:a="http://schemas.openxmlformats.org/drawingml/2006/main" noChangeAspect="1"/>
+            </wp:cNvGraphicFramePr>
+            <a:graphic xmlns:a="http://schemas.openxmlformats.org/drawingml/2006/main">
+              <a:graphicData uri="http://schemas.openxmlformats.org/drawingml/2006/picture">
+                <pic:pic xmlns:pic="http://schemas.openxmlformats.org/drawingml/2006/picture">
+                  <pic:nvPicPr>
+                    <pic:cNvPr id="0" name="Picture 15"/>
+                    <pic:cNvPicPr>
+                      <a:picLocks noChangeAspect="1" noChangeArrowheads="1"/>
+                    </pic:cNvPicPr>
+                  </pic:nvPicPr>
+                  <pic:blipFill>
+                    <a:blip r:embed="rId14" cstate="print">
+                      <a:extLst>
+                        <a:ext uri="{28A0092B-C50C-407E-A947-70E740481C1C}">
+                          <a14:useLocalDpi xmlns:a14="http://schemas.microsoft.com/office/drawing/2010/main" val="0"/>
+                        </a:ext>
+                      </a:extLst>
+                    </a:blip>
+                    <a:srcRect/>
+                    <a:stretch>
+                      <a:fillRect/>
+                    </a:stretch>
+                  </pic:blipFill>
+                  <pic:spPr bwMode="auto">
+                    <a:xfrm>
+                      <a:off x="0" y="0"/>
+                      <a:ext cx="3007653" cy="1309454"/>
+                    </a:xfrm>
+                    <a:prstGeom prst="rect">
+                      <a:avLst/>
+                    </a:prstGeom>
+                    <a:noFill/>
+                    <a:ln>
+                      <a:noFill/>
+                    </a:ln>
+                  </pic:spPr>
+                </pic:pic>
+              </a:graphicData>
+            </a:graphic>
+          </wp:inline>
+        </w:drawing>
+      </w:r>
+      <w:r>
+        <w:rPr>
+          <w:rFonts w:cstheme="minorHAnsi"/>
+          <w:b/>
+          <w:noProof/>
+          <w:color w:val="D9D9D9" w:themeColor="background1" w:themeShade="D9"/>
+          <w:sz w:val="32"/>
+          <w:szCs w:val="32"/>
+          <w:lang w:val="es-ES"/>
+        </w:rPr>
+        <w:drawing>
+          <wp:inline distT="0" distB="0" distL="0" distR="0" wp14:anchorId="34A4F641" wp14:editId="5F7D820B">
+            <wp:extent cx="2647950" cy="1423048"/>
+            <wp:effectExtent l="0" t="0" r="0" b="5715"/>
+            <wp:docPr id="16" name="Imagen 16"/>
+            <wp:cNvGraphicFramePr>
+              <a:graphicFrameLocks xmlns:a="http://schemas.openxmlformats.org/drawingml/2006/main" noChangeAspect="1"/>
+            </wp:cNvGraphicFramePr>
+            <a:graphic xmlns:a="http://schemas.openxmlformats.org/drawingml/2006/main">
+              <a:graphicData uri="http://schemas.openxmlformats.org/drawingml/2006/picture">
+                <pic:pic xmlns:pic="http://schemas.openxmlformats.org/drawingml/2006/picture">
+                  <pic:nvPicPr>
+                    <pic:cNvPr id="0" name="Picture 16"/>
+                    <pic:cNvPicPr>
+                      <a:picLocks noChangeAspect="1" noChangeArrowheads="1"/>
+                    </pic:cNvPicPr>
+                  </pic:nvPicPr>
+                  <pic:blipFill>
+                    <a:blip r:embed="rId15" cstate="print">
+                      <a:extLst>
+                        <a:ext uri="{28A0092B-C50C-407E-A947-70E740481C1C}">
+                          <a14:useLocalDpi xmlns:a14="http://schemas.microsoft.com/office/drawing/2010/main" val="0"/>
+                        </a:ext>
+                      </a:extLst>
+                    </a:blip>
+                    <a:srcRect/>
+                    <a:stretch>
+                      <a:fillRect/>
+                    </a:stretch>
+                  </pic:blipFill>
+                  <pic:spPr bwMode="auto">
+                    <a:xfrm>
+                      <a:off x="0" y="0"/>
+                      <a:ext cx="2665300" cy="1432372"/>
+                    </a:xfrm>
+                    <a:prstGeom prst="rect">
+                      <a:avLst/>
+                    </a:prstGeom>
+                    <a:noFill/>
+                    <a:ln>
+                      <a:noFill/>
+                    </a:ln>
+                  </pic:spPr>
+                </pic:pic>
+              </a:graphicData>
+            </a:graphic>
+          </wp:inline>
+        </w:drawing>
+      </w:r>
+    </w:p>
+    <w:p>
+      <w:pPr>
+        <w:jc w:val="center"/>
+        <w:rPr>
+          <w:rFonts w:cstheme="minorHAnsi"/>
+          <w:b/>
+          <w:color w:val="D9D9D9" w:themeColor="background1" w:themeShade="D9"/>
+          <w:sz w:val="32"/>
+          <w:szCs w:val="32"/>
+          <w:lang w:val="es-ES"/>
+        </w:rPr>
+      </w:pPr>
+    </w:p>
+    <w:p>
+      <w:pPr>
+        <w:jc w:val="center"/>
+        <w:rPr>
+          <w:rFonts w:cstheme="minorHAnsi"/>
+          <w:b/>
+          <w:color w:val="D9D9D9" w:themeColor="background1" w:themeShade="D9"/>
+          <w:sz w:val="32"/>
+          <w:szCs w:val="32"/>
+          <w:lang w:val="es-ES"/>
+        </w:rPr>
+      </w:pPr>
+    </w:p>
+    <w:p>
+      <w:pPr>
+        <w:jc w:val="center"/>
+        <w:rPr>
+          <w:rFonts w:cstheme="minorHAnsi"/>
+          <w:b/>
+          <w:sz w:val="36"/>
+          <w:szCs w:val="36"/>
+          <w:lang w:val="es-ES"/>
+        </w:rPr>
+      </w:pPr>
+      <w:r>
+        <w:rPr>
+          <w:rFonts w:cstheme="minorHAnsi"/>
+          <w:b/>
+          <w:sz w:val="36"/>
+          <w:szCs w:val="36"/>
+          <w:lang w:val="es-ES"/>
+        </w:rPr>
         <w:t>Fotografías de los avances del blog [07/03/2025]</w:t>
       </w:r>
     </w:p>

</xml_diff>

<commit_message>
siga pt 7 animaciones
</commit_message>
<xml_diff>
--- a/Bitacioras/imagenes/Avances del blog.docx
+++ b/Bitacioras/imagenes/Avances del blog.docx
@@ -1422,8 +1422,6 @@
         </w:rPr>
         <w:br w:type="page"/>
       </w:r>
-      <w:bookmarkStart w:id="0" w:name="_GoBack"/>
-      <w:bookmarkEnd w:id="0"/>
     </w:p>
     <w:p>
       <w:pPr>
@@ -1469,76 +1467,326 @@
           <w:szCs w:val="36"/>
           <w:lang w:val="es-ES"/>
         </w:rPr>
-        <w:t>Fotografías de los avances del blog [10/03/2025]</w:t>
-      </w:r>
-    </w:p>
-    <w:p>
-      <w:pPr>
-        <w:jc w:val="center"/>
-        <w:rPr>
-          <w:rFonts w:cstheme="minorHAnsi"/>
-          <w:b/>
-          <w:sz w:val="36"/>
-          <w:szCs w:val="36"/>
-          <w:lang w:val="es-ES"/>
-        </w:rPr>
-      </w:pPr>
-    </w:p>
-    <w:p>
-      <w:pPr>
-        <w:jc w:val="center"/>
-        <w:rPr>
-          <w:rFonts w:cstheme="minorHAnsi"/>
-          <w:b/>
-          <w:color w:val="D9D9D9" w:themeColor="background1" w:themeShade="D9"/>
-          <w:sz w:val="32"/>
-          <w:szCs w:val="32"/>
-          <w:lang w:val="es-ES"/>
-        </w:rPr>
-      </w:pPr>
-      <w:r>
-        <w:rPr>
-          <w:rFonts w:cstheme="minorHAnsi"/>
-          <w:b/>
-          <w:color w:val="D9D9D9" w:themeColor="background1" w:themeShade="D9"/>
-          <w:sz w:val="32"/>
-          <w:szCs w:val="32"/>
-          <w:lang w:val="es-ES"/>
-        </w:rPr>
-        <w:t>[sin evidencias fotográficas]</w:t>
-      </w:r>
-    </w:p>
-    <w:p>
-      <w:pPr>
-        <w:jc w:val="center"/>
-        <w:rPr>
-          <w:rFonts w:cstheme="minorHAnsi"/>
-          <w:b/>
-          <w:sz w:val="36"/>
-          <w:szCs w:val="36"/>
-          <w:lang w:val="es-ES"/>
-        </w:rPr>
-      </w:pPr>
-    </w:p>
-    <w:p>
-      <w:pPr>
-        <w:jc w:val="center"/>
-        <w:rPr>
-          <w:rFonts w:cstheme="minorHAnsi"/>
-          <w:b/>
-          <w:sz w:val="36"/>
-          <w:szCs w:val="36"/>
-          <w:lang w:val="es-ES"/>
-        </w:rPr>
-      </w:pPr>
-      <w:r>
-        <w:rPr>
-          <w:rFonts w:cstheme="minorHAnsi"/>
-          <w:b/>
-          <w:sz w:val="36"/>
-          <w:szCs w:val="36"/>
-          <w:lang w:val="es-ES"/>
-        </w:rPr>
+        <w:t>Fotografías de los avances del blog [</w:t>
+      </w:r>
+      <w:r>
+        <w:rPr>
+          <w:rFonts w:cstheme="minorHAnsi"/>
+          <w:b/>
+          <w:sz w:val="36"/>
+          <w:szCs w:val="36"/>
+          <w:lang w:val="es-ES"/>
+        </w:rPr>
+        <w:t>25</w:t>
+      </w:r>
+      <w:r>
+        <w:rPr>
+          <w:rFonts w:cstheme="minorHAnsi"/>
+          <w:b/>
+          <w:sz w:val="36"/>
+          <w:szCs w:val="36"/>
+          <w:lang w:val="es-ES"/>
+        </w:rPr>
+        <w:t>/0</w:t>
+      </w:r>
+      <w:r>
+        <w:rPr>
+          <w:rFonts w:cstheme="minorHAnsi"/>
+          <w:b/>
+          <w:sz w:val="36"/>
+          <w:szCs w:val="36"/>
+          <w:lang w:val="es-ES"/>
+        </w:rPr>
+        <w:t>4</w:t>
+      </w:r>
+      <w:r>
+        <w:rPr>
+          <w:rFonts w:cstheme="minorHAnsi"/>
+          <w:b/>
+          <w:sz w:val="36"/>
+          <w:szCs w:val="36"/>
+          <w:lang w:val="es-ES"/>
+        </w:rPr>
+        <w:t>/2025]</w:t>
+      </w:r>
+    </w:p>
+    <w:p>
+      <w:pPr>
+        <w:jc w:val="center"/>
+        <w:rPr>
+          <w:rFonts w:cstheme="minorHAnsi"/>
+          <w:b/>
+          <w:sz w:val="36"/>
+          <w:szCs w:val="36"/>
+          <w:lang w:val="es-ES"/>
+        </w:rPr>
+      </w:pPr>
+    </w:p>
+    <w:p>
+      <w:pPr>
+        <w:jc w:val="center"/>
+        <w:rPr>
+          <w:rFonts w:cstheme="minorHAnsi"/>
+          <w:b/>
+          <w:sz w:val="36"/>
+          <w:szCs w:val="36"/>
+          <w:lang w:val="es-ES"/>
+        </w:rPr>
+      </w:pPr>
+      <w:r>
+        <w:rPr>
+          <w:rFonts w:cstheme="minorHAnsi"/>
+          <w:b/>
+          <w:noProof/>
+          <w:sz w:val="36"/>
+          <w:szCs w:val="36"/>
+          <w:lang w:val="es-ES"/>
+        </w:rPr>
+        <w:drawing>
+          <wp:inline distT="0" distB="0" distL="0" distR="0" wp14:anchorId="79CB2438" wp14:editId="18E83F15">
+            <wp:extent cx="1838325" cy="1064697"/>
+            <wp:effectExtent l="0" t="0" r="0" b="2540"/>
+            <wp:docPr id="17" name="Imagen 17"/>
+            <wp:cNvGraphicFramePr>
+              <a:graphicFrameLocks xmlns:a="http://schemas.openxmlformats.org/drawingml/2006/main" noChangeAspect="1"/>
+            </wp:cNvGraphicFramePr>
+            <a:graphic xmlns:a="http://schemas.openxmlformats.org/drawingml/2006/main">
+              <a:graphicData uri="http://schemas.openxmlformats.org/drawingml/2006/picture">
+                <pic:pic xmlns:pic="http://schemas.openxmlformats.org/drawingml/2006/picture">
+                  <pic:nvPicPr>
+                    <pic:cNvPr id="0" name="Picture 1"/>
+                    <pic:cNvPicPr>
+                      <a:picLocks noChangeAspect="1" noChangeArrowheads="1"/>
+                    </pic:cNvPicPr>
+                  </pic:nvPicPr>
+                  <pic:blipFill>
+                    <a:blip r:embed="rId19">
+                      <a:extLst>
+                        <a:ext uri="{28A0092B-C50C-407E-A947-70E740481C1C}">
+                          <a14:useLocalDpi xmlns:a14="http://schemas.microsoft.com/office/drawing/2010/main" val="0"/>
+                        </a:ext>
+                      </a:extLst>
+                    </a:blip>
+                    <a:srcRect/>
+                    <a:stretch>
+                      <a:fillRect/>
+                    </a:stretch>
+                  </pic:blipFill>
+                  <pic:spPr bwMode="auto">
+                    <a:xfrm>
+                      <a:off x="0" y="0"/>
+                      <a:ext cx="1853596" cy="1073542"/>
+                    </a:xfrm>
+                    <a:prstGeom prst="rect">
+                      <a:avLst/>
+                    </a:prstGeom>
+                    <a:noFill/>
+                    <a:ln>
+                      <a:noFill/>
+                    </a:ln>
+                  </pic:spPr>
+                </pic:pic>
+              </a:graphicData>
+            </a:graphic>
+          </wp:inline>
+        </w:drawing>
+      </w:r>
+      <w:r>
+        <w:rPr>
+          <w:rFonts w:cstheme="minorHAnsi"/>
+          <w:b/>
+          <w:noProof/>
+          <w:sz w:val="36"/>
+          <w:szCs w:val="36"/>
+          <w:lang w:val="es-ES"/>
+        </w:rPr>
+        <w:drawing>
+          <wp:inline distT="0" distB="0" distL="0" distR="0" wp14:anchorId="7BC18F05" wp14:editId="1FBFC6D1">
+            <wp:extent cx="1504950" cy="1601860"/>
+            <wp:effectExtent l="0" t="0" r="0" b="0"/>
+            <wp:docPr id="18" name="Imagen 18"/>
+            <wp:cNvGraphicFramePr>
+              <a:graphicFrameLocks xmlns:a="http://schemas.openxmlformats.org/drawingml/2006/main" noChangeAspect="1"/>
+            </wp:cNvGraphicFramePr>
+            <a:graphic xmlns:a="http://schemas.openxmlformats.org/drawingml/2006/main">
+              <a:graphicData uri="http://schemas.openxmlformats.org/drawingml/2006/picture">
+                <pic:pic xmlns:pic="http://schemas.openxmlformats.org/drawingml/2006/picture">
+                  <pic:nvPicPr>
+                    <pic:cNvPr id="0" name="Picture 2"/>
+                    <pic:cNvPicPr>
+                      <a:picLocks noChangeAspect="1" noChangeArrowheads="1"/>
+                    </pic:cNvPicPr>
+                  </pic:nvPicPr>
+                  <pic:blipFill>
+                    <a:blip r:embed="rId20">
+                      <a:extLst>
+                        <a:ext uri="{28A0092B-C50C-407E-A947-70E740481C1C}">
+                          <a14:useLocalDpi xmlns:a14="http://schemas.microsoft.com/office/drawing/2010/main" val="0"/>
+                        </a:ext>
+                      </a:extLst>
+                    </a:blip>
+                    <a:srcRect/>
+                    <a:stretch>
+                      <a:fillRect/>
+                    </a:stretch>
+                  </pic:blipFill>
+                  <pic:spPr bwMode="auto">
+                    <a:xfrm>
+                      <a:off x="0" y="0"/>
+                      <a:ext cx="1521439" cy="1619410"/>
+                    </a:xfrm>
+                    <a:prstGeom prst="rect">
+                      <a:avLst/>
+                    </a:prstGeom>
+                    <a:noFill/>
+                    <a:ln>
+                      <a:noFill/>
+                    </a:ln>
+                  </pic:spPr>
+                </pic:pic>
+              </a:graphicData>
+            </a:graphic>
+          </wp:inline>
+        </w:drawing>
+      </w:r>
+    </w:p>
+    <w:p>
+      <w:pPr>
+        <w:jc w:val="center"/>
+        <w:rPr>
+          <w:rFonts w:cstheme="minorHAnsi"/>
+          <w:b/>
+          <w:sz w:val="36"/>
+          <w:szCs w:val="36"/>
+          <w:lang w:val="es-ES"/>
+        </w:rPr>
+      </w:pPr>
+      <w:bookmarkStart w:id="0" w:name="_GoBack"/>
+      <w:r>
+        <w:rPr>
+          <w:rFonts w:cstheme="minorHAnsi"/>
+          <w:b/>
+          <w:noProof/>
+          <w:sz w:val="36"/>
+          <w:szCs w:val="36"/>
+          <w:lang w:val="es-ES"/>
+        </w:rPr>
+        <w:drawing>
+          <wp:inline distT="0" distB="0" distL="0" distR="0" wp14:anchorId="140E29EA" wp14:editId="2D644B26">
+            <wp:extent cx="4566857" cy="2543175"/>
+            <wp:effectExtent l="0" t="0" r="5715" b="0"/>
+            <wp:docPr id="19" name="Imagen 19"/>
+            <wp:cNvGraphicFramePr>
+              <a:graphicFrameLocks xmlns:a="http://schemas.openxmlformats.org/drawingml/2006/main" noChangeAspect="1"/>
+            </wp:cNvGraphicFramePr>
+            <a:graphic xmlns:a="http://schemas.openxmlformats.org/drawingml/2006/main">
+              <a:graphicData uri="http://schemas.openxmlformats.org/drawingml/2006/picture">
+                <pic:pic xmlns:pic="http://schemas.openxmlformats.org/drawingml/2006/picture">
+                  <pic:nvPicPr>
+                    <pic:cNvPr id="0" name="Picture 3"/>
+                    <pic:cNvPicPr>
+                      <a:picLocks noChangeAspect="1" noChangeArrowheads="1"/>
+                    </pic:cNvPicPr>
+                  </pic:nvPicPr>
+                  <pic:blipFill>
+                    <a:blip r:embed="rId21">
+                      <a:extLst>
+                        <a:ext uri="{28A0092B-C50C-407E-A947-70E740481C1C}">
+                          <a14:useLocalDpi xmlns:a14="http://schemas.microsoft.com/office/drawing/2010/main" val="0"/>
+                        </a:ext>
+                      </a:extLst>
+                    </a:blip>
+                    <a:srcRect/>
+                    <a:stretch>
+                      <a:fillRect/>
+                    </a:stretch>
+                  </pic:blipFill>
+                  <pic:spPr bwMode="auto">
+                    <a:xfrm>
+                      <a:off x="0" y="0"/>
+                      <a:ext cx="4630699" cy="2578727"/>
+                    </a:xfrm>
+                    <a:prstGeom prst="rect">
+                      <a:avLst/>
+                    </a:prstGeom>
+                    <a:noFill/>
+                    <a:ln>
+                      <a:noFill/>
+                    </a:ln>
+                  </pic:spPr>
+                </pic:pic>
+              </a:graphicData>
+            </a:graphic>
+          </wp:inline>
+        </w:drawing>
+      </w:r>
+      <w:bookmarkEnd w:id="0"/>
+    </w:p>
+    <w:p>
+      <w:pPr>
+        <w:jc w:val="center"/>
+        <w:rPr>
+          <w:rFonts w:cstheme="minorHAnsi"/>
+          <w:b/>
+          <w:sz w:val="36"/>
+          <w:szCs w:val="36"/>
+          <w:lang w:val="es-ES"/>
+        </w:rPr>
+      </w:pPr>
+    </w:p>
+    <w:p>
+      <w:pPr>
+        <w:jc w:val="center"/>
+        <w:rPr>
+          <w:rFonts w:cstheme="minorHAnsi"/>
+          <w:b/>
+          <w:sz w:val="36"/>
+          <w:szCs w:val="36"/>
+          <w:lang w:val="es-ES"/>
+        </w:rPr>
+      </w:pPr>
+    </w:p>
+    <w:p>
+      <w:pPr>
+        <w:rPr>
+          <w:rFonts w:cstheme="minorHAnsi"/>
+          <w:b/>
+          <w:sz w:val="36"/>
+          <w:szCs w:val="36"/>
+          <w:lang w:val="es-ES"/>
+        </w:rPr>
+      </w:pPr>
+      <w:r>
+        <w:rPr>
+          <w:rFonts w:cstheme="minorHAnsi"/>
+          <w:b/>
+          <w:sz w:val="36"/>
+          <w:szCs w:val="36"/>
+          <w:lang w:val="es-ES"/>
+        </w:rPr>
+        <w:br w:type="page"/>
+      </w:r>
+    </w:p>
+    <w:p>
+      <w:pPr>
+        <w:jc w:val="center"/>
+        <w:rPr>
+          <w:rFonts w:cstheme="minorHAnsi"/>
+          <w:b/>
+          <w:sz w:val="36"/>
+          <w:szCs w:val="36"/>
+          <w:lang w:val="es-ES"/>
+        </w:rPr>
+      </w:pPr>
+      <w:r>
+        <w:rPr>
+          <w:rFonts w:cstheme="minorHAnsi"/>
+          <w:b/>
+          <w:sz w:val="36"/>
+          <w:szCs w:val="36"/>
+          <w:lang w:val="es-ES"/>
+        </w:rPr>
+        <w:lastRenderedPageBreak/>
         <w:t>Fotografías de los avances del blog [11/03/2025]</w:t>
       </w:r>
     </w:p>

</xml_diff>

<commit_message>
siga pt 8 superposision  y responsividad
</commit_message>
<xml_diff>
--- a/Bitacioras/imagenes/Avances del blog.docx
+++ b/Bitacioras/imagenes/Avances del blog.docx
@@ -1661,7 +1661,6 @@
           <w:lang w:val="es-ES"/>
         </w:rPr>
       </w:pPr>
-      <w:bookmarkStart w:id="0" w:name="_GoBack"/>
       <w:r>
         <w:rPr>
           <w:rFonts w:cstheme="minorHAnsi"/>
@@ -1720,6 +1719,380 @@
           </wp:inline>
         </w:drawing>
       </w:r>
+    </w:p>
+    <w:p>
+      <w:pPr>
+        <w:jc w:val="center"/>
+        <w:rPr>
+          <w:rFonts w:cstheme="minorHAnsi"/>
+          <w:b/>
+          <w:sz w:val="36"/>
+          <w:szCs w:val="36"/>
+          <w:lang w:val="es-ES"/>
+        </w:rPr>
+      </w:pPr>
+    </w:p>
+    <w:p>
+      <w:pPr>
+        <w:jc w:val="center"/>
+        <w:rPr>
+          <w:rFonts w:cstheme="minorHAnsi"/>
+          <w:b/>
+          <w:sz w:val="36"/>
+          <w:szCs w:val="36"/>
+          <w:lang w:val="es-ES"/>
+        </w:rPr>
+      </w:pPr>
+    </w:p>
+    <w:p>
+      <w:pPr>
+        <w:rPr>
+          <w:rFonts w:cstheme="minorHAnsi"/>
+          <w:b/>
+          <w:sz w:val="36"/>
+          <w:szCs w:val="36"/>
+          <w:lang w:val="es-ES"/>
+        </w:rPr>
+      </w:pPr>
+      <w:r>
+        <w:rPr>
+          <w:rFonts w:cstheme="minorHAnsi"/>
+          <w:b/>
+          <w:sz w:val="36"/>
+          <w:szCs w:val="36"/>
+          <w:lang w:val="es-ES"/>
+        </w:rPr>
+        <w:br w:type="page"/>
+      </w:r>
+    </w:p>
+    <w:p>
+      <w:pPr>
+        <w:jc w:val="center"/>
+        <w:rPr>
+          <w:rFonts w:cstheme="minorHAnsi"/>
+          <w:b/>
+          <w:sz w:val="36"/>
+          <w:szCs w:val="36"/>
+          <w:lang w:val="es-ES"/>
+        </w:rPr>
+      </w:pPr>
+      <w:r>
+        <w:rPr>
+          <w:rFonts w:cstheme="minorHAnsi"/>
+          <w:b/>
+          <w:sz w:val="36"/>
+          <w:szCs w:val="36"/>
+          <w:lang w:val="es-ES"/>
+        </w:rPr>
+        <w:lastRenderedPageBreak/>
+        <w:t>Fotografías de los avances del blog [</w:t>
+      </w:r>
+      <w:r>
+        <w:rPr>
+          <w:rFonts w:cstheme="minorHAnsi"/>
+          <w:b/>
+          <w:sz w:val="36"/>
+          <w:szCs w:val="36"/>
+          <w:lang w:val="es-ES"/>
+        </w:rPr>
+        <w:t>28</w:t>
+      </w:r>
+      <w:r>
+        <w:rPr>
+          <w:rFonts w:cstheme="minorHAnsi"/>
+          <w:b/>
+          <w:sz w:val="36"/>
+          <w:szCs w:val="36"/>
+          <w:lang w:val="es-ES"/>
+        </w:rPr>
+        <w:t>/0</w:t>
+      </w:r>
+      <w:r>
+        <w:rPr>
+          <w:rFonts w:cstheme="minorHAnsi"/>
+          <w:b/>
+          <w:sz w:val="36"/>
+          <w:szCs w:val="36"/>
+          <w:lang w:val="es-ES"/>
+        </w:rPr>
+        <w:t>4</w:t>
+      </w:r>
+      <w:r>
+        <w:rPr>
+          <w:rFonts w:cstheme="minorHAnsi"/>
+          <w:b/>
+          <w:sz w:val="36"/>
+          <w:szCs w:val="36"/>
+          <w:lang w:val="es-ES"/>
+        </w:rPr>
+        <w:t>/2025]</w:t>
+      </w:r>
+    </w:p>
+    <w:p>
+      <w:pPr>
+        <w:jc w:val="center"/>
+        <w:rPr>
+          <w:rFonts w:cstheme="minorHAnsi"/>
+          <w:b/>
+          <w:sz w:val="36"/>
+          <w:szCs w:val="36"/>
+          <w:lang w:val="es-ES"/>
+        </w:rPr>
+      </w:pPr>
+      <w:r>
+        <w:rPr>
+          <w:rFonts w:cstheme="minorHAnsi"/>
+          <w:b/>
+          <w:noProof/>
+          <w:sz w:val="36"/>
+          <w:szCs w:val="36"/>
+          <w:lang w:val="es-ES"/>
+        </w:rPr>
+        <w:drawing>
+          <wp:inline distT="0" distB="0" distL="0" distR="0" wp14:anchorId="420DB08D" wp14:editId="48FF1441">
+            <wp:extent cx="3237740" cy="1841500"/>
+            <wp:effectExtent l="0" t="0" r="1270" b="6350"/>
+            <wp:docPr id="20" name="Imagen 20"/>
+            <wp:cNvGraphicFramePr>
+              <a:graphicFrameLocks xmlns:a="http://schemas.openxmlformats.org/drawingml/2006/main" noChangeAspect="1"/>
+            </wp:cNvGraphicFramePr>
+            <a:graphic xmlns:a="http://schemas.openxmlformats.org/drawingml/2006/main">
+              <a:graphicData uri="http://schemas.openxmlformats.org/drawingml/2006/picture">
+                <pic:pic xmlns:pic="http://schemas.openxmlformats.org/drawingml/2006/picture">
+                  <pic:nvPicPr>
+                    <pic:cNvPr id="0" name="Picture 1"/>
+                    <pic:cNvPicPr>
+                      <a:picLocks noChangeAspect="1" noChangeArrowheads="1"/>
+                    </pic:cNvPicPr>
+                  </pic:nvPicPr>
+                  <pic:blipFill>
+                    <a:blip r:embed="rId22">
+                      <a:extLst>
+                        <a:ext uri="{28A0092B-C50C-407E-A947-70E740481C1C}">
+                          <a14:useLocalDpi xmlns:a14="http://schemas.microsoft.com/office/drawing/2010/main" val="0"/>
+                        </a:ext>
+                      </a:extLst>
+                    </a:blip>
+                    <a:srcRect/>
+                    <a:stretch>
+                      <a:fillRect/>
+                    </a:stretch>
+                  </pic:blipFill>
+                  <pic:spPr bwMode="auto">
+                    <a:xfrm>
+                      <a:off x="0" y="0"/>
+                      <a:ext cx="3312938" cy="1884270"/>
+                    </a:xfrm>
+                    <a:prstGeom prst="rect">
+                      <a:avLst/>
+                    </a:prstGeom>
+                    <a:noFill/>
+                    <a:ln>
+                      <a:noFill/>
+                    </a:ln>
+                  </pic:spPr>
+                </pic:pic>
+              </a:graphicData>
+            </a:graphic>
+          </wp:inline>
+        </w:drawing>
+      </w:r>
+      <w:r>
+        <w:rPr>
+          <w:rFonts w:cstheme="minorHAnsi"/>
+          <w:b/>
+          <w:noProof/>
+          <w:sz w:val="36"/>
+          <w:szCs w:val="36"/>
+          <w:lang w:val="es-ES"/>
+        </w:rPr>
+        <w:drawing>
+          <wp:inline distT="0" distB="0" distL="0" distR="0" wp14:anchorId="52798081" wp14:editId="1DE952D3">
+            <wp:extent cx="2143125" cy="1906617"/>
+            <wp:effectExtent l="0" t="0" r="0" b="0"/>
+            <wp:docPr id="21" name="Imagen 21"/>
+            <wp:cNvGraphicFramePr>
+              <a:graphicFrameLocks xmlns:a="http://schemas.openxmlformats.org/drawingml/2006/main" noChangeAspect="1"/>
+            </wp:cNvGraphicFramePr>
+            <a:graphic xmlns:a="http://schemas.openxmlformats.org/drawingml/2006/main">
+              <a:graphicData uri="http://schemas.openxmlformats.org/drawingml/2006/picture">
+                <pic:pic xmlns:pic="http://schemas.openxmlformats.org/drawingml/2006/picture">
+                  <pic:nvPicPr>
+                    <pic:cNvPr id="0" name="Picture 2"/>
+                    <pic:cNvPicPr>
+                      <a:picLocks noChangeAspect="1" noChangeArrowheads="1"/>
+                    </pic:cNvPicPr>
+                  </pic:nvPicPr>
+                  <pic:blipFill>
+                    <a:blip r:embed="rId23" cstate="print">
+                      <a:extLst>
+                        <a:ext uri="{28A0092B-C50C-407E-A947-70E740481C1C}">
+                          <a14:useLocalDpi xmlns:a14="http://schemas.microsoft.com/office/drawing/2010/main" val="0"/>
+                        </a:ext>
+                      </a:extLst>
+                    </a:blip>
+                    <a:srcRect/>
+                    <a:stretch>
+                      <a:fillRect/>
+                    </a:stretch>
+                  </pic:blipFill>
+                  <pic:spPr bwMode="auto">
+                    <a:xfrm>
+                      <a:off x="0" y="0"/>
+                      <a:ext cx="2197719" cy="1955186"/>
+                    </a:xfrm>
+                    <a:prstGeom prst="rect">
+                      <a:avLst/>
+                    </a:prstGeom>
+                    <a:noFill/>
+                    <a:ln>
+                      <a:noFill/>
+                    </a:ln>
+                  </pic:spPr>
+                </pic:pic>
+              </a:graphicData>
+            </a:graphic>
+          </wp:inline>
+        </w:drawing>
+      </w:r>
+      <w:r>
+        <w:rPr>
+          <w:rFonts w:cstheme="minorHAnsi"/>
+          <w:b/>
+          <w:noProof/>
+          <w:sz w:val="36"/>
+          <w:szCs w:val="36"/>
+          <w:lang w:val="es-ES"/>
+        </w:rPr>
+        <w:drawing>
+          <wp:inline distT="0" distB="0" distL="0" distR="0" wp14:anchorId="0DA7A25B" wp14:editId="4277FEE4">
+            <wp:extent cx="1238250" cy="1924050"/>
+            <wp:effectExtent l="0" t="0" r="0" b="0"/>
+            <wp:docPr id="22" name="Imagen 22"/>
+            <wp:cNvGraphicFramePr>
+              <a:graphicFrameLocks xmlns:a="http://schemas.openxmlformats.org/drawingml/2006/main" noChangeAspect="1"/>
+            </wp:cNvGraphicFramePr>
+            <a:graphic xmlns:a="http://schemas.openxmlformats.org/drawingml/2006/main">
+              <a:graphicData uri="http://schemas.openxmlformats.org/drawingml/2006/picture">
+                <pic:pic xmlns:pic="http://schemas.openxmlformats.org/drawingml/2006/picture">
+                  <pic:nvPicPr>
+                    <pic:cNvPr id="0" name="Picture 3"/>
+                    <pic:cNvPicPr>
+                      <a:picLocks noChangeAspect="1" noChangeArrowheads="1"/>
+                    </pic:cNvPicPr>
+                  </pic:nvPicPr>
+                  <pic:blipFill>
+                    <a:blip r:embed="rId24">
+                      <a:extLst>
+                        <a:ext uri="{28A0092B-C50C-407E-A947-70E740481C1C}">
+                          <a14:useLocalDpi xmlns:a14="http://schemas.microsoft.com/office/drawing/2010/main" val="0"/>
+                        </a:ext>
+                      </a:extLst>
+                    </a:blip>
+                    <a:srcRect/>
+                    <a:stretch>
+                      <a:fillRect/>
+                    </a:stretch>
+                  </pic:blipFill>
+                  <pic:spPr bwMode="auto">
+                    <a:xfrm>
+                      <a:off x="0" y="0"/>
+                      <a:ext cx="1260762" cy="1959030"/>
+                    </a:xfrm>
+                    <a:prstGeom prst="rect">
+                      <a:avLst/>
+                    </a:prstGeom>
+                    <a:noFill/>
+                    <a:ln>
+                      <a:noFill/>
+                    </a:ln>
+                  </pic:spPr>
+                </pic:pic>
+              </a:graphicData>
+            </a:graphic>
+          </wp:inline>
+        </w:drawing>
+      </w:r>
+      <w:r>
+        <w:rPr>
+          <w:rFonts w:cstheme="minorHAnsi"/>
+          <w:b/>
+          <w:noProof/>
+          <w:sz w:val="36"/>
+          <w:szCs w:val="36"/>
+          <w:lang w:val="es-ES"/>
+        </w:rPr>
+        <w:drawing>
+          <wp:inline distT="0" distB="0" distL="0" distR="0" wp14:anchorId="7859B396" wp14:editId="05896B77">
+            <wp:extent cx="2838450" cy="1866900"/>
+            <wp:effectExtent l="0" t="0" r="0" b="0"/>
+            <wp:docPr id="23" name="Imagen 23"/>
+            <wp:cNvGraphicFramePr>
+              <a:graphicFrameLocks xmlns:a="http://schemas.openxmlformats.org/drawingml/2006/main" noChangeAspect="1"/>
+            </wp:cNvGraphicFramePr>
+            <a:graphic xmlns:a="http://schemas.openxmlformats.org/drawingml/2006/main">
+              <a:graphicData uri="http://schemas.openxmlformats.org/drawingml/2006/picture">
+                <pic:pic xmlns:pic="http://schemas.openxmlformats.org/drawingml/2006/picture">
+                  <pic:nvPicPr>
+                    <pic:cNvPr id="0" name="Picture 4"/>
+                    <pic:cNvPicPr>
+                      <a:picLocks noChangeAspect="1" noChangeArrowheads="1"/>
+                    </pic:cNvPicPr>
+                  </pic:nvPicPr>
+                  <pic:blipFill>
+                    <a:blip r:embed="rId25">
+                      <a:extLst>
+                        <a:ext uri="{28A0092B-C50C-407E-A947-70E740481C1C}">
+                          <a14:useLocalDpi xmlns:a14="http://schemas.microsoft.com/office/drawing/2010/main" val="0"/>
+                        </a:ext>
+                      </a:extLst>
+                    </a:blip>
+                    <a:srcRect/>
+                    <a:stretch>
+                      <a:fillRect/>
+                    </a:stretch>
+                  </pic:blipFill>
+                  <pic:spPr bwMode="auto">
+                    <a:xfrm>
+                      <a:off x="0" y="0"/>
+                      <a:ext cx="2838450" cy="1866900"/>
+                    </a:xfrm>
+                    <a:prstGeom prst="rect">
+                      <a:avLst/>
+                    </a:prstGeom>
+                    <a:noFill/>
+                    <a:ln>
+                      <a:noFill/>
+                    </a:ln>
+                  </pic:spPr>
+                </pic:pic>
+              </a:graphicData>
+            </a:graphic>
+          </wp:inline>
+        </w:drawing>
+      </w:r>
+    </w:p>
+    <w:p>
+      <w:pPr>
+        <w:rPr>
+          <w:rFonts w:cstheme="minorHAnsi"/>
+          <w:b/>
+          <w:sz w:val="36"/>
+          <w:szCs w:val="36"/>
+          <w:lang w:val="es-ES"/>
+        </w:rPr>
+      </w:pPr>
+      <w:r>
+        <w:rPr>
+          <w:rFonts w:cstheme="minorHAnsi"/>
+          <w:b/>
+          <w:sz w:val="36"/>
+          <w:szCs w:val="36"/>
+          <w:lang w:val="es-ES"/>
+        </w:rPr>
+        <w:br w:type="page"/>
+      </w:r>
+      <w:bookmarkStart w:id="0" w:name="_GoBack"/>
       <w:bookmarkEnd w:id="0"/>
     </w:p>
     <w:p>
@@ -1733,51 +2106,6 @@
           <w:lang w:val="es-ES"/>
         </w:rPr>
       </w:pPr>
-    </w:p>
-    <w:p>
-      <w:pPr>
-        <w:jc w:val="center"/>
-        <w:rPr>
-          <w:rFonts w:cstheme="minorHAnsi"/>
-          <w:b/>
-          <w:sz w:val="36"/>
-          <w:szCs w:val="36"/>
-          <w:lang w:val="es-ES"/>
-        </w:rPr>
-      </w:pPr>
-    </w:p>
-    <w:p>
-      <w:pPr>
-        <w:rPr>
-          <w:rFonts w:cstheme="minorHAnsi"/>
-          <w:b/>
-          <w:sz w:val="36"/>
-          <w:szCs w:val="36"/>
-          <w:lang w:val="es-ES"/>
-        </w:rPr>
-      </w:pPr>
-      <w:r>
-        <w:rPr>
-          <w:rFonts w:cstheme="minorHAnsi"/>
-          <w:b/>
-          <w:sz w:val="36"/>
-          <w:szCs w:val="36"/>
-          <w:lang w:val="es-ES"/>
-        </w:rPr>
-        <w:br w:type="page"/>
-      </w:r>
-    </w:p>
-    <w:p>
-      <w:pPr>
-        <w:jc w:val="center"/>
-        <w:rPr>
-          <w:rFonts w:cstheme="minorHAnsi"/>
-          <w:b/>
-          <w:sz w:val="36"/>
-          <w:szCs w:val="36"/>
-          <w:lang w:val="es-ES"/>
-        </w:rPr>
-      </w:pPr>
       <w:r>
         <w:rPr>
           <w:rFonts w:cstheme="minorHAnsi"/>
@@ -1787,76 +2115,6 @@
           <w:lang w:val="es-ES"/>
         </w:rPr>
         <w:lastRenderedPageBreak/>
-        <w:t>Fotografías de los avances del blog [11/03/2025]</w:t>
-      </w:r>
-    </w:p>
-    <w:p>
-      <w:pPr>
-        <w:jc w:val="center"/>
-        <w:rPr>
-          <w:rFonts w:cstheme="minorHAnsi"/>
-          <w:b/>
-          <w:sz w:val="36"/>
-          <w:szCs w:val="36"/>
-          <w:lang w:val="es-ES"/>
-        </w:rPr>
-      </w:pPr>
-    </w:p>
-    <w:p>
-      <w:pPr>
-        <w:jc w:val="center"/>
-        <w:rPr>
-          <w:rFonts w:cstheme="minorHAnsi"/>
-          <w:b/>
-          <w:color w:val="D9D9D9" w:themeColor="background1" w:themeShade="D9"/>
-          <w:sz w:val="32"/>
-          <w:szCs w:val="32"/>
-          <w:lang w:val="es-ES"/>
-        </w:rPr>
-      </w:pPr>
-      <w:r>
-        <w:rPr>
-          <w:rFonts w:cstheme="minorHAnsi"/>
-          <w:b/>
-          <w:color w:val="D9D9D9" w:themeColor="background1" w:themeShade="D9"/>
-          <w:sz w:val="32"/>
-          <w:szCs w:val="32"/>
-          <w:lang w:val="es-ES"/>
-        </w:rPr>
-        <w:t>[sin evidencias fotográficas]</w:t>
-      </w:r>
-    </w:p>
-    <w:p>
-      <w:pPr>
-        <w:jc w:val="center"/>
-        <w:rPr>
-          <w:rFonts w:cstheme="minorHAnsi"/>
-          <w:b/>
-          <w:sz w:val="36"/>
-          <w:szCs w:val="36"/>
-          <w:lang w:val="es-ES"/>
-        </w:rPr>
-      </w:pPr>
-    </w:p>
-    <w:p>
-      <w:pPr>
-        <w:jc w:val="center"/>
-        <w:rPr>
-          <w:rFonts w:cstheme="minorHAnsi"/>
-          <w:b/>
-          <w:sz w:val="36"/>
-          <w:szCs w:val="36"/>
-          <w:lang w:val="es-ES"/>
-        </w:rPr>
-      </w:pPr>
-      <w:r>
-        <w:rPr>
-          <w:rFonts w:cstheme="minorHAnsi"/>
-          <w:b/>
-          <w:sz w:val="36"/>
-          <w:szCs w:val="36"/>
-          <w:lang w:val="es-ES"/>
-        </w:rPr>
         <w:t>Fotografías de los avances del blog [12/03/2025]</w:t>
       </w:r>
     </w:p>

</xml_diff>

<commit_message>
siga pt 9 implementacion
</commit_message>
<xml_diff>
--- a/Bitacioras/imagenes/Avances del blog.docx
+++ b/Bitacioras/imagenes/Avances del blog.docx
@@ -2092,7 +2092,198 @@
         </w:rPr>
         <w:br w:type="page"/>
       </w:r>
+    </w:p>
+    <w:p>
+      <w:pPr>
+        <w:jc w:val="center"/>
+        <w:rPr>
+          <w:rFonts w:cstheme="minorHAnsi"/>
+          <w:b/>
+          <w:sz w:val="36"/>
+          <w:szCs w:val="36"/>
+          <w:lang w:val="es-ES"/>
+        </w:rPr>
+      </w:pPr>
+      <w:r>
+        <w:rPr>
+          <w:rFonts w:cstheme="minorHAnsi"/>
+          <w:b/>
+          <w:sz w:val="36"/>
+          <w:szCs w:val="36"/>
+          <w:lang w:val="es-ES"/>
+        </w:rPr>
+        <w:lastRenderedPageBreak/>
+        <w:t>Fotografías de los avances del blog [</w:t>
+      </w:r>
+      <w:r>
+        <w:rPr>
+          <w:rFonts w:cstheme="minorHAnsi"/>
+          <w:b/>
+          <w:sz w:val="36"/>
+          <w:szCs w:val="36"/>
+          <w:lang w:val="es-ES"/>
+        </w:rPr>
+        <w:t>24</w:t>
+      </w:r>
+      <w:r>
+        <w:rPr>
+          <w:rFonts w:cstheme="minorHAnsi"/>
+          <w:b/>
+          <w:sz w:val="36"/>
+          <w:szCs w:val="36"/>
+          <w:lang w:val="es-ES"/>
+        </w:rPr>
+        <w:t>/</w:t>
+      </w:r>
+      <w:r>
+        <w:rPr>
+          <w:rFonts w:cstheme="minorHAnsi"/>
+          <w:b/>
+          <w:sz w:val="36"/>
+          <w:szCs w:val="36"/>
+          <w:lang w:val="es-ES"/>
+        </w:rPr>
+        <w:t>04</w:t>
+      </w:r>
+      <w:r>
+        <w:rPr>
+          <w:rFonts w:cstheme="minorHAnsi"/>
+          <w:b/>
+          <w:sz w:val="36"/>
+          <w:szCs w:val="36"/>
+          <w:lang w:val="es-ES"/>
+        </w:rPr>
+        <w:t>/2025]</w:t>
+      </w:r>
+    </w:p>
+    <w:p>
+      <w:pPr>
+        <w:jc w:val="center"/>
+        <w:rPr>
+          <w:rFonts w:cstheme="minorHAnsi"/>
+          <w:b/>
+          <w:sz w:val="36"/>
+          <w:szCs w:val="36"/>
+          <w:lang w:val="es-ES"/>
+        </w:rPr>
+      </w:pPr>
+      <w:r>
+        <w:rPr>
+          <w:rFonts w:cstheme="minorHAnsi"/>
+          <w:b/>
+          <w:noProof/>
+          <w:sz w:val="36"/>
+          <w:szCs w:val="36"/>
+          <w:lang w:val="es-ES"/>
+        </w:rPr>
+        <w:drawing>
+          <wp:inline distT="0" distB="0" distL="0" distR="0" wp14:anchorId="271FC2F6" wp14:editId="650576B4">
+            <wp:extent cx="2628900" cy="2124075"/>
+            <wp:effectExtent l="0" t="0" r="0" b="9525"/>
+            <wp:docPr id="24" name="Imagen 24"/>
+            <wp:cNvGraphicFramePr>
+              <a:graphicFrameLocks xmlns:a="http://schemas.openxmlformats.org/drawingml/2006/main" noChangeAspect="1"/>
+            </wp:cNvGraphicFramePr>
+            <a:graphic xmlns:a="http://schemas.openxmlformats.org/drawingml/2006/main">
+              <a:graphicData uri="http://schemas.openxmlformats.org/drawingml/2006/picture">
+                <pic:pic xmlns:pic="http://schemas.openxmlformats.org/drawingml/2006/picture">
+                  <pic:nvPicPr>
+                    <pic:cNvPr id="0" name="Picture 1"/>
+                    <pic:cNvPicPr>
+                      <a:picLocks noChangeAspect="1" noChangeArrowheads="1"/>
+                    </pic:cNvPicPr>
+                  </pic:nvPicPr>
+                  <pic:blipFill>
+                    <a:blip r:embed="rId26">
+                      <a:extLst>
+                        <a:ext uri="{28A0092B-C50C-407E-A947-70E740481C1C}">
+                          <a14:useLocalDpi xmlns:a14="http://schemas.microsoft.com/office/drawing/2010/main" val="0"/>
+                        </a:ext>
+                      </a:extLst>
+                    </a:blip>
+                    <a:srcRect/>
+                    <a:stretch>
+                      <a:fillRect/>
+                    </a:stretch>
+                  </pic:blipFill>
+                  <pic:spPr bwMode="auto">
+                    <a:xfrm>
+                      <a:off x="0" y="0"/>
+                      <a:ext cx="2628900" cy="2124075"/>
+                    </a:xfrm>
+                    <a:prstGeom prst="rect">
+                      <a:avLst/>
+                    </a:prstGeom>
+                    <a:noFill/>
+                    <a:ln>
+                      <a:noFill/>
+                    </a:ln>
+                  </pic:spPr>
+                </pic:pic>
+              </a:graphicData>
+            </a:graphic>
+          </wp:inline>
+        </w:drawing>
+      </w:r>
       <w:bookmarkStart w:id="0" w:name="_GoBack"/>
+      <w:r>
+        <w:rPr>
+          <w:rFonts w:cstheme="minorHAnsi"/>
+          <w:b/>
+          <w:noProof/>
+          <w:sz w:val="36"/>
+          <w:szCs w:val="36"/>
+          <w:lang w:val="es-ES"/>
+        </w:rPr>
+        <w:drawing>
+          <wp:inline distT="0" distB="0" distL="0" distR="0" wp14:anchorId="0163E741" wp14:editId="5279E3D8">
+            <wp:extent cx="3476625" cy="1998468"/>
+            <wp:effectExtent l="0" t="0" r="0" b="1905"/>
+            <wp:docPr id="25" name="Imagen 25"/>
+            <wp:cNvGraphicFramePr>
+              <a:graphicFrameLocks xmlns:a="http://schemas.openxmlformats.org/drawingml/2006/main" noChangeAspect="1"/>
+            </wp:cNvGraphicFramePr>
+            <a:graphic xmlns:a="http://schemas.openxmlformats.org/drawingml/2006/main">
+              <a:graphicData uri="http://schemas.openxmlformats.org/drawingml/2006/picture">
+                <pic:pic xmlns:pic="http://schemas.openxmlformats.org/drawingml/2006/picture">
+                  <pic:nvPicPr>
+                    <pic:cNvPr id="0" name="Picture 2"/>
+                    <pic:cNvPicPr>
+                      <a:picLocks noChangeAspect="1" noChangeArrowheads="1"/>
+                    </pic:cNvPicPr>
+                  </pic:nvPicPr>
+                  <pic:blipFill>
+                    <a:blip r:embed="rId27" cstate="print">
+                      <a:extLst>
+                        <a:ext uri="{28A0092B-C50C-407E-A947-70E740481C1C}">
+                          <a14:useLocalDpi xmlns:a14="http://schemas.microsoft.com/office/drawing/2010/main" val="0"/>
+                        </a:ext>
+                      </a:extLst>
+                    </a:blip>
+                    <a:srcRect/>
+                    <a:stretch>
+                      <a:fillRect/>
+                    </a:stretch>
+                  </pic:blipFill>
+                  <pic:spPr bwMode="auto">
+                    <a:xfrm>
+                      <a:off x="0" y="0"/>
+                      <a:ext cx="3508666" cy="2016886"/>
+                    </a:xfrm>
+                    <a:prstGeom prst="rect">
+                      <a:avLst/>
+                    </a:prstGeom>
+                    <a:noFill/>
+                    <a:ln>
+                      <a:noFill/>
+                    </a:ln>
+                  </pic:spPr>
+                </pic:pic>
+              </a:graphicData>
+            </a:graphic>
+          </wp:inline>
+        </w:drawing>
+      </w:r>
       <w:bookmarkEnd w:id="0"/>
     </w:p>
     <w:p>
@@ -2106,16 +2297,27 @@
           <w:lang w:val="es-ES"/>
         </w:rPr>
       </w:pPr>
-      <w:r>
-        <w:rPr>
-          <w:rFonts w:cstheme="minorHAnsi"/>
-          <w:b/>
-          <w:sz w:val="36"/>
-          <w:szCs w:val="36"/>
-          <w:lang w:val="es-ES"/>
-        </w:rPr>
-        <w:lastRenderedPageBreak/>
-        <w:t>Fotografías de los avances del blog [12/03/2025]</w:t>
+    </w:p>
+    <w:p>
+      <w:pPr>
+        <w:jc w:val="center"/>
+        <w:rPr>
+          <w:rFonts w:cstheme="minorHAnsi"/>
+          <w:b/>
+          <w:sz w:val="36"/>
+          <w:szCs w:val="36"/>
+          <w:lang w:val="es-ES"/>
+        </w:rPr>
+      </w:pPr>
+      <w:r>
+        <w:rPr>
+          <w:rFonts w:cstheme="minorHAnsi"/>
+          <w:b/>
+          <w:sz w:val="36"/>
+          <w:szCs w:val="36"/>
+          <w:lang w:val="es-ES"/>
+        </w:rPr>
+        <w:t>Fotografías de los avances del blog [13/03/2025]</w:t>
       </w:r>
     </w:p>
     <w:p>
@@ -2185,7 +2387,7 @@
           <w:szCs w:val="36"/>
           <w:lang w:val="es-ES"/>
         </w:rPr>
-        <w:t>Fotografías de los avances del blog [13/03/2025]</w:t>
+        <w:t>Fotografías de los avances del blog [14/03/2025]</w:t>
       </w:r>
     </w:p>
     <w:p>
@@ -2255,76 +2457,7 @@
           <w:szCs w:val="36"/>
           <w:lang w:val="es-ES"/>
         </w:rPr>
-        <w:t>Fotografías de los avances del blog [14/03/2025]</w:t>
-      </w:r>
-    </w:p>
-    <w:p>
-      <w:pPr>
-        <w:jc w:val="center"/>
-        <w:rPr>
-          <w:rFonts w:cstheme="minorHAnsi"/>
-          <w:b/>
-          <w:sz w:val="36"/>
-          <w:szCs w:val="36"/>
-          <w:lang w:val="es-ES"/>
-        </w:rPr>
-      </w:pPr>
-    </w:p>
-    <w:p>
-      <w:pPr>
-        <w:jc w:val="center"/>
-        <w:rPr>
-          <w:rFonts w:cstheme="minorHAnsi"/>
-          <w:b/>
-          <w:color w:val="D9D9D9" w:themeColor="background1" w:themeShade="D9"/>
-          <w:sz w:val="32"/>
-          <w:szCs w:val="32"/>
-          <w:lang w:val="es-ES"/>
-        </w:rPr>
-      </w:pPr>
-      <w:r>
-        <w:rPr>
-          <w:rFonts w:cstheme="minorHAnsi"/>
-          <w:b/>
-          <w:color w:val="D9D9D9" w:themeColor="background1" w:themeShade="D9"/>
-          <w:sz w:val="32"/>
-          <w:szCs w:val="32"/>
-          <w:lang w:val="es-ES"/>
-        </w:rPr>
-        <w:t>[sin evidencias fotográficas]</w:t>
-      </w:r>
-    </w:p>
-    <w:p>
-      <w:pPr>
-        <w:jc w:val="center"/>
-        <w:rPr>
-          <w:rFonts w:cstheme="minorHAnsi"/>
-          <w:b/>
-          <w:sz w:val="36"/>
-          <w:szCs w:val="36"/>
-          <w:lang w:val="es-ES"/>
-        </w:rPr>
-      </w:pPr>
-    </w:p>
-    <w:p>
-      <w:pPr>
-        <w:jc w:val="center"/>
-        <w:rPr>
-          <w:rFonts w:cstheme="minorHAnsi"/>
-          <w:b/>
-          <w:sz w:val="36"/>
-          <w:szCs w:val="36"/>
-          <w:lang w:val="es-ES"/>
-        </w:rPr>
-      </w:pPr>
-      <w:r>
-        <w:rPr>
-          <w:rFonts w:cstheme="minorHAnsi"/>
-          <w:b/>
-          <w:sz w:val="36"/>
-          <w:szCs w:val="36"/>
-          <w:lang w:val="es-ES"/>
-        </w:rPr>
+        <w:lastRenderedPageBreak/>
         <w:t>Fotografías de los avances del blog [17/03/2025]</w:t>
       </w:r>
     </w:p>

</xml_diff>

<commit_message>
siga pt 10 carpetas con links y funcionales
</commit_message>
<xml_diff>
--- a/Bitacioras/imagenes/Avances del blog.docx
+++ b/Bitacioras/imagenes/Avances del blog.docx
@@ -2225,7 +2225,6 @@
           </wp:inline>
         </w:drawing>
       </w:r>
-      <w:bookmarkStart w:id="0" w:name="_GoBack"/>
       <w:r>
         <w:rPr>
           <w:rFonts w:cstheme="minorHAnsi"/>
@@ -2284,40 +2283,438 @@
           </wp:inline>
         </w:drawing>
       </w:r>
+    </w:p>
+    <w:p>
+      <w:pPr>
+        <w:jc w:val="center"/>
+        <w:rPr>
+          <w:rFonts w:cstheme="minorHAnsi"/>
+          <w:b/>
+          <w:sz w:val="36"/>
+          <w:szCs w:val="36"/>
+          <w:lang w:val="es-ES"/>
+        </w:rPr>
+      </w:pPr>
+    </w:p>
+    <w:p>
+      <w:pPr>
+        <w:rPr>
+          <w:rFonts w:cstheme="minorHAnsi"/>
+          <w:b/>
+          <w:sz w:val="36"/>
+          <w:szCs w:val="36"/>
+          <w:lang w:val="es-ES"/>
+        </w:rPr>
+      </w:pPr>
+      <w:r>
+        <w:rPr>
+          <w:rFonts w:cstheme="minorHAnsi"/>
+          <w:b/>
+          <w:sz w:val="36"/>
+          <w:szCs w:val="36"/>
+          <w:lang w:val="es-ES"/>
+        </w:rPr>
+        <w:br w:type="page"/>
+      </w:r>
+    </w:p>
+    <w:p>
+      <w:pPr>
+        <w:jc w:val="center"/>
+        <w:rPr>
+          <w:rFonts w:cstheme="minorHAnsi"/>
+          <w:b/>
+          <w:sz w:val="36"/>
+          <w:szCs w:val="36"/>
+          <w:lang w:val="es-ES"/>
+        </w:rPr>
+      </w:pPr>
+      <w:r>
+        <w:rPr>
+          <w:rFonts w:cstheme="minorHAnsi"/>
+          <w:b/>
+          <w:sz w:val="36"/>
+          <w:szCs w:val="36"/>
+          <w:lang w:val="es-ES"/>
+        </w:rPr>
+        <w:lastRenderedPageBreak/>
+        <w:t>Fotografías de los avances del blog [</w:t>
+      </w:r>
+      <w:r>
+        <w:rPr>
+          <w:rFonts w:cstheme="minorHAnsi"/>
+          <w:b/>
+          <w:sz w:val="36"/>
+          <w:szCs w:val="36"/>
+          <w:lang w:val="es-ES"/>
+        </w:rPr>
+        <w:t>30</w:t>
+      </w:r>
+      <w:r>
+        <w:rPr>
+          <w:rFonts w:cstheme="minorHAnsi"/>
+          <w:b/>
+          <w:sz w:val="36"/>
+          <w:szCs w:val="36"/>
+          <w:lang w:val="es-ES"/>
+        </w:rPr>
+        <w:t>/0</w:t>
+      </w:r>
+      <w:r>
+        <w:rPr>
+          <w:rFonts w:cstheme="minorHAnsi"/>
+          <w:b/>
+          <w:sz w:val="36"/>
+          <w:szCs w:val="36"/>
+          <w:lang w:val="es-ES"/>
+        </w:rPr>
+        <w:t>4</w:t>
+      </w:r>
+      <w:bookmarkStart w:id="0" w:name="_GoBack"/>
       <w:bookmarkEnd w:id="0"/>
-    </w:p>
-    <w:p>
-      <w:pPr>
-        <w:jc w:val="center"/>
-        <w:rPr>
-          <w:rFonts w:cstheme="minorHAnsi"/>
-          <w:b/>
-          <w:sz w:val="36"/>
-          <w:szCs w:val="36"/>
-          <w:lang w:val="es-ES"/>
-        </w:rPr>
-      </w:pPr>
-    </w:p>
-    <w:p>
-      <w:pPr>
-        <w:jc w:val="center"/>
-        <w:rPr>
-          <w:rFonts w:cstheme="minorHAnsi"/>
-          <w:b/>
-          <w:sz w:val="36"/>
-          <w:szCs w:val="36"/>
-          <w:lang w:val="es-ES"/>
-        </w:rPr>
-      </w:pPr>
-      <w:r>
-        <w:rPr>
-          <w:rFonts w:cstheme="minorHAnsi"/>
-          <w:b/>
-          <w:sz w:val="36"/>
-          <w:szCs w:val="36"/>
-          <w:lang w:val="es-ES"/>
-        </w:rPr>
-        <w:t>Fotografías de los avances del blog [13/03/2025]</w:t>
+      <w:r>
+        <w:rPr>
+          <w:rFonts w:cstheme="minorHAnsi"/>
+          <w:b/>
+          <w:sz w:val="36"/>
+          <w:szCs w:val="36"/>
+          <w:lang w:val="es-ES"/>
+        </w:rPr>
+        <w:t>/2025]</w:t>
+      </w:r>
+    </w:p>
+    <w:p>
+      <w:pPr>
+        <w:jc w:val="center"/>
+        <w:rPr>
+          <w:rFonts w:cstheme="minorHAnsi"/>
+          <w:b/>
+          <w:sz w:val="36"/>
+          <w:szCs w:val="36"/>
+          <w:lang w:val="es-ES"/>
+        </w:rPr>
+      </w:pPr>
+      <w:r>
+        <w:rPr>
+          <w:rFonts w:cstheme="minorHAnsi"/>
+          <w:b/>
+          <w:noProof/>
+          <w:sz w:val="36"/>
+          <w:szCs w:val="36"/>
+          <w:lang w:val="es-ES"/>
+        </w:rPr>
+        <w:drawing>
+          <wp:inline distT="0" distB="0" distL="0" distR="0" wp14:anchorId="72625566" wp14:editId="6E37AF2F">
+            <wp:extent cx="1715010" cy="1762125"/>
+            <wp:effectExtent l="0" t="0" r="0" b="0"/>
+            <wp:docPr id="26" name="Imagen 26"/>
+            <wp:cNvGraphicFramePr>
+              <a:graphicFrameLocks xmlns:a="http://schemas.openxmlformats.org/drawingml/2006/main" noChangeAspect="1"/>
+            </wp:cNvGraphicFramePr>
+            <a:graphic xmlns:a="http://schemas.openxmlformats.org/drawingml/2006/main">
+              <a:graphicData uri="http://schemas.openxmlformats.org/drawingml/2006/picture">
+                <pic:pic xmlns:pic="http://schemas.openxmlformats.org/drawingml/2006/picture">
+                  <pic:nvPicPr>
+                    <pic:cNvPr id="0" name="Picture 1"/>
+                    <pic:cNvPicPr>
+                      <a:picLocks noChangeAspect="1" noChangeArrowheads="1"/>
+                    </pic:cNvPicPr>
+                  </pic:nvPicPr>
+                  <pic:blipFill>
+                    <a:blip r:embed="rId28">
+                      <a:extLst>
+                        <a:ext uri="{28A0092B-C50C-407E-A947-70E740481C1C}">
+                          <a14:useLocalDpi xmlns:a14="http://schemas.microsoft.com/office/drawing/2010/main" val="0"/>
+                        </a:ext>
+                      </a:extLst>
+                    </a:blip>
+                    <a:srcRect/>
+                    <a:stretch>
+                      <a:fillRect/>
+                    </a:stretch>
+                  </pic:blipFill>
+                  <pic:spPr bwMode="auto">
+                    <a:xfrm>
+                      <a:off x="0" y="0"/>
+                      <a:ext cx="1729661" cy="1777179"/>
+                    </a:xfrm>
+                    <a:prstGeom prst="rect">
+                      <a:avLst/>
+                    </a:prstGeom>
+                    <a:noFill/>
+                    <a:ln>
+                      <a:noFill/>
+                    </a:ln>
+                  </pic:spPr>
+                </pic:pic>
+              </a:graphicData>
+            </a:graphic>
+          </wp:inline>
+        </w:drawing>
+      </w:r>
+      <w:r>
+        <w:rPr>
+          <w:rFonts w:cstheme="minorHAnsi"/>
+          <w:b/>
+          <w:noProof/>
+          <w:sz w:val="36"/>
+          <w:szCs w:val="36"/>
+          <w:lang w:val="es-ES"/>
+        </w:rPr>
+        <w:drawing>
+          <wp:inline distT="0" distB="0" distL="0" distR="0" wp14:anchorId="1F5842CE" wp14:editId="3AA6B9A5">
+            <wp:extent cx="1962150" cy="1536299"/>
+            <wp:effectExtent l="0" t="0" r="0" b="6985"/>
+            <wp:docPr id="27" name="Imagen 27"/>
+            <wp:cNvGraphicFramePr>
+              <a:graphicFrameLocks xmlns:a="http://schemas.openxmlformats.org/drawingml/2006/main" noChangeAspect="1"/>
+            </wp:cNvGraphicFramePr>
+            <a:graphic xmlns:a="http://schemas.openxmlformats.org/drawingml/2006/main">
+              <a:graphicData uri="http://schemas.openxmlformats.org/drawingml/2006/picture">
+                <pic:pic xmlns:pic="http://schemas.openxmlformats.org/drawingml/2006/picture">
+                  <pic:nvPicPr>
+                    <pic:cNvPr id="0" name="Picture 2"/>
+                    <pic:cNvPicPr>
+                      <a:picLocks noChangeAspect="1" noChangeArrowheads="1"/>
+                    </pic:cNvPicPr>
+                  </pic:nvPicPr>
+                  <pic:blipFill>
+                    <a:blip r:embed="rId29">
+                      <a:extLst>
+                        <a:ext uri="{28A0092B-C50C-407E-A947-70E740481C1C}">
+                          <a14:useLocalDpi xmlns:a14="http://schemas.microsoft.com/office/drawing/2010/main" val="0"/>
+                        </a:ext>
+                      </a:extLst>
+                    </a:blip>
+                    <a:srcRect/>
+                    <a:stretch>
+                      <a:fillRect/>
+                    </a:stretch>
+                  </pic:blipFill>
+                  <pic:spPr bwMode="auto">
+                    <a:xfrm>
+                      <a:off x="0" y="0"/>
+                      <a:ext cx="1974230" cy="1545757"/>
+                    </a:xfrm>
+                    <a:prstGeom prst="rect">
+                      <a:avLst/>
+                    </a:prstGeom>
+                    <a:noFill/>
+                    <a:ln>
+                      <a:noFill/>
+                    </a:ln>
+                  </pic:spPr>
+                </pic:pic>
+              </a:graphicData>
+            </a:graphic>
+          </wp:inline>
+        </w:drawing>
+      </w:r>
+    </w:p>
+    <w:p>
+      <w:pPr>
+        <w:jc w:val="center"/>
+        <w:rPr>
+          <w:rFonts w:cstheme="minorHAnsi"/>
+          <w:b/>
+          <w:sz w:val="36"/>
+          <w:szCs w:val="36"/>
+          <w:lang w:val="es-ES"/>
+        </w:rPr>
+      </w:pPr>
+    </w:p>
+    <w:p>
+      <w:pPr>
+        <w:jc w:val="center"/>
+        <w:rPr>
+          <w:rFonts w:cstheme="minorHAnsi"/>
+          <w:b/>
+          <w:sz w:val="36"/>
+          <w:szCs w:val="36"/>
+          <w:lang w:val="es-ES"/>
+        </w:rPr>
+      </w:pPr>
+      <w:r>
+        <w:rPr>
+          <w:rFonts w:cstheme="minorHAnsi"/>
+          <w:b/>
+          <w:noProof/>
+          <w:sz w:val="36"/>
+          <w:szCs w:val="36"/>
+          <w:lang w:val="es-ES"/>
+        </w:rPr>
+        <w:drawing>
+          <wp:inline distT="0" distB="0" distL="0" distR="0" wp14:anchorId="26E22DEB" wp14:editId="3D1F385C">
+            <wp:extent cx="3667125" cy="1347107"/>
+            <wp:effectExtent l="0" t="0" r="0" b="5715"/>
+            <wp:docPr id="28" name="Imagen 28"/>
+            <wp:cNvGraphicFramePr>
+              <a:graphicFrameLocks xmlns:a="http://schemas.openxmlformats.org/drawingml/2006/main" noChangeAspect="1"/>
+            </wp:cNvGraphicFramePr>
+            <a:graphic xmlns:a="http://schemas.openxmlformats.org/drawingml/2006/main">
+              <a:graphicData uri="http://schemas.openxmlformats.org/drawingml/2006/picture">
+                <pic:pic xmlns:pic="http://schemas.openxmlformats.org/drawingml/2006/picture">
+                  <pic:nvPicPr>
+                    <pic:cNvPr id="0" name="Picture 3"/>
+                    <pic:cNvPicPr>
+                      <a:picLocks noChangeAspect="1" noChangeArrowheads="1"/>
+                    </pic:cNvPicPr>
+                  </pic:nvPicPr>
+                  <pic:blipFill>
+                    <a:blip r:embed="rId30" cstate="print">
+                      <a:extLst>
+                        <a:ext uri="{28A0092B-C50C-407E-A947-70E740481C1C}">
+                          <a14:useLocalDpi xmlns:a14="http://schemas.microsoft.com/office/drawing/2010/main" val="0"/>
+                        </a:ext>
+                      </a:extLst>
+                    </a:blip>
+                    <a:srcRect/>
+                    <a:stretch>
+                      <a:fillRect/>
+                    </a:stretch>
+                  </pic:blipFill>
+                  <pic:spPr bwMode="auto">
+                    <a:xfrm>
+                      <a:off x="0" y="0"/>
+                      <a:ext cx="3677039" cy="1350749"/>
+                    </a:xfrm>
+                    <a:prstGeom prst="rect">
+                      <a:avLst/>
+                    </a:prstGeom>
+                    <a:noFill/>
+                    <a:ln>
+                      <a:noFill/>
+                    </a:ln>
+                  </pic:spPr>
+                </pic:pic>
+              </a:graphicData>
+            </a:graphic>
+          </wp:inline>
+        </w:drawing>
+      </w:r>
+      <w:r>
+        <w:rPr>
+          <w:rFonts w:cstheme="minorHAnsi"/>
+          <w:b/>
+          <w:noProof/>
+          <w:sz w:val="36"/>
+          <w:szCs w:val="36"/>
+          <w:lang w:val="es-ES"/>
+        </w:rPr>
+        <w:drawing>
+          <wp:inline distT="0" distB="0" distL="0" distR="0" wp14:anchorId="6EE2F3CB" wp14:editId="2CE244A6">
+            <wp:extent cx="2819400" cy="1249344"/>
+            <wp:effectExtent l="0" t="0" r="0" b="8255"/>
+            <wp:docPr id="29" name="Imagen 29"/>
+            <wp:cNvGraphicFramePr>
+              <a:graphicFrameLocks xmlns:a="http://schemas.openxmlformats.org/drawingml/2006/main" noChangeAspect="1"/>
+            </wp:cNvGraphicFramePr>
+            <a:graphic xmlns:a="http://schemas.openxmlformats.org/drawingml/2006/main">
+              <a:graphicData uri="http://schemas.openxmlformats.org/drawingml/2006/picture">
+                <pic:pic xmlns:pic="http://schemas.openxmlformats.org/drawingml/2006/picture">
+                  <pic:nvPicPr>
+                    <pic:cNvPr id="0" name="Picture 4"/>
+                    <pic:cNvPicPr>
+                      <a:picLocks noChangeAspect="1" noChangeArrowheads="1"/>
+                    </pic:cNvPicPr>
+                  </pic:nvPicPr>
+                  <pic:blipFill>
+                    <a:blip r:embed="rId31" cstate="print">
+                      <a:extLst>
+                        <a:ext uri="{28A0092B-C50C-407E-A947-70E740481C1C}">
+                          <a14:useLocalDpi xmlns:a14="http://schemas.microsoft.com/office/drawing/2010/main" val="0"/>
+                        </a:ext>
+                      </a:extLst>
+                    </a:blip>
+                    <a:srcRect/>
+                    <a:stretch>
+                      <a:fillRect/>
+                    </a:stretch>
+                  </pic:blipFill>
+                  <pic:spPr bwMode="auto">
+                    <a:xfrm>
+                      <a:off x="0" y="0"/>
+                      <a:ext cx="2858331" cy="1266595"/>
+                    </a:xfrm>
+                    <a:prstGeom prst="rect">
+                      <a:avLst/>
+                    </a:prstGeom>
+                    <a:noFill/>
+                    <a:ln>
+                      <a:noFill/>
+                    </a:ln>
+                  </pic:spPr>
+                </pic:pic>
+              </a:graphicData>
+            </a:graphic>
+          </wp:inline>
+        </w:drawing>
+      </w:r>
+    </w:p>
+    <w:p>
+      <w:pPr>
+        <w:rPr>
+          <w:rFonts w:cstheme="minorHAnsi"/>
+          <w:b/>
+          <w:sz w:val="36"/>
+          <w:szCs w:val="36"/>
+          <w:lang w:val="es-ES"/>
+        </w:rPr>
+      </w:pPr>
+      <w:r>
+        <w:rPr>
+          <w:rFonts w:cstheme="minorHAnsi"/>
+          <w:b/>
+          <w:sz w:val="36"/>
+          <w:szCs w:val="36"/>
+          <w:lang w:val="es-ES"/>
+        </w:rPr>
+        <w:br w:type="page"/>
+      </w:r>
+    </w:p>
+    <w:p>
+      <w:pPr>
+        <w:jc w:val="center"/>
+        <w:rPr>
+          <w:rFonts w:cstheme="minorHAnsi"/>
+          <w:b/>
+          <w:sz w:val="36"/>
+          <w:szCs w:val="36"/>
+          <w:lang w:val="es-ES"/>
+        </w:rPr>
+      </w:pPr>
+    </w:p>
+    <w:p>
+      <w:pPr>
+        <w:jc w:val="center"/>
+        <w:rPr>
+          <w:rFonts w:cstheme="minorHAnsi"/>
+          <w:b/>
+          <w:sz w:val="36"/>
+          <w:szCs w:val="36"/>
+          <w:lang w:val="es-ES"/>
+        </w:rPr>
+      </w:pPr>
+    </w:p>
+    <w:p>
+      <w:pPr>
+        <w:jc w:val="center"/>
+        <w:rPr>
+          <w:rFonts w:cstheme="minorHAnsi"/>
+          <w:b/>
+          <w:sz w:val="36"/>
+          <w:szCs w:val="36"/>
+          <w:lang w:val="es-ES"/>
+        </w:rPr>
+      </w:pPr>
+      <w:r>
+        <w:rPr>
+          <w:rFonts w:cstheme="minorHAnsi"/>
+          <w:b/>
+          <w:sz w:val="36"/>
+          <w:szCs w:val="36"/>
+          <w:lang w:val="es-ES"/>
+        </w:rPr>
+        <w:t>Fotografías de los avances del blog [14/03/2025]</w:t>
       </w:r>
     </w:p>
     <w:p>
@@ -2387,77 +2784,6 @@
           <w:szCs w:val="36"/>
           <w:lang w:val="es-ES"/>
         </w:rPr>
-        <w:t>Fotografías de los avances del blog [14/03/2025]</w:t>
-      </w:r>
-    </w:p>
-    <w:p>
-      <w:pPr>
-        <w:jc w:val="center"/>
-        <w:rPr>
-          <w:rFonts w:cstheme="minorHAnsi"/>
-          <w:b/>
-          <w:sz w:val="36"/>
-          <w:szCs w:val="36"/>
-          <w:lang w:val="es-ES"/>
-        </w:rPr>
-      </w:pPr>
-    </w:p>
-    <w:p>
-      <w:pPr>
-        <w:jc w:val="center"/>
-        <w:rPr>
-          <w:rFonts w:cstheme="minorHAnsi"/>
-          <w:b/>
-          <w:color w:val="D9D9D9" w:themeColor="background1" w:themeShade="D9"/>
-          <w:sz w:val="32"/>
-          <w:szCs w:val="32"/>
-          <w:lang w:val="es-ES"/>
-        </w:rPr>
-      </w:pPr>
-      <w:r>
-        <w:rPr>
-          <w:rFonts w:cstheme="minorHAnsi"/>
-          <w:b/>
-          <w:color w:val="D9D9D9" w:themeColor="background1" w:themeShade="D9"/>
-          <w:sz w:val="32"/>
-          <w:szCs w:val="32"/>
-          <w:lang w:val="es-ES"/>
-        </w:rPr>
-        <w:t>[sin evidencias fotográficas]</w:t>
-      </w:r>
-    </w:p>
-    <w:p>
-      <w:pPr>
-        <w:jc w:val="center"/>
-        <w:rPr>
-          <w:rFonts w:cstheme="minorHAnsi"/>
-          <w:b/>
-          <w:sz w:val="36"/>
-          <w:szCs w:val="36"/>
-          <w:lang w:val="es-ES"/>
-        </w:rPr>
-      </w:pPr>
-    </w:p>
-    <w:p>
-      <w:pPr>
-        <w:jc w:val="center"/>
-        <w:rPr>
-          <w:rFonts w:cstheme="minorHAnsi"/>
-          <w:b/>
-          <w:sz w:val="36"/>
-          <w:szCs w:val="36"/>
-          <w:lang w:val="es-ES"/>
-        </w:rPr>
-      </w:pPr>
-      <w:r>
-        <w:rPr>
-          <w:rFonts w:cstheme="minorHAnsi"/>
-          <w:b/>
-          <w:sz w:val="36"/>
-          <w:szCs w:val="36"/>
-          <w:lang w:val="es-ES"/>
-        </w:rPr>
-        <w:lastRenderedPageBreak/>
         <w:t>Fotografías de los avances del blog [17/03/2025]</w:t>
       </w:r>
     </w:p>

</xml_diff>

<commit_message>
notificaciones terminadas y boton de compartir funcional
</commit_message>
<xml_diff>
--- a/Bitacioras/imagenes/Avances del blog.docx
+++ b/Bitacioras/imagenes/Avances del blog.docx
@@ -365,11 +365,340 @@
           </wp:inline>
         </w:drawing>
       </w:r>
+    </w:p>
+    <w:p>
+      <w:pPr>
+        <w:rPr>
+          <w:rFonts w:cstheme="minorHAnsi"/>
+          <w:b/>
+          <w:sz w:val="36"/>
+          <w:szCs w:val="36"/>
+          <w:lang w:val="es-ES"/>
+        </w:rPr>
+      </w:pPr>
+      <w:r>
+        <w:rPr>
+          <w:rFonts w:cstheme="minorHAnsi"/>
+          <w:b/>
+          <w:sz w:val="36"/>
+          <w:szCs w:val="36"/>
+          <w:lang w:val="es-ES"/>
+        </w:rPr>
+        <w:br w:type="page"/>
+      </w:r>
+    </w:p>
+    <w:p>
+      <w:pPr>
+        <w:jc w:val="center"/>
+        <w:rPr>
+          <w:rFonts w:cstheme="minorHAnsi"/>
+          <w:b/>
+          <w:sz w:val="36"/>
+          <w:szCs w:val="36"/>
+          <w:lang w:val="es-ES"/>
+        </w:rPr>
+      </w:pPr>
+      <w:r>
+        <w:rPr>
+          <w:rFonts w:cstheme="minorHAnsi"/>
+          <w:b/>
+          <w:sz w:val="36"/>
+          <w:szCs w:val="36"/>
+          <w:lang w:val="es-ES"/>
+        </w:rPr>
+        <w:lastRenderedPageBreak/>
+        <w:t>Fotografías de los avances del blog [05/03/2025]</w:t>
+      </w:r>
+    </w:p>
+    <w:p>
+      <w:pPr>
+        <w:jc w:val="center"/>
+        <w:rPr>
+          <w:rFonts w:cstheme="minorHAnsi"/>
+          <w:b/>
+          <w:sz w:val="36"/>
+          <w:szCs w:val="36"/>
+          <w:lang w:val="es-ES"/>
+        </w:rPr>
+      </w:pPr>
+    </w:p>
+    <w:p>
+      <w:pPr>
+        <w:jc w:val="center"/>
+        <w:rPr>
+          <w:rFonts w:cstheme="minorHAnsi"/>
+          <w:b/>
+          <w:color w:val="D9D9D9" w:themeColor="background1" w:themeShade="D9"/>
+          <w:sz w:val="32"/>
+          <w:szCs w:val="32"/>
+          <w:lang w:val="es-ES"/>
+        </w:rPr>
+      </w:pPr>
+      <w:r>
+        <w:rPr>
+          <w:rFonts w:cstheme="minorHAnsi"/>
+          <w:b/>
+          <w:noProof/>
+          <w:color w:val="D9D9D9" w:themeColor="background1" w:themeShade="D9"/>
+          <w:sz w:val="32"/>
+          <w:szCs w:val="32"/>
+          <w:lang w:val="es-ES"/>
+        </w:rPr>
+        <w:drawing>
+          <wp:inline distT="0" distB="0" distL="0" distR="0" wp14:anchorId="06BBAE1D" wp14:editId="78014FEE">
+            <wp:extent cx="4901887" cy="2709377"/>
+            <wp:effectExtent l="0" t="0" r="0" b="0"/>
+            <wp:docPr id="6" name="Imagen 6"/>
+            <wp:cNvGraphicFramePr>
+              <a:graphicFrameLocks xmlns:a="http://schemas.openxmlformats.org/drawingml/2006/main" noChangeAspect="1"/>
+            </wp:cNvGraphicFramePr>
+            <a:graphic xmlns:a="http://schemas.openxmlformats.org/drawingml/2006/main">
+              <a:graphicData uri="http://schemas.openxmlformats.org/drawingml/2006/picture">
+                <pic:pic xmlns:pic="http://schemas.openxmlformats.org/drawingml/2006/picture">
+                  <pic:nvPicPr>
+                    <pic:cNvPr id="0" name="Picture 1"/>
+                    <pic:cNvPicPr>
+                      <a:picLocks noChangeAspect="1" noChangeArrowheads="1"/>
+                    </pic:cNvPicPr>
+                  </pic:nvPicPr>
+                  <pic:blipFill>
+                    <a:blip r:embed="rId9" cstate="print">
+                      <a:extLst>
+                        <a:ext uri="{28A0092B-C50C-407E-A947-70E740481C1C}">
+                          <a14:useLocalDpi xmlns:a14="http://schemas.microsoft.com/office/drawing/2010/main" val="0"/>
+                        </a:ext>
+                      </a:extLst>
+                    </a:blip>
+                    <a:srcRect/>
+                    <a:stretch>
+                      <a:fillRect/>
+                    </a:stretch>
+                  </pic:blipFill>
+                  <pic:spPr bwMode="auto">
+                    <a:xfrm>
+                      <a:off x="0" y="0"/>
+                      <a:ext cx="4954416" cy="2738411"/>
+                    </a:xfrm>
+                    <a:prstGeom prst="rect">
+                      <a:avLst/>
+                    </a:prstGeom>
+                    <a:noFill/>
+                    <a:ln>
+                      <a:noFill/>
+                    </a:ln>
+                  </pic:spPr>
+                </pic:pic>
+              </a:graphicData>
+            </a:graphic>
+          </wp:inline>
+        </w:drawing>
+      </w:r>
+      <w:r>
+        <w:rPr>
+          <w:rFonts w:cstheme="minorHAnsi"/>
+          <w:b/>
+          <w:noProof/>
+          <w:color w:val="D9D9D9" w:themeColor="background1" w:themeShade="D9"/>
+          <w:sz w:val="32"/>
+          <w:szCs w:val="32"/>
+          <w:lang w:val="es-ES"/>
+        </w:rPr>
+        <w:drawing>
+          <wp:inline distT="0" distB="0" distL="0" distR="0" wp14:anchorId="6F0C8475" wp14:editId="4E427909">
+            <wp:extent cx="5610225" cy="990600"/>
+            <wp:effectExtent l="0" t="0" r="9525" b="0"/>
+            <wp:docPr id="10" name="Imagen 10"/>
+            <wp:cNvGraphicFramePr>
+              <a:graphicFrameLocks xmlns:a="http://schemas.openxmlformats.org/drawingml/2006/main" noChangeAspect="1"/>
+            </wp:cNvGraphicFramePr>
+            <a:graphic xmlns:a="http://schemas.openxmlformats.org/drawingml/2006/main">
+              <a:graphicData uri="http://schemas.openxmlformats.org/drawingml/2006/picture">
+                <pic:pic xmlns:pic="http://schemas.openxmlformats.org/drawingml/2006/picture">
+                  <pic:nvPicPr>
+                    <pic:cNvPr id="0" name="Picture 5"/>
+                    <pic:cNvPicPr>
+                      <a:picLocks noChangeAspect="1" noChangeArrowheads="1"/>
+                    </pic:cNvPicPr>
+                  </pic:nvPicPr>
+                  <pic:blipFill>
+                    <a:blip r:embed="rId10">
+                      <a:extLst>
+                        <a:ext uri="{28A0092B-C50C-407E-A947-70E740481C1C}">
+                          <a14:useLocalDpi xmlns:a14="http://schemas.microsoft.com/office/drawing/2010/main" val="0"/>
+                        </a:ext>
+                      </a:extLst>
+                    </a:blip>
+                    <a:srcRect/>
+                    <a:stretch>
+                      <a:fillRect/>
+                    </a:stretch>
+                  </pic:blipFill>
+                  <pic:spPr bwMode="auto">
+                    <a:xfrm>
+                      <a:off x="0" y="0"/>
+                      <a:ext cx="5610225" cy="990600"/>
+                    </a:xfrm>
+                    <a:prstGeom prst="rect">
+                      <a:avLst/>
+                    </a:prstGeom>
+                    <a:noFill/>
+                    <a:ln>
+                      <a:noFill/>
+                    </a:ln>
+                  </pic:spPr>
+                </pic:pic>
+              </a:graphicData>
+            </a:graphic>
+          </wp:inline>
+        </w:drawing>
+      </w:r>
+      <w:r>
+        <w:rPr>
+          <w:rFonts w:cstheme="minorHAnsi"/>
+          <w:b/>
+          <w:noProof/>
+          <w:color w:val="D9D9D9" w:themeColor="background1" w:themeShade="D9"/>
+          <w:sz w:val="32"/>
+          <w:szCs w:val="32"/>
+          <w:lang w:val="es-ES"/>
+        </w:rPr>
+        <w:drawing>
+          <wp:inline distT="0" distB="0" distL="0" distR="0" wp14:anchorId="044520E3" wp14:editId="31A4B152">
+            <wp:extent cx="1419225" cy="3175837"/>
+            <wp:effectExtent l="0" t="0" r="0" b="5715"/>
+            <wp:docPr id="7" name="Imagen 7"/>
+            <wp:cNvGraphicFramePr>
+              <a:graphicFrameLocks xmlns:a="http://schemas.openxmlformats.org/drawingml/2006/main" noChangeAspect="1"/>
+            </wp:cNvGraphicFramePr>
+            <a:graphic xmlns:a="http://schemas.openxmlformats.org/drawingml/2006/main">
+              <a:graphicData uri="http://schemas.openxmlformats.org/drawingml/2006/picture">
+                <pic:pic xmlns:pic="http://schemas.openxmlformats.org/drawingml/2006/picture">
+                  <pic:nvPicPr>
+                    <pic:cNvPr id="0" name="Picture 2"/>
+                    <pic:cNvPicPr>
+                      <a:picLocks noChangeAspect="1" noChangeArrowheads="1"/>
+                    </pic:cNvPicPr>
+                  </pic:nvPicPr>
+                  <pic:blipFill>
+                    <a:blip r:embed="rId11" cstate="print">
+                      <a:extLst>
+                        <a:ext uri="{28A0092B-C50C-407E-A947-70E740481C1C}">
+                          <a14:useLocalDpi xmlns:a14="http://schemas.microsoft.com/office/drawing/2010/main" val="0"/>
+                        </a:ext>
+                      </a:extLst>
+                    </a:blip>
+                    <a:srcRect/>
+                    <a:stretch>
+                      <a:fillRect/>
+                    </a:stretch>
+                  </pic:blipFill>
+                  <pic:spPr bwMode="auto">
+                    <a:xfrm>
+                      <a:off x="0" y="0"/>
+                      <a:ext cx="1456257" cy="3258704"/>
+                    </a:xfrm>
+                    <a:prstGeom prst="rect">
+                      <a:avLst/>
+                    </a:prstGeom>
+                    <a:noFill/>
+                    <a:ln>
+                      <a:noFill/>
+                    </a:ln>
+                  </pic:spPr>
+                </pic:pic>
+              </a:graphicData>
+            </a:graphic>
+          </wp:inline>
+        </w:drawing>
+      </w:r>
+      <w:r>
+        <w:rPr>
+          <w:rFonts w:cstheme="minorHAnsi"/>
+          <w:b/>
+          <w:noProof/>
+          <w:color w:val="D9D9D9" w:themeColor="background1" w:themeShade="D9"/>
+          <w:sz w:val="32"/>
+          <w:szCs w:val="32"/>
+          <w:lang w:val="es-ES"/>
+        </w:rPr>
+        <w:drawing>
+          <wp:inline distT="0" distB="0" distL="0" distR="0" wp14:anchorId="08C693A3" wp14:editId="451A7914">
+            <wp:extent cx="1447800" cy="3239780"/>
+            <wp:effectExtent l="0" t="0" r="0" b="0"/>
+            <wp:docPr id="9" name="Imagen 9"/>
+            <wp:cNvGraphicFramePr>
+              <a:graphicFrameLocks xmlns:a="http://schemas.openxmlformats.org/drawingml/2006/main" noChangeAspect="1"/>
+            </wp:cNvGraphicFramePr>
+            <a:graphic xmlns:a="http://schemas.openxmlformats.org/drawingml/2006/main">
+              <a:graphicData uri="http://schemas.openxmlformats.org/drawingml/2006/picture">
+                <pic:pic xmlns:pic="http://schemas.openxmlformats.org/drawingml/2006/picture">
+                  <pic:nvPicPr>
+                    <pic:cNvPr id="0" name="Picture 4"/>
+                    <pic:cNvPicPr>
+                      <a:picLocks noChangeAspect="1" noChangeArrowheads="1"/>
+                    </pic:cNvPicPr>
+                  </pic:nvPicPr>
+                  <pic:blipFill>
+                    <a:blip r:embed="rId12" cstate="print">
+                      <a:extLst>
+                        <a:ext uri="{28A0092B-C50C-407E-A947-70E740481C1C}">
+                          <a14:useLocalDpi xmlns:a14="http://schemas.microsoft.com/office/drawing/2010/main" val="0"/>
+                        </a:ext>
+                      </a:extLst>
+                    </a:blip>
+                    <a:srcRect/>
+                    <a:stretch>
+                      <a:fillRect/>
+                    </a:stretch>
+                  </pic:blipFill>
+                  <pic:spPr bwMode="auto">
+                    <a:xfrm>
+                      <a:off x="0" y="0"/>
+                      <a:ext cx="1454141" cy="3253969"/>
+                    </a:xfrm>
+                    <a:prstGeom prst="rect">
+                      <a:avLst/>
+                    </a:prstGeom>
+                    <a:noFill/>
+                    <a:ln>
+                      <a:noFill/>
+                    </a:ln>
+                  </pic:spPr>
+                </pic:pic>
+              </a:graphicData>
+            </a:graphic>
+          </wp:inline>
+        </w:drawing>
+      </w:r>
       <w:bookmarkStart w:id="0" w:name="_GoBack"/>
       <w:bookmarkEnd w:id="0"/>
     </w:p>
     <w:p>
       <w:pPr>
+        <w:jc w:val="center"/>
+        <w:rPr>
+          <w:rFonts w:cstheme="minorHAnsi"/>
+          <w:b/>
+          <w:sz w:val="36"/>
+          <w:szCs w:val="36"/>
+          <w:lang w:val="es-ES"/>
+        </w:rPr>
+      </w:pPr>
+    </w:p>
+    <w:p>
+      <w:pPr>
+        <w:jc w:val="center"/>
+        <w:rPr>
+          <w:rFonts w:cstheme="minorHAnsi"/>
+          <w:b/>
+          <w:sz w:val="36"/>
+          <w:szCs w:val="36"/>
+          <w:lang w:val="es-ES"/>
+        </w:rPr>
+      </w:pPr>
+    </w:p>
+    <w:p>
+      <w:pPr>
         <w:rPr>
           <w:rFonts w:cstheme="minorHAnsi"/>
           <w:b/>
@@ -409,76 +738,6 @@
           <w:lang w:val="es-ES"/>
         </w:rPr>
         <w:lastRenderedPageBreak/>
-        <w:t>Fotografías de los avances del blog [05/03/2025]</w:t>
-      </w:r>
-    </w:p>
-    <w:p>
-      <w:pPr>
-        <w:jc w:val="center"/>
-        <w:rPr>
-          <w:rFonts w:cstheme="minorHAnsi"/>
-          <w:b/>
-          <w:sz w:val="36"/>
-          <w:szCs w:val="36"/>
-          <w:lang w:val="es-ES"/>
-        </w:rPr>
-      </w:pPr>
-    </w:p>
-    <w:p>
-      <w:pPr>
-        <w:jc w:val="center"/>
-        <w:rPr>
-          <w:rFonts w:cstheme="minorHAnsi"/>
-          <w:b/>
-          <w:color w:val="D9D9D9" w:themeColor="background1" w:themeShade="D9"/>
-          <w:sz w:val="32"/>
-          <w:szCs w:val="32"/>
-          <w:lang w:val="es-ES"/>
-        </w:rPr>
-      </w:pPr>
-      <w:r>
-        <w:rPr>
-          <w:rFonts w:cstheme="minorHAnsi"/>
-          <w:b/>
-          <w:color w:val="D9D9D9" w:themeColor="background1" w:themeShade="D9"/>
-          <w:sz w:val="32"/>
-          <w:szCs w:val="32"/>
-          <w:lang w:val="es-ES"/>
-        </w:rPr>
-        <w:t>[sin evidencias fotográficas]</w:t>
-      </w:r>
-    </w:p>
-    <w:p>
-      <w:pPr>
-        <w:jc w:val="center"/>
-        <w:rPr>
-          <w:rFonts w:cstheme="minorHAnsi"/>
-          <w:b/>
-          <w:sz w:val="36"/>
-          <w:szCs w:val="36"/>
-          <w:lang w:val="es-ES"/>
-        </w:rPr>
-      </w:pPr>
-    </w:p>
-    <w:p>
-      <w:pPr>
-        <w:jc w:val="center"/>
-        <w:rPr>
-          <w:rFonts w:cstheme="minorHAnsi"/>
-          <w:b/>
-          <w:sz w:val="36"/>
-          <w:szCs w:val="36"/>
-          <w:lang w:val="es-ES"/>
-        </w:rPr>
-      </w:pPr>
-      <w:r>
-        <w:rPr>
-          <w:rFonts w:cstheme="minorHAnsi"/>
-          <w:b/>
-          <w:sz w:val="36"/>
-          <w:szCs w:val="36"/>
-          <w:lang w:val="es-ES"/>
-        </w:rPr>
         <w:t>Fotografías de los avances del blog [06/03/2025]</w:t>
       </w:r>
     </w:p>

</xml_diff>

<commit_message>
remake al display flex del body
</commit_message>
<xml_diff>
--- a/Bitacioras/imagenes/Avances del blog.docx
+++ b/Bitacioras/imagenes/Avances del blog.docx
@@ -407,7 +407,47 @@
           <w:lang w:val="es-ES"/>
         </w:rPr>
         <w:lastRenderedPageBreak/>
-        <w:t>Fotografías de los avances del blog [05/03/2025]</w:t>
+        <w:t>Fotografías de los avances del blog [0</w:t>
+      </w:r>
+      <w:r>
+        <w:rPr>
+          <w:rFonts w:cstheme="minorHAnsi"/>
+          <w:b/>
+          <w:sz w:val="36"/>
+          <w:szCs w:val="36"/>
+          <w:lang w:val="es-ES"/>
+        </w:rPr>
+        <w:t>6</w:t>
+      </w:r>
+      <w:r>
+        <w:rPr>
+          <w:rFonts w:cstheme="minorHAnsi"/>
+          <w:b/>
+          <w:sz w:val="36"/>
+          <w:szCs w:val="36"/>
+          <w:lang w:val="es-ES"/>
+        </w:rPr>
+        <w:t>/0</w:t>
+      </w:r>
+      <w:r>
+        <w:rPr>
+          <w:rFonts w:cstheme="minorHAnsi"/>
+          <w:b/>
+          <w:sz w:val="36"/>
+          <w:szCs w:val="36"/>
+          <w:lang w:val="es-ES"/>
+        </w:rPr>
+        <w:t>5</w:t>
+      </w:r>
+      <w:r>
+        <w:rPr>
+          <w:rFonts w:cstheme="minorHAnsi"/>
+          <w:b/>
+          <w:sz w:val="36"/>
+          <w:szCs w:val="36"/>
+          <w:lang w:val="es-ES"/>
+        </w:rPr>
+        <w:t>/2025]</w:t>
       </w:r>
     </w:p>
     <w:p>
@@ -670,7 +710,349 @@
           </wp:inline>
         </w:drawing>
       </w:r>
+    </w:p>
+    <w:p>
+      <w:pPr>
+        <w:rPr>
+          <w:rFonts w:cstheme="minorHAnsi"/>
+          <w:b/>
+          <w:color w:val="D9D9D9" w:themeColor="background1" w:themeShade="D9"/>
+          <w:sz w:val="32"/>
+          <w:szCs w:val="32"/>
+          <w:lang w:val="es-ES"/>
+        </w:rPr>
+      </w:pPr>
+      <w:r>
+        <w:rPr>
+          <w:rFonts w:cstheme="minorHAnsi"/>
+          <w:b/>
+          <w:color w:val="D9D9D9" w:themeColor="background1" w:themeShade="D9"/>
+          <w:sz w:val="32"/>
+          <w:szCs w:val="32"/>
+          <w:lang w:val="es-ES"/>
+        </w:rPr>
+        <w:br w:type="page"/>
+      </w:r>
+    </w:p>
+    <w:p>
+      <w:pPr>
+        <w:jc w:val="center"/>
+        <w:rPr>
+          <w:rFonts w:cstheme="minorHAnsi"/>
+          <w:b/>
+          <w:sz w:val="36"/>
+          <w:szCs w:val="36"/>
+          <w:lang w:val="es-ES"/>
+        </w:rPr>
+      </w:pPr>
+      <w:r>
+        <w:rPr>
+          <w:rFonts w:cstheme="minorHAnsi"/>
+          <w:b/>
+          <w:sz w:val="36"/>
+          <w:szCs w:val="36"/>
+          <w:lang w:val="es-ES"/>
+        </w:rPr>
+        <w:lastRenderedPageBreak/>
+        <w:t>Fotografías de los avances del blog [0</w:t>
+      </w:r>
+      <w:r>
+        <w:rPr>
+          <w:rFonts w:cstheme="minorHAnsi"/>
+          <w:b/>
+          <w:sz w:val="36"/>
+          <w:szCs w:val="36"/>
+          <w:lang w:val="es-ES"/>
+        </w:rPr>
+        <w:t>7</w:t>
+      </w:r>
+      <w:r>
+        <w:rPr>
+          <w:rFonts w:cstheme="minorHAnsi"/>
+          <w:b/>
+          <w:sz w:val="36"/>
+          <w:szCs w:val="36"/>
+          <w:lang w:val="es-ES"/>
+        </w:rPr>
+        <w:t>/0</w:t>
+      </w:r>
+      <w:r>
+        <w:rPr>
+          <w:rFonts w:cstheme="minorHAnsi"/>
+          <w:b/>
+          <w:sz w:val="36"/>
+          <w:szCs w:val="36"/>
+          <w:lang w:val="es-ES"/>
+        </w:rPr>
+        <w:t>5</w:t>
+      </w:r>
+      <w:r>
+        <w:rPr>
+          <w:rFonts w:cstheme="minorHAnsi"/>
+          <w:b/>
+          <w:sz w:val="36"/>
+          <w:szCs w:val="36"/>
+          <w:lang w:val="es-ES"/>
+        </w:rPr>
+        <w:t>/2025]</w:t>
+      </w:r>
+    </w:p>
+    <w:p>
+      <w:pPr>
+        <w:jc w:val="center"/>
+        <w:rPr>
+          <w:rFonts w:cstheme="minorHAnsi"/>
+          <w:b/>
+          <w:sz w:val="36"/>
+          <w:szCs w:val="36"/>
+          <w:lang w:val="es-ES"/>
+        </w:rPr>
+      </w:pPr>
+    </w:p>
+    <w:p>
+      <w:pPr>
+        <w:jc w:val="center"/>
+        <w:rPr>
+          <w:rFonts w:cstheme="minorHAnsi"/>
+          <w:b/>
+          <w:sz w:val="36"/>
+          <w:szCs w:val="36"/>
+          <w:lang w:val="es-ES"/>
+        </w:rPr>
+      </w:pPr>
+      <w:r>
+        <w:rPr>
+          <w:rFonts w:cstheme="minorHAnsi"/>
+          <w:b/>
+          <w:noProof/>
+          <w:sz w:val="36"/>
+          <w:szCs w:val="36"/>
+          <w:lang w:val="es-ES"/>
+        </w:rPr>
+        <w:drawing>
+          <wp:inline distT="0" distB="0" distL="0" distR="0" wp14:anchorId="181902D8" wp14:editId="5F5D4152">
+            <wp:extent cx="5610225" cy="942975"/>
+            <wp:effectExtent l="0" t="0" r="9525" b="9525"/>
+            <wp:docPr id="14" name="Imagen 14"/>
+            <wp:cNvGraphicFramePr>
+              <a:graphicFrameLocks xmlns:a="http://schemas.openxmlformats.org/drawingml/2006/main" noChangeAspect="1"/>
+            </wp:cNvGraphicFramePr>
+            <a:graphic xmlns:a="http://schemas.openxmlformats.org/drawingml/2006/main">
+              <a:graphicData uri="http://schemas.openxmlformats.org/drawingml/2006/picture">
+                <pic:pic xmlns:pic="http://schemas.openxmlformats.org/drawingml/2006/picture">
+                  <pic:nvPicPr>
+                    <pic:cNvPr id="0" name="Picture 5"/>
+                    <pic:cNvPicPr>
+                      <a:picLocks noChangeAspect="1" noChangeArrowheads="1"/>
+                    </pic:cNvPicPr>
+                  </pic:nvPicPr>
+                  <pic:blipFill>
+                    <a:blip r:embed="rId13">
+                      <a:extLst>
+                        <a:ext uri="{28A0092B-C50C-407E-A947-70E740481C1C}">
+                          <a14:useLocalDpi xmlns:a14="http://schemas.microsoft.com/office/drawing/2010/main" val="0"/>
+                        </a:ext>
+                      </a:extLst>
+                    </a:blip>
+                    <a:srcRect/>
+                    <a:stretch>
+                      <a:fillRect/>
+                    </a:stretch>
+                  </pic:blipFill>
+                  <pic:spPr bwMode="auto">
+                    <a:xfrm>
+                      <a:off x="0" y="0"/>
+                      <a:ext cx="5610225" cy="942975"/>
+                    </a:xfrm>
+                    <a:prstGeom prst="rect">
+                      <a:avLst/>
+                    </a:prstGeom>
+                    <a:noFill/>
+                    <a:ln>
+                      <a:noFill/>
+                    </a:ln>
+                  </pic:spPr>
+                </pic:pic>
+              </a:graphicData>
+            </a:graphic>
+          </wp:inline>
+        </w:drawing>
+      </w:r>
+      <w:r>
+        <w:rPr>
+          <w:rFonts w:cstheme="minorHAnsi"/>
+          <w:b/>
+          <w:noProof/>
+          <w:sz w:val="36"/>
+          <w:szCs w:val="36"/>
+          <w:lang w:val="es-ES"/>
+        </w:rPr>
+        <w:drawing>
+          <wp:inline distT="0" distB="0" distL="0" distR="0" wp14:anchorId="1C3D7F79" wp14:editId="5A6F0C50">
+            <wp:extent cx="5610225" cy="1428750"/>
+            <wp:effectExtent l="0" t="0" r="9525" b="0"/>
+            <wp:docPr id="15" name="Imagen 15"/>
+            <wp:cNvGraphicFramePr>
+              <a:graphicFrameLocks xmlns:a="http://schemas.openxmlformats.org/drawingml/2006/main" noChangeAspect="1"/>
+            </wp:cNvGraphicFramePr>
+            <a:graphic xmlns:a="http://schemas.openxmlformats.org/drawingml/2006/main">
+              <a:graphicData uri="http://schemas.openxmlformats.org/drawingml/2006/picture">
+                <pic:pic xmlns:pic="http://schemas.openxmlformats.org/drawingml/2006/picture">
+                  <pic:nvPicPr>
+                    <pic:cNvPr id="0" name="Picture 6"/>
+                    <pic:cNvPicPr>
+                      <a:picLocks noChangeAspect="1" noChangeArrowheads="1"/>
+                    </pic:cNvPicPr>
+                  </pic:nvPicPr>
+                  <pic:blipFill>
+                    <a:blip r:embed="rId14">
+                      <a:extLst>
+                        <a:ext uri="{28A0092B-C50C-407E-A947-70E740481C1C}">
+                          <a14:useLocalDpi xmlns:a14="http://schemas.microsoft.com/office/drawing/2010/main" val="0"/>
+                        </a:ext>
+                      </a:extLst>
+                    </a:blip>
+                    <a:srcRect/>
+                    <a:stretch>
+                      <a:fillRect/>
+                    </a:stretch>
+                  </pic:blipFill>
+                  <pic:spPr bwMode="auto">
+                    <a:xfrm>
+                      <a:off x="0" y="0"/>
+                      <a:ext cx="5610225" cy="1428750"/>
+                    </a:xfrm>
+                    <a:prstGeom prst="rect">
+                      <a:avLst/>
+                    </a:prstGeom>
+                    <a:noFill/>
+                    <a:ln>
+                      <a:noFill/>
+                    </a:ln>
+                  </pic:spPr>
+                </pic:pic>
+              </a:graphicData>
+            </a:graphic>
+          </wp:inline>
+        </w:drawing>
+      </w:r>
+      <w:r>
+        <w:rPr>
+          <w:rFonts w:cstheme="minorHAnsi"/>
+          <w:b/>
+          <w:noProof/>
+          <w:sz w:val="36"/>
+          <w:szCs w:val="36"/>
+          <w:lang w:val="es-ES"/>
+        </w:rPr>
+        <w:drawing>
+          <wp:inline distT="0" distB="0" distL="0" distR="0" wp14:anchorId="1C2F91B6" wp14:editId="53C40B86">
+            <wp:extent cx="4238625" cy="3583761"/>
+            <wp:effectExtent l="0" t="0" r="0" b="0"/>
+            <wp:docPr id="16" name="Imagen 16"/>
+            <wp:cNvGraphicFramePr>
+              <a:graphicFrameLocks xmlns:a="http://schemas.openxmlformats.org/drawingml/2006/main" noChangeAspect="1"/>
+            </wp:cNvGraphicFramePr>
+            <a:graphic xmlns:a="http://schemas.openxmlformats.org/drawingml/2006/main">
+              <a:graphicData uri="http://schemas.openxmlformats.org/drawingml/2006/picture">
+                <pic:pic xmlns:pic="http://schemas.openxmlformats.org/drawingml/2006/picture">
+                  <pic:nvPicPr>
+                    <pic:cNvPr id="0" name="Picture 7"/>
+                    <pic:cNvPicPr>
+                      <a:picLocks noChangeAspect="1" noChangeArrowheads="1"/>
+                    </pic:cNvPicPr>
+                  </pic:nvPicPr>
+                  <pic:blipFill>
+                    <a:blip r:embed="rId15">
+                      <a:extLst>
+                        <a:ext uri="{28A0092B-C50C-407E-A947-70E740481C1C}">
+                          <a14:useLocalDpi xmlns:a14="http://schemas.microsoft.com/office/drawing/2010/main" val="0"/>
+                        </a:ext>
+                      </a:extLst>
+                    </a:blip>
+                    <a:srcRect/>
+                    <a:stretch>
+                      <a:fillRect/>
+                    </a:stretch>
+                  </pic:blipFill>
+                  <pic:spPr bwMode="auto">
+                    <a:xfrm>
+                      <a:off x="0" y="0"/>
+                      <a:ext cx="4243079" cy="3587526"/>
+                    </a:xfrm>
+                    <a:prstGeom prst="rect">
+                      <a:avLst/>
+                    </a:prstGeom>
+                    <a:noFill/>
+                    <a:ln>
+                      <a:noFill/>
+                    </a:ln>
+                  </pic:spPr>
+                </pic:pic>
+              </a:graphicData>
+            </a:graphic>
+          </wp:inline>
+        </w:drawing>
+      </w:r>
       <w:bookmarkStart w:id="0" w:name="_GoBack"/>
+      <w:r>
+        <w:rPr>
+          <w:rFonts w:cstheme="minorHAnsi"/>
+          <w:b/>
+          <w:noProof/>
+          <w:sz w:val="36"/>
+          <w:szCs w:val="36"/>
+          <w:lang w:val="es-ES"/>
+        </w:rPr>
+        <w:drawing>
+          <wp:inline distT="0" distB="0" distL="0" distR="0" wp14:anchorId="227728D6" wp14:editId="4268A218">
+            <wp:extent cx="4572000" cy="863082"/>
+            <wp:effectExtent l="0" t="0" r="0" b="0"/>
+            <wp:docPr id="17" name="Imagen 17"/>
+            <wp:cNvGraphicFramePr>
+              <a:graphicFrameLocks xmlns:a="http://schemas.openxmlformats.org/drawingml/2006/main" noChangeAspect="1"/>
+            </wp:cNvGraphicFramePr>
+            <a:graphic xmlns:a="http://schemas.openxmlformats.org/drawingml/2006/main">
+              <a:graphicData uri="http://schemas.openxmlformats.org/drawingml/2006/picture">
+                <pic:pic xmlns:pic="http://schemas.openxmlformats.org/drawingml/2006/picture">
+                  <pic:nvPicPr>
+                    <pic:cNvPr id="0" name="Picture 8"/>
+                    <pic:cNvPicPr>
+                      <a:picLocks noChangeAspect="1" noChangeArrowheads="1"/>
+                    </pic:cNvPicPr>
+                  </pic:nvPicPr>
+                  <pic:blipFill>
+                    <a:blip r:embed="rId16">
+                      <a:extLst>
+                        <a:ext uri="{28A0092B-C50C-407E-A947-70E740481C1C}">
+                          <a14:useLocalDpi xmlns:a14="http://schemas.microsoft.com/office/drawing/2010/main" val="0"/>
+                        </a:ext>
+                      </a:extLst>
+                    </a:blip>
+                    <a:srcRect/>
+                    <a:stretch>
+                      <a:fillRect/>
+                    </a:stretch>
+                  </pic:blipFill>
+                  <pic:spPr bwMode="auto">
+                    <a:xfrm>
+                      <a:off x="0" y="0"/>
+                      <a:ext cx="4619650" cy="872077"/>
+                    </a:xfrm>
+                    <a:prstGeom prst="rect">
+                      <a:avLst/>
+                    </a:prstGeom>
+                    <a:noFill/>
+                    <a:ln>
+                      <a:noFill/>
+                    </a:ln>
+                  </pic:spPr>
+                </pic:pic>
+              </a:graphicData>
+            </a:graphic>
+          </wp:inline>
+        </w:drawing>
+      </w:r>
       <w:bookmarkEnd w:id="0"/>
     </w:p>
     <w:p>
@@ -679,44 +1061,375 @@
         <w:rPr>
           <w:rFonts w:cstheme="minorHAnsi"/>
           <w:b/>
-          <w:sz w:val="36"/>
-          <w:szCs w:val="36"/>
-          <w:lang w:val="es-ES"/>
-        </w:rPr>
-      </w:pPr>
-    </w:p>
-    <w:p>
-      <w:pPr>
-        <w:jc w:val="center"/>
-        <w:rPr>
-          <w:rFonts w:cstheme="minorHAnsi"/>
-          <w:b/>
-          <w:sz w:val="36"/>
-          <w:szCs w:val="36"/>
-          <w:lang w:val="es-ES"/>
-        </w:rPr>
-      </w:pPr>
-    </w:p>
-    <w:p>
-      <w:pPr>
-        <w:rPr>
-          <w:rFonts w:cstheme="minorHAnsi"/>
-          <w:b/>
-          <w:sz w:val="36"/>
-          <w:szCs w:val="36"/>
-          <w:lang w:val="es-ES"/>
-        </w:rPr>
-      </w:pPr>
-      <w:r>
-        <w:rPr>
-          <w:rFonts w:cstheme="minorHAnsi"/>
-          <w:b/>
-          <w:sz w:val="36"/>
-          <w:szCs w:val="36"/>
-          <w:lang w:val="es-ES"/>
-        </w:rPr>
-        <w:br w:type="page"/>
-      </w:r>
+          <w:color w:val="D9D9D9" w:themeColor="background1" w:themeShade="D9"/>
+          <w:sz w:val="32"/>
+          <w:szCs w:val="32"/>
+          <w:lang w:val="es-ES"/>
+        </w:rPr>
+      </w:pPr>
+    </w:p>
+    <w:p>
+      <w:pPr>
+        <w:jc w:val="center"/>
+        <w:rPr>
+          <w:rFonts w:cstheme="minorHAnsi"/>
+          <w:b/>
+          <w:color w:val="D9D9D9" w:themeColor="background1" w:themeShade="D9"/>
+          <w:sz w:val="32"/>
+          <w:szCs w:val="32"/>
+          <w:lang w:val="es-ES"/>
+        </w:rPr>
+      </w:pPr>
+    </w:p>
+    <w:p>
+      <w:pPr>
+        <w:jc w:val="center"/>
+        <w:rPr>
+          <w:rFonts w:cstheme="minorHAnsi"/>
+          <w:b/>
+          <w:sz w:val="36"/>
+          <w:szCs w:val="36"/>
+          <w:lang w:val="es-ES"/>
+        </w:rPr>
+      </w:pPr>
+      <w:r>
+        <w:rPr>
+          <w:rFonts w:cstheme="minorHAnsi"/>
+          <w:b/>
+          <w:sz w:val="36"/>
+          <w:szCs w:val="36"/>
+          <w:lang w:val="es-ES"/>
+        </w:rPr>
+        <w:t>Fotografías de los avances del blog [07/03/2025]</w:t>
+      </w:r>
+    </w:p>
+    <w:p>
+      <w:pPr>
+        <w:jc w:val="center"/>
+        <w:rPr>
+          <w:rFonts w:cstheme="minorHAnsi"/>
+          <w:b/>
+          <w:sz w:val="36"/>
+          <w:szCs w:val="36"/>
+          <w:lang w:val="es-ES"/>
+        </w:rPr>
+      </w:pPr>
+    </w:p>
+    <w:p>
+      <w:pPr>
+        <w:jc w:val="center"/>
+        <w:rPr>
+          <w:rFonts w:cstheme="minorHAnsi"/>
+          <w:b/>
+          <w:color w:val="D9D9D9" w:themeColor="background1" w:themeShade="D9"/>
+          <w:sz w:val="32"/>
+          <w:szCs w:val="32"/>
+          <w:lang w:val="es-ES"/>
+        </w:rPr>
+      </w:pPr>
+      <w:r>
+        <w:rPr>
+          <w:rFonts w:cstheme="minorHAnsi"/>
+          <w:b/>
+          <w:color w:val="D9D9D9" w:themeColor="background1" w:themeShade="D9"/>
+          <w:sz w:val="32"/>
+          <w:szCs w:val="32"/>
+          <w:lang w:val="es-ES"/>
+        </w:rPr>
+        <w:t>[sin evidencias fotográficas]</w:t>
+      </w:r>
+    </w:p>
+    <w:p>
+      <w:pPr>
+        <w:jc w:val="center"/>
+        <w:rPr>
+          <w:rFonts w:cstheme="minorHAnsi"/>
+          <w:b/>
+          <w:sz w:val="36"/>
+          <w:szCs w:val="36"/>
+          <w:lang w:val="es-ES"/>
+        </w:rPr>
+      </w:pPr>
+    </w:p>
+    <w:p>
+      <w:pPr>
+        <w:jc w:val="center"/>
+        <w:rPr>
+          <w:rFonts w:cstheme="minorHAnsi"/>
+          <w:b/>
+          <w:sz w:val="36"/>
+          <w:szCs w:val="36"/>
+          <w:lang w:val="es-ES"/>
+        </w:rPr>
+      </w:pPr>
+      <w:r>
+        <w:rPr>
+          <w:rFonts w:cstheme="minorHAnsi"/>
+          <w:b/>
+          <w:sz w:val="36"/>
+          <w:szCs w:val="36"/>
+          <w:lang w:val="es-ES"/>
+        </w:rPr>
+        <w:t>Fotografías de los avances del blog [10/03/2025]</w:t>
+      </w:r>
+    </w:p>
+    <w:p>
+      <w:pPr>
+        <w:jc w:val="center"/>
+        <w:rPr>
+          <w:rFonts w:cstheme="minorHAnsi"/>
+          <w:b/>
+          <w:sz w:val="36"/>
+          <w:szCs w:val="36"/>
+          <w:lang w:val="es-ES"/>
+        </w:rPr>
+      </w:pPr>
+    </w:p>
+    <w:p>
+      <w:pPr>
+        <w:jc w:val="center"/>
+        <w:rPr>
+          <w:rFonts w:cstheme="minorHAnsi"/>
+          <w:b/>
+          <w:color w:val="D9D9D9" w:themeColor="background1" w:themeShade="D9"/>
+          <w:sz w:val="32"/>
+          <w:szCs w:val="32"/>
+          <w:lang w:val="es-ES"/>
+        </w:rPr>
+      </w:pPr>
+      <w:r>
+        <w:rPr>
+          <w:rFonts w:cstheme="minorHAnsi"/>
+          <w:b/>
+          <w:color w:val="D9D9D9" w:themeColor="background1" w:themeShade="D9"/>
+          <w:sz w:val="32"/>
+          <w:szCs w:val="32"/>
+          <w:lang w:val="es-ES"/>
+        </w:rPr>
+        <w:t>[sin evidencias fotográficas]</w:t>
+      </w:r>
+    </w:p>
+    <w:p>
+      <w:pPr>
+        <w:jc w:val="center"/>
+        <w:rPr>
+          <w:rFonts w:cstheme="minorHAnsi"/>
+          <w:b/>
+          <w:sz w:val="36"/>
+          <w:szCs w:val="36"/>
+          <w:lang w:val="es-ES"/>
+        </w:rPr>
+      </w:pPr>
+    </w:p>
+    <w:p>
+      <w:pPr>
+        <w:jc w:val="center"/>
+        <w:rPr>
+          <w:rFonts w:cstheme="minorHAnsi"/>
+          <w:b/>
+          <w:sz w:val="36"/>
+          <w:szCs w:val="36"/>
+          <w:lang w:val="es-ES"/>
+        </w:rPr>
+      </w:pPr>
+      <w:r>
+        <w:rPr>
+          <w:rFonts w:cstheme="minorHAnsi"/>
+          <w:b/>
+          <w:sz w:val="36"/>
+          <w:szCs w:val="36"/>
+          <w:lang w:val="es-ES"/>
+        </w:rPr>
+        <w:t>Fotografías de los avances del blog [11/03/2025]</w:t>
+      </w:r>
+    </w:p>
+    <w:p>
+      <w:pPr>
+        <w:jc w:val="center"/>
+        <w:rPr>
+          <w:rFonts w:cstheme="minorHAnsi"/>
+          <w:b/>
+          <w:sz w:val="36"/>
+          <w:szCs w:val="36"/>
+          <w:lang w:val="es-ES"/>
+        </w:rPr>
+      </w:pPr>
+    </w:p>
+    <w:p>
+      <w:pPr>
+        <w:jc w:val="center"/>
+        <w:rPr>
+          <w:rFonts w:cstheme="minorHAnsi"/>
+          <w:b/>
+          <w:color w:val="D9D9D9" w:themeColor="background1" w:themeShade="D9"/>
+          <w:sz w:val="32"/>
+          <w:szCs w:val="32"/>
+          <w:lang w:val="es-ES"/>
+        </w:rPr>
+      </w:pPr>
+      <w:r>
+        <w:rPr>
+          <w:rFonts w:cstheme="minorHAnsi"/>
+          <w:b/>
+          <w:color w:val="D9D9D9" w:themeColor="background1" w:themeShade="D9"/>
+          <w:sz w:val="32"/>
+          <w:szCs w:val="32"/>
+          <w:lang w:val="es-ES"/>
+        </w:rPr>
+        <w:t>[sin evidencias fotográficas]</w:t>
+      </w:r>
+    </w:p>
+    <w:p>
+      <w:pPr>
+        <w:jc w:val="center"/>
+        <w:rPr>
+          <w:rFonts w:cstheme="minorHAnsi"/>
+          <w:b/>
+          <w:sz w:val="36"/>
+          <w:szCs w:val="36"/>
+          <w:lang w:val="es-ES"/>
+        </w:rPr>
+      </w:pPr>
+    </w:p>
+    <w:p>
+      <w:pPr>
+        <w:jc w:val="center"/>
+        <w:rPr>
+          <w:rFonts w:cstheme="minorHAnsi"/>
+          <w:b/>
+          <w:sz w:val="36"/>
+          <w:szCs w:val="36"/>
+          <w:lang w:val="es-ES"/>
+        </w:rPr>
+      </w:pPr>
+      <w:r>
+        <w:rPr>
+          <w:rFonts w:cstheme="minorHAnsi"/>
+          <w:b/>
+          <w:sz w:val="36"/>
+          <w:szCs w:val="36"/>
+          <w:lang w:val="es-ES"/>
+        </w:rPr>
+        <w:t>Fotografías de los avances del blog [12/03/2025]</w:t>
+      </w:r>
+    </w:p>
+    <w:p>
+      <w:pPr>
+        <w:jc w:val="center"/>
+        <w:rPr>
+          <w:rFonts w:cstheme="minorHAnsi"/>
+          <w:b/>
+          <w:sz w:val="36"/>
+          <w:szCs w:val="36"/>
+          <w:lang w:val="es-ES"/>
+        </w:rPr>
+      </w:pPr>
+    </w:p>
+    <w:p>
+      <w:pPr>
+        <w:jc w:val="center"/>
+        <w:rPr>
+          <w:rFonts w:cstheme="minorHAnsi"/>
+          <w:b/>
+          <w:color w:val="D9D9D9" w:themeColor="background1" w:themeShade="D9"/>
+          <w:sz w:val="32"/>
+          <w:szCs w:val="32"/>
+          <w:lang w:val="es-ES"/>
+        </w:rPr>
+      </w:pPr>
+      <w:r>
+        <w:rPr>
+          <w:rFonts w:cstheme="minorHAnsi"/>
+          <w:b/>
+          <w:color w:val="D9D9D9" w:themeColor="background1" w:themeShade="D9"/>
+          <w:sz w:val="32"/>
+          <w:szCs w:val="32"/>
+          <w:lang w:val="es-ES"/>
+        </w:rPr>
+        <w:t>[sin evidencias fotográficas]</w:t>
+      </w:r>
+    </w:p>
+    <w:p>
+      <w:pPr>
+        <w:jc w:val="center"/>
+        <w:rPr>
+          <w:rFonts w:cstheme="minorHAnsi"/>
+          <w:b/>
+          <w:sz w:val="36"/>
+          <w:szCs w:val="36"/>
+          <w:lang w:val="es-ES"/>
+        </w:rPr>
+      </w:pPr>
+    </w:p>
+    <w:p>
+      <w:pPr>
+        <w:jc w:val="center"/>
+        <w:rPr>
+          <w:rFonts w:cstheme="minorHAnsi"/>
+          <w:b/>
+          <w:sz w:val="36"/>
+          <w:szCs w:val="36"/>
+          <w:lang w:val="es-ES"/>
+        </w:rPr>
+      </w:pPr>
+      <w:r>
+        <w:rPr>
+          <w:rFonts w:cstheme="minorHAnsi"/>
+          <w:b/>
+          <w:sz w:val="36"/>
+          <w:szCs w:val="36"/>
+          <w:lang w:val="es-ES"/>
+        </w:rPr>
+        <w:t>Fotografías de los avances del blog [13/03/2025]</w:t>
+      </w:r>
+    </w:p>
+    <w:p>
+      <w:pPr>
+        <w:jc w:val="center"/>
+        <w:rPr>
+          <w:rFonts w:cstheme="minorHAnsi"/>
+          <w:b/>
+          <w:sz w:val="36"/>
+          <w:szCs w:val="36"/>
+          <w:lang w:val="es-ES"/>
+        </w:rPr>
+      </w:pPr>
+    </w:p>
+    <w:p>
+      <w:pPr>
+        <w:jc w:val="center"/>
+        <w:rPr>
+          <w:rFonts w:cstheme="minorHAnsi"/>
+          <w:b/>
+          <w:color w:val="D9D9D9" w:themeColor="background1" w:themeShade="D9"/>
+          <w:sz w:val="32"/>
+          <w:szCs w:val="32"/>
+          <w:lang w:val="es-ES"/>
+        </w:rPr>
+      </w:pPr>
+      <w:r>
+        <w:rPr>
+          <w:rFonts w:cstheme="minorHAnsi"/>
+          <w:b/>
+          <w:color w:val="D9D9D9" w:themeColor="background1" w:themeShade="D9"/>
+          <w:sz w:val="32"/>
+          <w:szCs w:val="32"/>
+          <w:lang w:val="es-ES"/>
+        </w:rPr>
+        <w:t>[sin evidencias fotográficas]</w:t>
+      </w:r>
+    </w:p>
+    <w:p>
+      <w:pPr>
+        <w:jc w:val="center"/>
+        <w:rPr>
+          <w:rFonts w:cstheme="minorHAnsi"/>
+          <w:b/>
+          <w:sz w:val="36"/>
+          <w:szCs w:val="36"/>
+          <w:lang w:val="es-ES"/>
+        </w:rPr>
+      </w:pPr>
     </w:p>
     <w:p>
       <w:pPr>
@@ -738,427 +1451,6 @@
           <w:lang w:val="es-ES"/>
         </w:rPr>
         <w:lastRenderedPageBreak/>
-        <w:t>Fotografías de los avances del blog [06/03/2025]</w:t>
-      </w:r>
-    </w:p>
-    <w:p>
-      <w:pPr>
-        <w:jc w:val="center"/>
-        <w:rPr>
-          <w:rFonts w:cstheme="minorHAnsi"/>
-          <w:b/>
-          <w:sz w:val="36"/>
-          <w:szCs w:val="36"/>
-          <w:lang w:val="es-ES"/>
-        </w:rPr>
-      </w:pPr>
-    </w:p>
-    <w:p>
-      <w:pPr>
-        <w:jc w:val="center"/>
-        <w:rPr>
-          <w:rFonts w:cstheme="minorHAnsi"/>
-          <w:b/>
-          <w:color w:val="D9D9D9" w:themeColor="background1" w:themeShade="D9"/>
-          <w:sz w:val="32"/>
-          <w:szCs w:val="32"/>
-          <w:lang w:val="es-ES"/>
-        </w:rPr>
-      </w:pPr>
-      <w:r>
-        <w:rPr>
-          <w:rFonts w:cstheme="minorHAnsi"/>
-          <w:b/>
-          <w:color w:val="D9D9D9" w:themeColor="background1" w:themeShade="D9"/>
-          <w:sz w:val="32"/>
-          <w:szCs w:val="32"/>
-          <w:lang w:val="es-ES"/>
-        </w:rPr>
-        <w:t>[sin evidencias fotográficas]</w:t>
-      </w:r>
-    </w:p>
-    <w:p>
-      <w:pPr>
-        <w:jc w:val="center"/>
-        <w:rPr>
-          <w:rFonts w:cstheme="minorHAnsi"/>
-          <w:b/>
-          <w:color w:val="D9D9D9" w:themeColor="background1" w:themeShade="D9"/>
-          <w:sz w:val="32"/>
-          <w:szCs w:val="32"/>
-          <w:lang w:val="es-ES"/>
-        </w:rPr>
-      </w:pPr>
-    </w:p>
-    <w:p>
-      <w:pPr>
-        <w:jc w:val="center"/>
-        <w:rPr>
-          <w:rFonts w:cstheme="minorHAnsi"/>
-          <w:b/>
-          <w:sz w:val="36"/>
-          <w:szCs w:val="36"/>
-          <w:lang w:val="es-ES"/>
-        </w:rPr>
-      </w:pPr>
-      <w:r>
-        <w:rPr>
-          <w:rFonts w:cstheme="minorHAnsi"/>
-          <w:b/>
-          <w:sz w:val="36"/>
-          <w:szCs w:val="36"/>
-          <w:lang w:val="es-ES"/>
-        </w:rPr>
-        <w:t>Fotografías de los avances del blog [07/03/2025]</w:t>
-      </w:r>
-    </w:p>
-    <w:p>
-      <w:pPr>
-        <w:jc w:val="center"/>
-        <w:rPr>
-          <w:rFonts w:cstheme="minorHAnsi"/>
-          <w:b/>
-          <w:sz w:val="36"/>
-          <w:szCs w:val="36"/>
-          <w:lang w:val="es-ES"/>
-        </w:rPr>
-      </w:pPr>
-    </w:p>
-    <w:p>
-      <w:pPr>
-        <w:jc w:val="center"/>
-        <w:rPr>
-          <w:rFonts w:cstheme="minorHAnsi"/>
-          <w:b/>
-          <w:color w:val="D9D9D9" w:themeColor="background1" w:themeShade="D9"/>
-          <w:sz w:val="32"/>
-          <w:szCs w:val="32"/>
-          <w:lang w:val="es-ES"/>
-        </w:rPr>
-      </w:pPr>
-      <w:r>
-        <w:rPr>
-          <w:rFonts w:cstheme="minorHAnsi"/>
-          <w:b/>
-          <w:color w:val="D9D9D9" w:themeColor="background1" w:themeShade="D9"/>
-          <w:sz w:val="32"/>
-          <w:szCs w:val="32"/>
-          <w:lang w:val="es-ES"/>
-        </w:rPr>
-        <w:t>[sin evidencias fotográficas]</w:t>
-      </w:r>
-    </w:p>
-    <w:p>
-      <w:pPr>
-        <w:jc w:val="center"/>
-        <w:rPr>
-          <w:rFonts w:cstheme="minorHAnsi"/>
-          <w:b/>
-          <w:sz w:val="36"/>
-          <w:szCs w:val="36"/>
-          <w:lang w:val="es-ES"/>
-        </w:rPr>
-      </w:pPr>
-    </w:p>
-    <w:p>
-      <w:pPr>
-        <w:jc w:val="center"/>
-        <w:rPr>
-          <w:rFonts w:cstheme="minorHAnsi"/>
-          <w:b/>
-          <w:sz w:val="36"/>
-          <w:szCs w:val="36"/>
-          <w:lang w:val="es-ES"/>
-        </w:rPr>
-      </w:pPr>
-      <w:r>
-        <w:rPr>
-          <w:rFonts w:cstheme="minorHAnsi"/>
-          <w:b/>
-          <w:sz w:val="36"/>
-          <w:szCs w:val="36"/>
-          <w:lang w:val="es-ES"/>
-        </w:rPr>
-        <w:t>Fotografías de los avances del blog [10/03/2025]</w:t>
-      </w:r>
-    </w:p>
-    <w:p>
-      <w:pPr>
-        <w:jc w:val="center"/>
-        <w:rPr>
-          <w:rFonts w:cstheme="minorHAnsi"/>
-          <w:b/>
-          <w:sz w:val="36"/>
-          <w:szCs w:val="36"/>
-          <w:lang w:val="es-ES"/>
-        </w:rPr>
-      </w:pPr>
-    </w:p>
-    <w:p>
-      <w:pPr>
-        <w:jc w:val="center"/>
-        <w:rPr>
-          <w:rFonts w:cstheme="minorHAnsi"/>
-          <w:b/>
-          <w:color w:val="D9D9D9" w:themeColor="background1" w:themeShade="D9"/>
-          <w:sz w:val="32"/>
-          <w:szCs w:val="32"/>
-          <w:lang w:val="es-ES"/>
-        </w:rPr>
-      </w:pPr>
-      <w:r>
-        <w:rPr>
-          <w:rFonts w:cstheme="minorHAnsi"/>
-          <w:b/>
-          <w:color w:val="D9D9D9" w:themeColor="background1" w:themeShade="D9"/>
-          <w:sz w:val="32"/>
-          <w:szCs w:val="32"/>
-          <w:lang w:val="es-ES"/>
-        </w:rPr>
-        <w:t>[sin evidencias fotográficas]</w:t>
-      </w:r>
-    </w:p>
-    <w:p>
-      <w:pPr>
-        <w:jc w:val="center"/>
-        <w:rPr>
-          <w:rFonts w:cstheme="minorHAnsi"/>
-          <w:b/>
-          <w:sz w:val="36"/>
-          <w:szCs w:val="36"/>
-          <w:lang w:val="es-ES"/>
-        </w:rPr>
-      </w:pPr>
-    </w:p>
-    <w:p>
-      <w:pPr>
-        <w:jc w:val="center"/>
-        <w:rPr>
-          <w:rFonts w:cstheme="minorHAnsi"/>
-          <w:b/>
-          <w:sz w:val="36"/>
-          <w:szCs w:val="36"/>
-          <w:lang w:val="es-ES"/>
-        </w:rPr>
-      </w:pPr>
-      <w:r>
-        <w:rPr>
-          <w:rFonts w:cstheme="minorHAnsi"/>
-          <w:b/>
-          <w:sz w:val="36"/>
-          <w:szCs w:val="36"/>
-          <w:lang w:val="es-ES"/>
-        </w:rPr>
-        <w:t>Fotografías de los avances del blog [11/03/2025]</w:t>
-      </w:r>
-    </w:p>
-    <w:p>
-      <w:pPr>
-        <w:jc w:val="center"/>
-        <w:rPr>
-          <w:rFonts w:cstheme="minorHAnsi"/>
-          <w:b/>
-          <w:sz w:val="36"/>
-          <w:szCs w:val="36"/>
-          <w:lang w:val="es-ES"/>
-        </w:rPr>
-      </w:pPr>
-    </w:p>
-    <w:p>
-      <w:pPr>
-        <w:jc w:val="center"/>
-        <w:rPr>
-          <w:rFonts w:cstheme="minorHAnsi"/>
-          <w:b/>
-          <w:color w:val="D9D9D9" w:themeColor="background1" w:themeShade="D9"/>
-          <w:sz w:val="32"/>
-          <w:szCs w:val="32"/>
-          <w:lang w:val="es-ES"/>
-        </w:rPr>
-      </w:pPr>
-      <w:r>
-        <w:rPr>
-          <w:rFonts w:cstheme="minorHAnsi"/>
-          <w:b/>
-          <w:color w:val="D9D9D9" w:themeColor="background1" w:themeShade="D9"/>
-          <w:sz w:val="32"/>
-          <w:szCs w:val="32"/>
-          <w:lang w:val="es-ES"/>
-        </w:rPr>
-        <w:t>[sin evidencias fotográficas]</w:t>
-      </w:r>
-    </w:p>
-    <w:p>
-      <w:pPr>
-        <w:jc w:val="center"/>
-        <w:rPr>
-          <w:rFonts w:cstheme="minorHAnsi"/>
-          <w:b/>
-          <w:sz w:val="36"/>
-          <w:szCs w:val="36"/>
-          <w:lang w:val="es-ES"/>
-        </w:rPr>
-      </w:pPr>
-    </w:p>
-    <w:p>
-      <w:pPr>
-        <w:jc w:val="center"/>
-        <w:rPr>
-          <w:rFonts w:cstheme="minorHAnsi"/>
-          <w:b/>
-          <w:sz w:val="36"/>
-          <w:szCs w:val="36"/>
-          <w:lang w:val="es-ES"/>
-        </w:rPr>
-      </w:pPr>
-      <w:r>
-        <w:rPr>
-          <w:rFonts w:cstheme="minorHAnsi"/>
-          <w:b/>
-          <w:sz w:val="36"/>
-          <w:szCs w:val="36"/>
-          <w:lang w:val="es-ES"/>
-        </w:rPr>
-        <w:t>Fotografías de los avances del blog [12/03/2025]</w:t>
-      </w:r>
-    </w:p>
-    <w:p>
-      <w:pPr>
-        <w:jc w:val="center"/>
-        <w:rPr>
-          <w:rFonts w:cstheme="minorHAnsi"/>
-          <w:b/>
-          <w:sz w:val="36"/>
-          <w:szCs w:val="36"/>
-          <w:lang w:val="es-ES"/>
-        </w:rPr>
-      </w:pPr>
-    </w:p>
-    <w:p>
-      <w:pPr>
-        <w:jc w:val="center"/>
-        <w:rPr>
-          <w:rFonts w:cstheme="minorHAnsi"/>
-          <w:b/>
-          <w:color w:val="D9D9D9" w:themeColor="background1" w:themeShade="D9"/>
-          <w:sz w:val="32"/>
-          <w:szCs w:val="32"/>
-          <w:lang w:val="es-ES"/>
-        </w:rPr>
-      </w:pPr>
-      <w:r>
-        <w:rPr>
-          <w:rFonts w:cstheme="minorHAnsi"/>
-          <w:b/>
-          <w:color w:val="D9D9D9" w:themeColor="background1" w:themeShade="D9"/>
-          <w:sz w:val="32"/>
-          <w:szCs w:val="32"/>
-          <w:lang w:val="es-ES"/>
-        </w:rPr>
-        <w:t>[sin evidencias fotográficas]</w:t>
-      </w:r>
-    </w:p>
-    <w:p>
-      <w:pPr>
-        <w:jc w:val="center"/>
-        <w:rPr>
-          <w:rFonts w:cstheme="minorHAnsi"/>
-          <w:b/>
-          <w:sz w:val="36"/>
-          <w:szCs w:val="36"/>
-          <w:lang w:val="es-ES"/>
-        </w:rPr>
-      </w:pPr>
-    </w:p>
-    <w:p>
-      <w:pPr>
-        <w:jc w:val="center"/>
-        <w:rPr>
-          <w:rFonts w:cstheme="minorHAnsi"/>
-          <w:b/>
-          <w:sz w:val="36"/>
-          <w:szCs w:val="36"/>
-          <w:lang w:val="es-ES"/>
-        </w:rPr>
-      </w:pPr>
-      <w:r>
-        <w:rPr>
-          <w:rFonts w:cstheme="minorHAnsi"/>
-          <w:b/>
-          <w:sz w:val="36"/>
-          <w:szCs w:val="36"/>
-          <w:lang w:val="es-ES"/>
-        </w:rPr>
-        <w:t>Fotografías de los avances del blog [13/03/2025]</w:t>
-      </w:r>
-    </w:p>
-    <w:p>
-      <w:pPr>
-        <w:jc w:val="center"/>
-        <w:rPr>
-          <w:rFonts w:cstheme="minorHAnsi"/>
-          <w:b/>
-          <w:sz w:val="36"/>
-          <w:szCs w:val="36"/>
-          <w:lang w:val="es-ES"/>
-        </w:rPr>
-      </w:pPr>
-    </w:p>
-    <w:p>
-      <w:pPr>
-        <w:jc w:val="center"/>
-        <w:rPr>
-          <w:rFonts w:cstheme="minorHAnsi"/>
-          <w:b/>
-          <w:color w:val="D9D9D9" w:themeColor="background1" w:themeShade="D9"/>
-          <w:sz w:val="32"/>
-          <w:szCs w:val="32"/>
-          <w:lang w:val="es-ES"/>
-        </w:rPr>
-      </w:pPr>
-      <w:r>
-        <w:rPr>
-          <w:rFonts w:cstheme="minorHAnsi"/>
-          <w:b/>
-          <w:color w:val="D9D9D9" w:themeColor="background1" w:themeShade="D9"/>
-          <w:sz w:val="32"/>
-          <w:szCs w:val="32"/>
-          <w:lang w:val="es-ES"/>
-        </w:rPr>
-        <w:t>[sin evidencias fotográficas]</w:t>
-      </w:r>
-    </w:p>
-    <w:p>
-      <w:pPr>
-        <w:jc w:val="center"/>
-        <w:rPr>
-          <w:rFonts w:cstheme="minorHAnsi"/>
-          <w:b/>
-          <w:sz w:val="36"/>
-          <w:szCs w:val="36"/>
-          <w:lang w:val="es-ES"/>
-        </w:rPr>
-      </w:pPr>
-    </w:p>
-    <w:p>
-      <w:pPr>
-        <w:jc w:val="center"/>
-        <w:rPr>
-          <w:rFonts w:cstheme="minorHAnsi"/>
-          <w:b/>
-          <w:sz w:val="36"/>
-          <w:szCs w:val="36"/>
-          <w:lang w:val="es-ES"/>
-        </w:rPr>
-      </w:pPr>
-      <w:r>
-        <w:rPr>
-          <w:rFonts w:cstheme="minorHAnsi"/>
-          <w:b/>
-          <w:sz w:val="36"/>
-          <w:szCs w:val="36"/>
-          <w:lang w:val="es-ES"/>
-        </w:rPr>
         <w:t>Fotografías de los avances del blog [14/03/2025]</w:t>
       </w:r>
     </w:p>

</xml_diff>

<commit_message>
mejora en textos, el codigo ya no  de la funcion de 2 columnas, mejores etiquetas
</commit_message>
<xml_diff>
--- a/Bitacioras/imagenes/Avances del blog.docx
+++ b/Bitacioras/imagenes/Avances del blog.docx
@@ -994,7 +994,6 @@
           </wp:inline>
         </w:drawing>
       </w:r>
-      <w:bookmarkStart w:id="0" w:name="_GoBack"/>
       <w:r>
         <w:rPr>
           <w:rFonts w:cstheme="minorHAnsi"/>
@@ -1053,54 +1052,458 @@
           </wp:inline>
         </w:drawing>
       </w:r>
+    </w:p>
+    <w:p>
+      <w:pPr>
+        <w:jc w:val="center"/>
+        <w:rPr>
+          <w:rFonts w:cstheme="minorHAnsi"/>
+          <w:b/>
+          <w:color w:val="D9D9D9" w:themeColor="background1" w:themeShade="D9"/>
+          <w:sz w:val="32"/>
+          <w:szCs w:val="32"/>
+          <w:lang w:val="es-ES"/>
+        </w:rPr>
+      </w:pPr>
+    </w:p>
+    <w:p>
+      <w:pPr>
+        <w:jc w:val="center"/>
+        <w:rPr>
+          <w:rFonts w:cstheme="minorHAnsi"/>
+          <w:b/>
+          <w:color w:val="D9D9D9" w:themeColor="background1" w:themeShade="D9"/>
+          <w:sz w:val="32"/>
+          <w:szCs w:val="32"/>
+          <w:lang w:val="es-ES"/>
+        </w:rPr>
+      </w:pPr>
+    </w:p>
+    <w:p>
+      <w:pPr>
+        <w:jc w:val="center"/>
+        <w:rPr>
+          <w:rFonts w:cstheme="minorHAnsi"/>
+          <w:b/>
+          <w:sz w:val="36"/>
+          <w:szCs w:val="36"/>
+          <w:lang w:val="es-ES"/>
+        </w:rPr>
+      </w:pPr>
+      <w:r>
+        <w:rPr>
+          <w:rFonts w:cstheme="minorHAnsi"/>
+          <w:b/>
+          <w:sz w:val="36"/>
+          <w:szCs w:val="36"/>
+          <w:lang w:val="es-ES"/>
+        </w:rPr>
+        <w:t>Fotografías de los avances del blog [0</w:t>
+      </w:r>
+      <w:r>
+        <w:rPr>
+          <w:rFonts w:cstheme="minorHAnsi"/>
+          <w:b/>
+          <w:sz w:val="36"/>
+          <w:szCs w:val="36"/>
+          <w:lang w:val="es-ES"/>
+        </w:rPr>
+        <w:t>8</w:t>
+      </w:r>
+      <w:r>
+        <w:rPr>
+          <w:rFonts w:cstheme="minorHAnsi"/>
+          <w:b/>
+          <w:sz w:val="36"/>
+          <w:szCs w:val="36"/>
+          <w:lang w:val="es-ES"/>
+        </w:rPr>
+        <w:t>/0</w:t>
+      </w:r>
+      <w:r>
+        <w:rPr>
+          <w:rFonts w:cstheme="minorHAnsi"/>
+          <w:b/>
+          <w:sz w:val="36"/>
+          <w:szCs w:val="36"/>
+          <w:lang w:val="es-ES"/>
+        </w:rPr>
+        <w:t>5</w:t>
+      </w:r>
+      <w:r>
+        <w:rPr>
+          <w:rFonts w:cstheme="minorHAnsi"/>
+          <w:b/>
+          <w:sz w:val="36"/>
+          <w:szCs w:val="36"/>
+          <w:lang w:val="es-ES"/>
+        </w:rPr>
+        <w:t>/2025]</w:t>
+      </w:r>
+    </w:p>
+    <w:p>
+      <w:pPr>
+        <w:rPr>
+          <w:rFonts w:cstheme="minorHAnsi"/>
+          <w:b/>
+          <w:color w:val="D9D9D9" w:themeColor="background1" w:themeShade="D9"/>
+          <w:sz w:val="32"/>
+          <w:szCs w:val="32"/>
+          <w:lang w:val="es-ES"/>
+        </w:rPr>
+      </w:pPr>
+      <w:r>
+        <w:rPr>
+          <w:rFonts w:cstheme="minorHAnsi"/>
+          <w:b/>
+          <w:noProof/>
+          <w:color w:val="D9D9D9" w:themeColor="background1" w:themeShade="D9"/>
+          <w:sz w:val="32"/>
+          <w:szCs w:val="32"/>
+          <w:lang w:val="es-ES"/>
+        </w:rPr>
+        <w:drawing>
+          <wp:inline distT="0" distB="0" distL="0" distR="0" wp14:anchorId="59512154" wp14:editId="48968DFB">
+            <wp:extent cx="2466718" cy="1300480"/>
+            <wp:effectExtent l="0" t="0" r="0" b="0"/>
+            <wp:docPr id="8" name="Imagen 8"/>
+            <wp:cNvGraphicFramePr>
+              <a:graphicFrameLocks xmlns:a="http://schemas.openxmlformats.org/drawingml/2006/main" noChangeAspect="1"/>
+            </wp:cNvGraphicFramePr>
+            <a:graphic xmlns:a="http://schemas.openxmlformats.org/drawingml/2006/main">
+              <a:graphicData uri="http://schemas.openxmlformats.org/drawingml/2006/picture">
+                <pic:pic xmlns:pic="http://schemas.openxmlformats.org/drawingml/2006/picture">
+                  <pic:nvPicPr>
+                    <pic:cNvPr id="0" name="Picture 1"/>
+                    <pic:cNvPicPr>
+                      <a:picLocks noChangeAspect="1" noChangeArrowheads="1"/>
+                    </pic:cNvPicPr>
+                  </pic:nvPicPr>
+                  <pic:blipFill>
+                    <a:blip r:embed="rId17" cstate="print">
+                      <a:extLst>
+                        <a:ext uri="{28A0092B-C50C-407E-A947-70E740481C1C}">
+                          <a14:useLocalDpi xmlns:a14="http://schemas.microsoft.com/office/drawing/2010/main" val="0"/>
+                        </a:ext>
+                      </a:extLst>
+                    </a:blip>
+                    <a:srcRect/>
+                    <a:stretch>
+                      <a:fillRect/>
+                    </a:stretch>
+                  </pic:blipFill>
+                  <pic:spPr bwMode="auto">
+                    <a:xfrm>
+                      <a:off x="0" y="0"/>
+                      <a:ext cx="2492144" cy="1313885"/>
+                    </a:xfrm>
+                    <a:prstGeom prst="rect">
+                      <a:avLst/>
+                    </a:prstGeom>
+                    <a:noFill/>
+                    <a:ln>
+                      <a:noFill/>
+                    </a:ln>
+                  </pic:spPr>
+                </pic:pic>
+              </a:graphicData>
+            </a:graphic>
+          </wp:inline>
+        </w:drawing>
+      </w:r>
+      <w:r>
+        <w:rPr>
+          <w:rFonts w:cstheme="minorHAnsi"/>
+          <w:b/>
+          <w:noProof/>
+          <w:color w:val="D9D9D9" w:themeColor="background1" w:themeShade="D9"/>
+          <w:sz w:val="32"/>
+          <w:szCs w:val="32"/>
+          <w:lang w:val="es-ES"/>
+        </w:rPr>
+        <w:drawing>
+          <wp:inline distT="0" distB="0" distL="0" distR="0" wp14:anchorId="37837A48" wp14:editId="0032891E">
+            <wp:extent cx="2466975" cy="1269089"/>
+            <wp:effectExtent l="0" t="0" r="0" b="7620"/>
+            <wp:docPr id="11" name="Imagen 11"/>
+            <wp:cNvGraphicFramePr>
+              <a:graphicFrameLocks xmlns:a="http://schemas.openxmlformats.org/drawingml/2006/main" noChangeAspect="1"/>
+            </wp:cNvGraphicFramePr>
+            <a:graphic xmlns:a="http://schemas.openxmlformats.org/drawingml/2006/main">
+              <a:graphicData uri="http://schemas.openxmlformats.org/drawingml/2006/picture">
+                <pic:pic xmlns:pic="http://schemas.openxmlformats.org/drawingml/2006/picture">
+                  <pic:nvPicPr>
+                    <pic:cNvPr id="0" name="Picture 2"/>
+                    <pic:cNvPicPr>
+                      <a:picLocks noChangeAspect="1" noChangeArrowheads="1"/>
+                    </pic:cNvPicPr>
+                  </pic:nvPicPr>
+                  <pic:blipFill>
+                    <a:blip r:embed="rId18" cstate="print">
+                      <a:extLst>
+                        <a:ext uri="{28A0092B-C50C-407E-A947-70E740481C1C}">
+                          <a14:useLocalDpi xmlns:a14="http://schemas.microsoft.com/office/drawing/2010/main" val="0"/>
+                        </a:ext>
+                      </a:extLst>
+                    </a:blip>
+                    <a:srcRect/>
+                    <a:stretch>
+                      <a:fillRect/>
+                    </a:stretch>
+                  </pic:blipFill>
+                  <pic:spPr bwMode="auto">
+                    <a:xfrm>
+                      <a:off x="0" y="0"/>
+                      <a:ext cx="2503688" cy="1287975"/>
+                    </a:xfrm>
+                    <a:prstGeom prst="rect">
+                      <a:avLst/>
+                    </a:prstGeom>
+                    <a:noFill/>
+                    <a:ln>
+                      <a:noFill/>
+                    </a:ln>
+                  </pic:spPr>
+                </pic:pic>
+              </a:graphicData>
+            </a:graphic>
+          </wp:inline>
+        </w:drawing>
+      </w:r>
+      <w:r>
+        <w:rPr>
+          <w:rFonts w:cstheme="minorHAnsi"/>
+          <w:b/>
+          <w:noProof/>
+          <w:color w:val="D9D9D9" w:themeColor="background1" w:themeShade="D9"/>
+          <w:sz w:val="32"/>
+          <w:szCs w:val="32"/>
+          <w:lang w:val="es-ES"/>
+        </w:rPr>
+        <w:drawing>
+          <wp:inline distT="0" distB="0" distL="0" distR="0" wp14:anchorId="3CEC3CEE" wp14:editId="0346B7E3">
+            <wp:extent cx="3609975" cy="2722169"/>
+            <wp:effectExtent l="0" t="0" r="0" b="2540"/>
+            <wp:docPr id="12" name="Imagen 12"/>
+            <wp:cNvGraphicFramePr>
+              <a:graphicFrameLocks xmlns:a="http://schemas.openxmlformats.org/drawingml/2006/main" noChangeAspect="1"/>
+            </wp:cNvGraphicFramePr>
+            <a:graphic xmlns:a="http://schemas.openxmlformats.org/drawingml/2006/main">
+              <a:graphicData uri="http://schemas.openxmlformats.org/drawingml/2006/picture">
+                <pic:pic xmlns:pic="http://schemas.openxmlformats.org/drawingml/2006/picture">
+                  <pic:nvPicPr>
+                    <pic:cNvPr id="0" name="Picture 3"/>
+                    <pic:cNvPicPr>
+                      <a:picLocks noChangeAspect="1" noChangeArrowheads="1"/>
+                    </pic:cNvPicPr>
+                  </pic:nvPicPr>
+                  <pic:blipFill>
+                    <a:blip r:embed="rId19">
+                      <a:extLst>
+                        <a:ext uri="{28A0092B-C50C-407E-A947-70E740481C1C}">
+                          <a14:useLocalDpi xmlns:a14="http://schemas.microsoft.com/office/drawing/2010/main" val="0"/>
+                        </a:ext>
+                      </a:extLst>
+                    </a:blip>
+                    <a:srcRect/>
+                    <a:stretch>
+                      <a:fillRect/>
+                    </a:stretch>
+                  </pic:blipFill>
+                  <pic:spPr bwMode="auto">
+                    <a:xfrm>
+                      <a:off x="0" y="0"/>
+                      <a:ext cx="3656945" cy="2757587"/>
+                    </a:xfrm>
+                    <a:prstGeom prst="rect">
+                      <a:avLst/>
+                    </a:prstGeom>
+                    <a:noFill/>
+                    <a:ln>
+                      <a:noFill/>
+                    </a:ln>
+                  </pic:spPr>
+                </pic:pic>
+              </a:graphicData>
+            </a:graphic>
+          </wp:inline>
+        </w:drawing>
+      </w:r>
+      <w:r>
+        <w:rPr>
+          <w:rFonts w:cstheme="minorHAnsi"/>
+          <w:b/>
+          <w:noProof/>
+          <w:color w:val="D9D9D9" w:themeColor="background1" w:themeShade="D9"/>
+          <w:sz w:val="32"/>
+          <w:szCs w:val="32"/>
+          <w:lang w:val="es-ES"/>
+        </w:rPr>
+        <w:drawing>
+          <wp:inline distT="0" distB="0" distL="0" distR="0" wp14:anchorId="10E63944" wp14:editId="4A41A050">
+            <wp:extent cx="2771192" cy="685800"/>
+            <wp:effectExtent l="0" t="0" r="0" b="0"/>
+            <wp:docPr id="13" name="Imagen 13"/>
+            <wp:cNvGraphicFramePr>
+              <a:graphicFrameLocks xmlns:a="http://schemas.openxmlformats.org/drawingml/2006/main" noChangeAspect="1"/>
+            </wp:cNvGraphicFramePr>
+            <a:graphic xmlns:a="http://schemas.openxmlformats.org/drawingml/2006/main">
+              <a:graphicData uri="http://schemas.openxmlformats.org/drawingml/2006/picture">
+                <pic:pic xmlns:pic="http://schemas.openxmlformats.org/drawingml/2006/picture">
+                  <pic:nvPicPr>
+                    <pic:cNvPr id="0" name="Picture 4"/>
+                    <pic:cNvPicPr>
+                      <a:picLocks noChangeAspect="1" noChangeArrowheads="1"/>
+                    </pic:cNvPicPr>
+                  </pic:nvPicPr>
+                  <pic:blipFill>
+                    <a:blip r:embed="rId20">
+                      <a:extLst>
+                        <a:ext uri="{28A0092B-C50C-407E-A947-70E740481C1C}">
+                          <a14:useLocalDpi xmlns:a14="http://schemas.microsoft.com/office/drawing/2010/main" val="0"/>
+                        </a:ext>
+                      </a:extLst>
+                    </a:blip>
+                    <a:srcRect/>
+                    <a:stretch>
+                      <a:fillRect/>
+                    </a:stretch>
+                  </pic:blipFill>
+                  <pic:spPr bwMode="auto">
+                    <a:xfrm>
+                      <a:off x="0" y="0"/>
+                      <a:ext cx="2816978" cy="697131"/>
+                    </a:xfrm>
+                    <a:prstGeom prst="rect">
+                      <a:avLst/>
+                    </a:prstGeom>
+                    <a:noFill/>
+                    <a:ln>
+                      <a:noFill/>
+                    </a:ln>
+                  </pic:spPr>
+                </pic:pic>
+              </a:graphicData>
+            </a:graphic>
+          </wp:inline>
+        </w:drawing>
+      </w:r>
+      <w:r>
+        <w:rPr>
+          <w:rFonts w:cstheme="minorHAnsi"/>
+          <w:b/>
+          <w:noProof/>
+          <w:color w:val="D9D9D9" w:themeColor="background1" w:themeShade="D9"/>
+          <w:sz w:val="32"/>
+          <w:szCs w:val="32"/>
+          <w:lang w:val="es-ES"/>
+        </w:rPr>
+        <w:drawing>
+          <wp:inline distT="0" distB="0" distL="0" distR="0" wp14:anchorId="2408102F" wp14:editId="3469EC73">
+            <wp:extent cx="3829050" cy="1257300"/>
+            <wp:effectExtent l="0" t="0" r="0" b="0"/>
+            <wp:docPr id="18" name="Imagen 18"/>
+            <wp:cNvGraphicFramePr>
+              <a:graphicFrameLocks xmlns:a="http://schemas.openxmlformats.org/drawingml/2006/main" noChangeAspect="1"/>
+            </wp:cNvGraphicFramePr>
+            <a:graphic xmlns:a="http://schemas.openxmlformats.org/drawingml/2006/main">
+              <a:graphicData uri="http://schemas.openxmlformats.org/drawingml/2006/picture">
+                <pic:pic xmlns:pic="http://schemas.openxmlformats.org/drawingml/2006/picture">
+                  <pic:nvPicPr>
+                    <pic:cNvPr id="0" name="Picture 5"/>
+                    <pic:cNvPicPr>
+                      <a:picLocks noChangeAspect="1" noChangeArrowheads="1"/>
+                    </pic:cNvPicPr>
+                  </pic:nvPicPr>
+                  <pic:blipFill>
+                    <a:blip r:embed="rId21">
+                      <a:extLst>
+                        <a:ext uri="{28A0092B-C50C-407E-A947-70E740481C1C}">
+                          <a14:useLocalDpi xmlns:a14="http://schemas.microsoft.com/office/drawing/2010/main" val="0"/>
+                        </a:ext>
+                      </a:extLst>
+                    </a:blip>
+                    <a:srcRect/>
+                    <a:stretch>
+                      <a:fillRect/>
+                    </a:stretch>
+                  </pic:blipFill>
+                  <pic:spPr bwMode="auto">
+                    <a:xfrm>
+                      <a:off x="0" y="0"/>
+                      <a:ext cx="3829050" cy="1257300"/>
+                    </a:xfrm>
+                    <a:prstGeom prst="rect">
+                      <a:avLst/>
+                    </a:prstGeom>
+                    <a:noFill/>
+                    <a:ln>
+                      <a:noFill/>
+                    </a:ln>
+                  </pic:spPr>
+                </pic:pic>
+              </a:graphicData>
+            </a:graphic>
+          </wp:inline>
+        </w:drawing>
+      </w:r>
+    </w:p>
+    <w:p>
+      <w:pPr>
+        <w:rPr>
+          <w:rFonts w:cstheme="minorHAnsi"/>
+          <w:b/>
+          <w:color w:val="D9D9D9" w:themeColor="background1" w:themeShade="D9"/>
+          <w:sz w:val="32"/>
+          <w:szCs w:val="32"/>
+          <w:lang w:val="es-ES"/>
+        </w:rPr>
+      </w:pPr>
+      <w:r>
+        <w:rPr>
+          <w:rFonts w:cstheme="minorHAnsi"/>
+          <w:b/>
+          <w:color w:val="D9D9D9" w:themeColor="background1" w:themeShade="D9"/>
+          <w:sz w:val="32"/>
+          <w:szCs w:val="32"/>
+          <w:lang w:val="es-ES"/>
+        </w:rPr>
+        <w:br w:type="page"/>
+      </w:r>
+    </w:p>
+    <w:p>
+      <w:pPr>
+        <w:jc w:val="center"/>
+        <w:rPr>
+          <w:rFonts w:cstheme="minorHAnsi"/>
+          <w:b/>
+          <w:sz w:val="36"/>
+          <w:szCs w:val="36"/>
+          <w:lang w:val="es-ES"/>
+        </w:rPr>
+      </w:pPr>
+      <w:r>
+        <w:rPr>
+          <w:rFonts w:cstheme="minorHAnsi"/>
+          <w:b/>
+          <w:sz w:val="36"/>
+          <w:szCs w:val="36"/>
+          <w:lang w:val="es-ES"/>
+        </w:rPr>
+        <w:lastRenderedPageBreak/>
+        <w:t xml:space="preserve">Fotografías de </w:t>
+      </w:r>
+      <w:bookmarkStart w:id="0" w:name="_GoBack"/>
       <w:bookmarkEnd w:id="0"/>
-    </w:p>
-    <w:p>
-      <w:pPr>
-        <w:jc w:val="center"/>
-        <w:rPr>
-          <w:rFonts w:cstheme="minorHAnsi"/>
-          <w:b/>
-          <w:color w:val="D9D9D9" w:themeColor="background1" w:themeShade="D9"/>
-          <w:sz w:val="32"/>
-          <w:szCs w:val="32"/>
-          <w:lang w:val="es-ES"/>
-        </w:rPr>
-      </w:pPr>
-    </w:p>
-    <w:p>
-      <w:pPr>
-        <w:jc w:val="center"/>
-        <w:rPr>
-          <w:rFonts w:cstheme="minorHAnsi"/>
-          <w:b/>
-          <w:color w:val="D9D9D9" w:themeColor="background1" w:themeShade="D9"/>
-          <w:sz w:val="32"/>
-          <w:szCs w:val="32"/>
-          <w:lang w:val="es-ES"/>
-        </w:rPr>
-      </w:pPr>
-    </w:p>
-    <w:p>
-      <w:pPr>
-        <w:jc w:val="center"/>
-        <w:rPr>
-          <w:rFonts w:cstheme="minorHAnsi"/>
-          <w:b/>
-          <w:sz w:val="36"/>
-          <w:szCs w:val="36"/>
-          <w:lang w:val="es-ES"/>
-        </w:rPr>
-      </w:pPr>
-      <w:r>
-        <w:rPr>
-          <w:rFonts w:cstheme="minorHAnsi"/>
-          <w:b/>
-          <w:sz w:val="36"/>
-          <w:szCs w:val="36"/>
-          <w:lang w:val="es-ES"/>
-        </w:rPr>
-        <w:t>Fotografías de los avances del blog [07/03/2025]</w:t>
+      <w:r>
+        <w:rPr>
+          <w:rFonts w:cstheme="minorHAnsi"/>
+          <w:b/>
+          <w:sz w:val="36"/>
+          <w:szCs w:val="36"/>
+          <w:lang w:val="es-ES"/>
+        </w:rPr>
+        <w:t>los avances del blog [10/03/2025]</w:t>
       </w:r>
     </w:p>
     <w:p>
@@ -1170,7 +1573,7 @@
           <w:szCs w:val="36"/>
           <w:lang w:val="es-ES"/>
         </w:rPr>
-        <w:t>Fotografías de los avances del blog [10/03/2025]</w:t>
+        <w:t>Fotografías de los avances del blog [11/03/2025]</w:t>
       </w:r>
     </w:p>
     <w:p>
@@ -1240,7 +1643,7 @@
           <w:szCs w:val="36"/>
           <w:lang w:val="es-ES"/>
         </w:rPr>
-        <w:t>Fotografías de los avances del blog [11/03/2025]</w:t>
+        <w:t>Fotografías de los avances del blog [12/03/2025]</w:t>
       </w:r>
     </w:p>
     <w:p>
@@ -1310,7 +1713,7 @@
           <w:szCs w:val="36"/>
           <w:lang w:val="es-ES"/>
         </w:rPr>
-        <w:t>Fotografías de los avances del blog [12/03/2025]</w:t>
+        <w:t>Fotografías de los avances del blog [13/03/2025]</w:t>
       </w:r>
     </w:p>
     <w:p>
@@ -1380,77 +1783,6 @@
           <w:szCs w:val="36"/>
           <w:lang w:val="es-ES"/>
         </w:rPr>
-        <w:t>Fotografías de los avances del blog [13/03/2025]</w:t>
-      </w:r>
-    </w:p>
-    <w:p>
-      <w:pPr>
-        <w:jc w:val="center"/>
-        <w:rPr>
-          <w:rFonts w:cstheme="minorHAnsi"/>
-          <w:b/>
-          <w:sz w:val="36"/>
-          <w:szCs w:val="36"/>
-          <w:lang w:val="es-ES"/>
-        </w:rPr>
-      </w:pPr>
-    </w:p>
-    <w:p>
-      <w:pPr>
-        <w:jc w:val="center"/>
-        <w:rPr>
-          <w:rFonts w:cstheme="minorHAnsi"/>
-          <w:b/>
-          <w:color w:val="D9D9D9" w:themeColor="background1" w:themeShade="D9"/>
-          <w:sz w:val="32"/>
-          <w:szCs w:val="32"/>
-          <w:lang w:val="es-ES"/>
-        </w:rPr>
-      </w:pPr>
-      <w:r>
-        <w:rPr>
-          <w:rFonts w:cstheme="minorHAnsi"/>
-          <w:b/>
-          <w:color w:val="D9D9D9" w:themeColor="background1" w:themeShade="D9"/>
-          <w:sz w:val="32"/>
-          <w:szCs w:val="32"/>
-          <w:lang w:val="es-ES"/>
-        </w:rPr>
-        <w:t>[sin evidencias fotográficas]</w:t>
-      </w:r>
-    </w:p>
-    <w:p>
-      <w:pPr>
-        <w:jc w:val="center"/>
-        <w:rPr>
-          <w:rFonts w:cstheme="minorHAnsi"/>
-          <w:b/>
-          <w:sz w:val="36"/>
-          <w:szCs w:val="36"/>
-          <w:lang w:val="es-ES"/>
-        </w:rPr>
-      </w:pPr>
-    </w:p>
-    <w:p>
-      <w:pPr>
-        <w:jc w:val="center"/>
-        <w:rPr>
-          <w:rFonts w:cstheme="minorHAnsi"/>
-          <w:b/>
-          <w:sz w:val="36"/>
-          <w:szCs w:val="36"/>
-          <w:lang w:val="es-ES"/>
-        </w:rPr>
-      </w:pPr>
-      <w:r>
-        <w:rPr>
-          <w:rFonts w:cstheme="minorHAnsi"/>
-          <w:b/>
-          <w:sz w:val="36"/>
-          <w:szCs w:val="36"/>
-          <w:lang w:val="es-ES"/>
-        </w:rPr>
-        <w:lastRenderedPageBreak/>
         <w:t>Fotografías de los avances del blog [14/03/2025]</w:t>
       </w:r>
     </w:p>

</xml_diff>

<commit_message>
mas compatibilidad con texto, reacomodar espaciados del codigo
</commit_message>
<xml_diff>
--- a/Bitacioras/imagenes/Avances del blog.docx
+++ b/Bitacioras/imagenes/Avances del blog.docx
@@ -1491,32 +1491,294 @@
           <w:lang w:val="es-ES"/>
         </w:rPr>
         <w:lastRenderedPageBreak/>
-        <w:t xml:space="preserve">Fotografías de </w:t>
+        <w:t>Fotografías de los avances del blog [</w:t>
+      </w:r>
+      <w:r>
+        <w:rPr>
+          <w:rFonts w:cstheme="minorHAnsi"/>
+          <w:b/>
+          <w:sz w:val="36"/>
+          <w:szCs w:val="36"/>
+          <w:lang w:val="es-ES"/>
+        </w:rPr>
+        <w:t>9</w:t>
+      </w:r>
+      <w:r>
+        <w:rPr>
+          <w:rFonts w:cstheme="minorHAnsi"/>
+          <w:b/>
+          <w:sz w:val="36"/>
+          <w:szCs w:val="36"/>
+          <w:lang w:val="es-ES"/>
+        </w:rPr>
+        <w:t>/0</w:t>
+      </w:r>
+      <w:r>
+        <w:rPr>
+          <w:rFonts w:cstheme="minorHAnsi"/>
+          <w:b/>
+          <w:sz w:val="36"/>
+          <w:szCs w:val="36"/>
+          <w:lang w:val="es-ES"/>
+        </w:rPr>
+        <w:t>5</w:t>
+      </w:r>
+      <w:r>
+        <w:rPr>
+          <w:rFonts w:cstheme="minorHAnsi"/>
+          <w:b/>
+          <w:sz w:val="36"/>
+          <w:szCs w:val="36"/>
+          <w:lang w:val="es-ES"/>
+        </w:rPr>
+        <w:t>/2025]</w:t>
+      </w:r>
+    </w:p>
+    <w:p>
+      <w:pPr>
+        <w:jc w:val="center"/>
+        <w:rPr>
+          <w:rFonts w:cstheme="minorHAnsi"/>
+          <w:b/>
+          <w:sz w:val="36"/>
+          <w:szCs w:val="36"/>
+          <w:lang w:val="es-ES"/>
+        </w:rPr>
+      </w:pPr>
+      <w:r>
+        <w:rPr>
+          <w:rFonts w:cstheme="minorHAnsi"/>
+          <w:b/>
+          <w:noProof/>
+          <w:sz w:val="36"/>
+          <w:szCs w:val="36"/>
+          <w:lang w:val="es-ES"/>
+        </w:rPr>
+        <w:drawing>
+          <wp:inline distT="0" distB="0" distL="0" distR="0" wp14:anchorId="61308C4F" wp14:editId="65DA6849">
+            <wp:extent cx="4435475" cy="3535045"/>
+            <wp:effectExtent l="0" t="0" r="3175" b="8255"/>
+            <wp:docPr id="19" name="Imagen 19"/>
+            <wp:cNvGraphicFramePr>
+              <a:graphicFrameLocks xmlns:a="http://schemas.openxmlformats.org/drawingml/2006/main" noChangeAspect="1"/>
+            </wp:cNvGraphicFramePr>
+            <a:graphic xmlns:a="http://schemas.openxmlformats.org/drawingml/2006/main">
+              <a:graphicData uri="http://schemas.openxmlformats.org/drawingml/2006/picture">
+                <pic:pic xmlns:pic="http://schemas.openxmlformats.org/drawingml/2006/picture">
+                  <pic:nvPicPr>
+                    <pic:cNvPr id="0" name="Picture 1"/>
+                    <pic:cNvPicPr>
+                      <a:picLocks noChangeAspect="1" noChangeArrowheads="1"/>
+                    </pic:cNvPicPr>
+                  </pic:nvPicPr>
+                  <pic:blipFill>
+                    <a:blip r:embed="rId22">
+                      <a:extLst>
+                        <a:ext uri="{28A0092B-C50C-407E-A947-70E740481C1C}">
+                          <a14:useLocalDpi xmlns:a14="http://schemas.microsoft.com/office/drawing/2010/main" val="0"/>
+                        </a:ext>
+                      </a:extLst>
+                    </a:blip>
+                    <a:srcRect/>
+                    <a:stretch>
+                      <a:fillRect/>
+                    </a:stretch>
+                  </pic:blipFill>
+                  <pic:spPr bwMode="auto">
+                    <a:xfrm>
+                      <a:off x="0" y="0"/>
+                      <a:ext cx="4435475" cy="3535045"/>
+                    </a:xfrm>
+                    <a:prstGeom prst="rect">
+                      <a:avLst/>
+                    </a:prstGeom>
+                    <a:noFill/>
+                    <a:ln>
+                      <a:noFill/>
+                    </a:ln>
+                  </pic:spPr>
+                </pic:pic>
+              </a:graphicData>
+            </a:graphic>
+          </wp:inline>
+        </w:drawing>
+      </w:r>
+      <w:r>
+        <w:rPr>
+          <w:rFonts w:cstheme="minorHAnsi"/>
+          <w:b/>
+          <w:noProof/>
+          <w:sz w:val="36"/>
+          <w:szCs w:val="36"/>
+          <w:lang w:val="es-ES"/>
+        </w:rPr>
+        <w:drawing>
+          <wp:inline distT="0" distB="0" distL="0" distR="0" wp14:anchorId="3125AC62" wp14:editId="67C5EADC">
+            <wp:extent cx="1719580" cy="518795"/>
+            <wp:effectExtent l="0" t="0" r="0" b="0"/>
+            <wp:docPr id="20" name="Imagen 20"/>
+            <wp:cNvGraphicFramePr>
+              <a:graphicFrameLocks xmlns:a="http://schemas.openxmlformats.org/drawingml/2006/main" noChangeAspect="1"/>
+            </wp:cNvGraphicFramePr>
+            <a:graphic xmlns:a="http://schemas.openxmlformats.org/drawingml/2006/main">
+              <a:graphicData uri="http://schemas.openxmlformats.org/drawingml/2006/picture">
+                <pic:pic xmlns:pic="http://schemas.openxmlformats.org/drawingml/2006/picture">
+                  <pic:nvPicPr>
+                    <pic:cNvPr id="0" name="Picture 2"/>
+                    <pic:cNvPicPr>
+                      <a:picLocks noChangeAspect="1" noChangeArrowheads="1"/>
+                    </pic:cNvPicPr>
+                  </pic:nvPicPr>
+                  <pic:blipFill>
+                    <a:blip r:embed="rId23">
+                      <a:extLst>
+                        <a:ext uri="{28A0092B-C50C-407E-A947-70E740481C1C}">
+                          <a14:useLocalDpi xmlns:a14="http://schemas.microsoft.com/office/drawing/2010/main" val="0"/>
+                        </a:ext>
+                      </a:extLst>
+                    </a:blip>
+                    <a:srcRect/>
+                    <a:stretch>
+                      <a:fillRect/>
+                    </a:stretch>
+                  </pic:blipFill>
+                  <pic:spPr bwMode="auto">
+                    <a:xfrm>
+                      <a:off x="0" y="0"/>
+                      <a:ext cx="1719580" cy="518795"/>
+                    </a:xfrm>
+                    <a:prstGeom prst="rect">
+                      <a:avLst/>
+                    </a:prstGeom>
+                    <a:noFill/>
+                    <a:ln>
+                      <a:noFill/>
+                    </a:ln>
+                  </pic:spPr>
+                </pic:pic>
+              </a:graphicData>
+            </a:graphic>
+          </wp:inline>
+        </w:drawing>
+      </w:r>
+      <w:r>
+        <w:rPr>
+          <w:rFonts w:cstheme="minorHAnsi"/>
+          <w:b/>
+          <w:noProof/>
+          <w:sz w:val="36"/>
+          <w:szCs w:val="36"/>
+          <w:lang w:val="es-ES"/>
+        </w:rPr>
+        <w:drawing>
+          <wp:inline distT="0" distB="0" distL="0" distR="0" wp14:anchorId="4180A056" wp14:editId="02A46394">
+            <wp:extent cx="1132765" cy="2538229"/>
+            <wp:effectExtent l="0" t="0" r="0" b="0"/>
+            <wp:docPr id="21" name="Imagen 21"/>
+            <wp:cNvGraphicFramePr>
+              <a:graphicFrameLocks xmlns:a="http://schemas.openxmlformats.org/drawingml/2006/main" noChangeAspect="1"/>
+            </wp:cNvGraphicFramePr>
+            <a:graphic xmlns:a="http://schemas.openxmlformats.org/drawingml/2006/main">
+              <a:graphicData uri="http://schemas.openxmlformats.org/drawingml/2006/picture">
+                <pic:pic xmlns:pic="http://schemas.openxmlformats.org/drawingml/2006/picture">
+                  <pic:nvPicPr>
+                    <pic:cNvPr id="0" name="Picture 3"/>
+                    <pic:cNvPicPr>
+                      <a:picLocks noChangeAspect="1" noChangeArrowheads="1"/>
+                    </pic:cNvPicPr>
+                  </pic:nvPicPr>
+                  <pic:blipFill>
+                    <a:blip r:embed="rId24" cstate="print">
+                      <a:extLst>
+                        <a:ext uri="{28A0092B-C50C-407E-A947-70E740481C1C}">
+                          <a14:useLocalDpi xmlns:a14="http://schemas.microsoft.com/office/drawing/2010/main" val="0"/>
+                        </a:ext>
+                      </a:extLst>
+                    </a:blip>
+                    <a:srcRect/>
+                    <a:stretch>
+                      <a:fillRect/>
+                    </a:stretch>
+                  </pic:blipFill>
+                  <pic:spPr bwMode="auto">
+                    <a:xfrm>
+                      <a:off x="0" y="0"/>
+                      <a:ext cx="1160506" cy="2600389"/>
+                    </a:xfrm>
+                    <a:prstGeom prst="rect">
+                      <a:avLst/>
+                    </a:prstGeom>
+                    <a:noFill/>
+                    <a:ln>
+                      <a:noFill/>
+                    </a:ln>
+                  </pic:spPr>
+                </pic:pic>
+              </a:graphicData>
+            </a:graphic>
+          </wp:inline>
+        </w:drawing>
       </w:r>
       <w:bookmarkStart w:id="0" w:name="_GoBack"/>
+      <w:r>
+        <w:rPr>
+          <w:rFonts w:cstheme="minorHAnsi"/>
+          <w:b/>
+          <w:noProof/>
+          <w:sz w:val="36"/>
+          <w:szCs w:val="36"/>
+          <w:lang w:val="es-ES"/>
+        </w:rPr>
+        <w:drawing>
+          <wp:inline distT="0" distB="0" distL="0" distR="0" wp14:anchorId="73432B38" wp14:editId="07268C82">
+            <wp:extent cx="661916" cy="2847873"/>
+            <wp:effectExtent l="0" t="0" r="5080" b="0"/>
+            <wp:docPr id="22" name="Imagen 22"/>
+            <wp:cNvGraphicFramePr>
+              <a:graphicFrameLocks xmlns:a="http://schemas.openxmlformats.org/drawingml/2006/main" noChangeAspect="1"/>
+            </wp:cNvGraphicFramePr>
+            <a:graphic xmlns:a="http://schemas.openxmlformats.org/drawingml/2006/main">
+              <a:graphicData uri="http://schemas.openxmlformats.org/drawingml/2006/picture">
+                <pic:pic xmlns:pic="http://schemas.openxmlformats.org/drawingml/2006/picture">
+                  <pic:nvPicPr>
+                    <pic:cNvPr id="0" name="Picture 4"/>
+                    <pic:cNvPicPr>
+                      <a:picLocks noChangeAspect="1" noChangeArrowheads="1"/>
+                    </pic:cNvPicPr>
+                  </pic:nvPicPr>
+                  <pic:blipFill>
+                    <a:blip r:embed="rId25">
+                      <a:extLst>
+                        <a:ext uri="{28A0092B-C50C-407E-A947-70E740481C1C}">
+                          <a14:useLocalDpi xmlns:a14="http://schemas.microsoft.com/office/drawing/2010/main" val="0"/>
+                        </a:ext>
+                      </a:extLst>
+                    </a:blip>
+                    <a:srcRect/>
+                    <a:stretch>
+                      <a:fillRect/>
+                    </a:stretch>
+                  </pic:blipFill>
+                  <pic:spPr bwMode="auto">
+                    <a:xfrm>
+                      <a:off x="0" y="0"/>
+                      <a:ext cx="698140" cy="3003728"/>
+                    </a:xfrm>
+                    <a:prstGeom prst="rect">
+                      <a:avLst/>
+                    </a:prstGeom>
+                    <a:noFill/>
+                    <a:ln>
+                      <a:noFill/>
+                    </a:ln>
+                  </pic:spPr>
+                </pic:pic>
+              </a:graphicData>
+            </a:graphic>
+          </wp:inline>
+        </w:drawing>
+      </w:r>
       <w:bookmarkEnd w:id="0"/>
-      <w:r>
-        <w:rPr>
-          <w:rFonts w:cstheme="minorHAnsi"/>
-          <w:b/>
-          <w:sz w:val="36"/>
-          <w:szCs w:val="36"/>
-          <w:lang w:val="es-ES"/>
-        </w:rPr>
-        <w:t>los avances del blog [10/03/2025]</w:t>
-      </w:r>
-    </w:p>
-    <w:p>
-      <w:pPr>
-        <w:jc w:val="center"/>
-        <w:rPr>
-          <w:rFonts w:cstheme="minorHAnsi"/>
-          <w:b/>
-          <w:sz w:val="36"/>
-          <w:szCs w:val="36"/>
-          <w:lang w:val="es-ES"/>
-        </w:rPr>
-      </w:pPr>
     </w:p>
     <w:p>
       <w:pPr>
@@ -1530,49 +1792,96 @@
           <w:lang w:val="es-ES"/>
         </w:rPr>
       </w:pPr>
-      <w:r>
-        <w:rPr>
-          <w:rFonts w:cstheme="minorHAnsi"/>
-          <w:b/>
-          <w:color w:val="D9D9D9" w:themeColor="background1" w:themeShade="D9"/>
-          <w:sz w:val="32"/>
-          <w:szCs w:val="32"/>
-          <w:lang w:val="es-ES"/>
-        </w:rPr>
-        <w:t>[sin evidencias fotográficas]</w:t>
-      </w:r>
-    </w:p>
-    <w:p>
-      <w:pPr>
-        <w:jc w:val="center"/>
-        <w:rPr>
-          <w:rFonts w:cstheme="minorHAnsi"/>
-          <w:b/>
-          <w:sz w:val="36"/>
-          <w:szCs w:val="36"/>
-          <w:lang w:val="es-ES"/>
-        </w:rPr>
-      </w:pPr>
-    </w:p>
-    <w:p>
-      <w:pPr>
-        <w:jc w:val="center"/>
-        <w:rPr>
-          <w:rFonts w:cstheme="minorHAnsi"/>
-          <w:b/>
-          <w:sz w:val="36"/>
-          <w:szCs w:val="36"/>
-          <w:lang w:val="es-ES"/>
-        </w:rPr>
-      </w:pPr>
-      <w:r>
-        <w:rPr>
-          <w:rFonts w:cstheme="minorHAnsi"/>
-          <w:b/>
-          <w:sz w:val="36"/>
-          <w:szCs w:val="36"/>
-          <w:lang w:val="es-ES"/>
-        </w:rPr>
+    </w:p>
+    <w:p>
+      <w:pPr>
+        <w:jc w:val="center"/>
+        <w:rPr>
+          <w:rFonts w:cstheme="minorHAnsi"/>
+          <w:b/>
+          <w:sz w:val="36"/>
+          <w:szCs w:val="36"/>
+          <w:lang w:val="es-ES"/>
+        </w:rPr>
+      </w:pPr>
+    </w:p>
+    <w:p>
+      <w:pPr>
+        <w:jc w:val="center"/>
+        <w:rPr>
+          <w:rFonts w:cstheme="minorHAnsi"/>
+          <w:b/>
+          <w:sz w:val="36"/>
+          <w:szCs w:val="36"/>
+          <w:lang w:val="es-ES"/>
+        </w:rPr>
+      </w:pPr>
+    </w:p>
+    <w:p>
+      <w:pPr>
+        <w:jc w:val="center"/>
+        <w:rPr>
+          <w:rFonts w:cstheme="minorHAnsi"/>
+          <w:b/>
+          <w:sz w:val="36"/>
+          <w:szCs w:val="36"/>
+          <w:lang w:val="es-ES"/>
+        </w:rPr>
+      </w:pPr>
+    </w:p>
+    <w:p>
+      <w:pPr>
+        <w:jc w:val="center"/>
+        <w:rPr>
+          <w:rFonts w:cstheme="minorHAnsi"/>
+          <w:b/>
+          <w:sz w:val="36"/>
+          <w:szCs w:val="36"/>
+          <w:lang w:val="es-ES"/>
+        </w:rPr>
+      </w:pPr>
+    </w:p>
+    <w:p>
+      <w:pPr>
+        <w:rPr>
+          <w:rFonts w:cstheme="minorHAnsi"/>
+          <w:b/>
+          <w:sz w:val="36"/>
+          <w:szCs w:val="36"/>
+          <w:lang w:val="es-ES"/>
+        </w:rPr>
+      </w:pPr>
+      <w:r>
+        <w:rPr>
+          <w:rFonts w:cstheme="minorHAnsi"/>
+          <w:b/>
+          <w:sz w:val="36"/>
+          <w:szCs w:val="36"/>
+          <w:lang w:val="es-ES"/>
+        </w:rPr>
+        <w:br w:type="page"/>
+      </w:r>
+    </w:p>
+    <w:p>
+      <w:pPr>
+        <w:jc w:val="center"/>
+        <w:rPr>
+          <w:rFonts w:cstheme="minorHAnsi"/>
+          <w:b/>
+          <w:sz w:val="36"/>
+          <w:szCs w:val="36"/>
+          <w:lang w:val="es-ES"/>
+        </w:rPr>
+      </w:pPr>
+      <w:r>
+        <w:rPr>
+          <w:rFonts w:cstheme="minorHAnsi"/>
+          <w:b/>
+          <w:sz w:val="36"/>
+          <w:szCs w:val="36"/>
+          <w:lang w:val="es-ES"/>
+        </w:rPr>
+        <w:lastRenderedPageBreak/>
         <w:t>Fotografías de los avances del blog [11/03/2025]</w:t>
       </w:r>
     </w:p>

</xml_diff>

<commit_message>
btn post / comentarios / eliminar codigo
</commit_message>
<xml_diff>
--- a/Bitacioras/imagenes/Avances del blog.docx
+++ b/Bitacioras/imagenes/Avances del blog.docx
@@ -1719,7 +1719,6 @@
           </wp:inline>
         </w:drawing>
       </w:r>
-      <w:bookmarkStart w:id="0" w:name="_GoBack"/>
       <w:r>
         <w:rPr>
           <w:rFonts w:cstheme="minorHAnsi"/>
@@ -1778,7 +1777,6 @@
           </wp:inline>
         </w:drawing>
       </w:r>
-      <w:bookmarkEnd w:id="0"/>
     </w:p>
     <w:p>
       <w:pPr>
@@ -1795,54 +1793,6 @@
     </w:p>
     <w:p>
       <w:pPr>
-        <w:jc w:val="center"/>
-        <w:rPr>
-          <w:rFonts w:cstheme="minorHAnsi"/>
-          <w:b/>
-          <w:sz w:val="36"/>
-          <w:szCs w:val="36"/>
-          <w:lang w:val="es-ES"/>
-        </w:rPr>
-      </w:pPr>
-    </w:p>
-    <w:p>
-      <w:pPr>
-        <w:jc w:val="center"/>
-        <w:rPr>
-          <w:rFonts w:cstheme="minorHAnsi"/>
-          <w:b/>
-          <w:sz w:val="36"/>
-          <w:szCs w:val="36"/>
-          <w:lang w:val="es-ES"/>
-        </w:rPr>
-      </w:pPr>
-    </w:p>
-    <w:p>
-      <w:pPr>
-        <w:jc w:val="center"/>
-        <w:rPr>
-          <w:rFonts w:cstheme="minorHAnsi"/>
-          <w:b/>
-          <w:sz w:val="36"/>
-          <w:szCs w:val="36"/>
-          <w:lang w:val="es-ES"/>
-        </w:rPr>
-      </w:pPr>
-    </w:p>
-    <w:p>
-      <w:pPr>
-        <w:jc w:val="center"/>
-        <w:rPr>
-          <w:rFonts w:cstheme="minorHAnsi"/>
-          <w:b/>
-          <w:sz w:val="36"/>
-          <w:szCs w:val="36"/>
-          <w:lang w:val="es-ES"/>
-        </w:rPr>
-      </w:pPr>
-    </w:p>
-    <w:p>
-      <w:pPr>
         <w:rPr>
           <w:rFonts w:cstheme="minorHAnsi"/>
           <w:b/>
@@ -1903,55 +1853,207 @@
         <w:rPr>
           <w:rFonts w:cstheme="minorHAnsi"/>
           <w:b/>
-          <w:color w:val="D9D9D9" w:themeColor="background1" w:themeShade="D9"/>
-          <w:sz w:val="32"/>
-          <w:szCs w:val="32"/>
-          <w:lang w:val="es-ES"/>
-        </w:rPr>
-      </w:pPr>
-      <w:r>
-        <w:rPr>
-          <w:rFonts w:cstheme="minorHAnsi"/>
-          <w:b/>
-          <w:color w:val="D9D9D9" w:themeColor="background1" w:themeShade="D9"/>
-          <w:sz w:val="32"/>
-          <w:szCs w:val="32"/>
-          <w:lang w:val="es-ES"/>
-        </w:rPr>
-        <w:t>[sin evidencias fotográficas]</w:t>
-      </w:r>
-    </w:p>
-    <w:p>
-      <w:pPr>
-        <w:jc w:val="center"/>
-        <w:rPr>
-          <w:rFonts w:cstheme="minorHAnsi"/>
-          <w:b/>
-          <w:sz w:val="36"/>
-          <w:szCs w:val="36"/>
-          <w:lang w:val="es-ES"/>
-        </w:rPr>
-      </w:pPr>
-    </w:p>
-    <w:p>
-      <w:pPr>
-        <w:jc w:val="center"/>
-        <w:rPr>
-          <w:rFonts w:cstheme="minorHAnsi"/>
-          <w:b/>
-          <w:sz w:val="36"/>
-          <w:szCs w:val="36"/>
-          <w:lang w:val="es-ES"/>
-        </w:rPr>
-      </w:pPr>
-      <w:r>
-        <w:rPr>
-          <w:rFonts w:cstheme="minorHAnsi"/>
-          <w:b/>
-          <w:sz w:val="36"/>
-          <w:szCs w:val="36"/>
-          <w:lang w:val="es-ES"/>
-        </w:rPr>
+          <w:sz w:val="36"/>
+          <w:szCs w:val="36"/>
+          <w:lang w:val="es-ES"/>
+        </w:rPr>
+      </w:pPr>
+    </w:p>
+    <w:p>
+      <w:pPr>
+        <w:jc w:val="center"/>
+        <w:rPr>
+          <w:rFonts w:cstheme="minorHAnsi"/>
+          <w:b/>
+          <w:sz w:val="36"/>
+          <w:szCs w:val="36"/>
+          <w:lang w:val="es-ES"/>
+        </w:rPr>
+      </w:pPr>
+      <w:r>
+        <w:rPr>
+          <w:rFonts w:cstheme="minorHAnsi"/>
+          <w:b/>
+          <w:noProof/>
+          <w:sz w:val="36"/>
+          <w:szCs w:val="36"/>
+          <w:lang w:val="es-ES"/>
+        </w:rPr>
+        <w:drawing>
+          <wp:inline distT="0" distB="0" distL="0" distR="0" wp14:anchorId="58BF8BB6" wp14:editId="2D0841AB">
+            <wp:extent cx="4346575" cy="4061460"/>
+            <wp:effectExtent l="0" t="0" r="0" b="0"/>
+            <wp:docPr id="23" name="Imagen 23"/>
+            <wp:cNvGraphicFramePr>
+              <a:graphicFrameLocks xmlns:a="http://schemas.openxmlformats.org/drawingml/2006/main" noChangeAspect="1"/>
+            </wp:cNvGraphicFramePr>
+            <a:graphic xmlns:a="http://schemas.openxmlformats.org/drawingml/2006/main">
+              <a:graphicData uri="http://schemas.openxmlformats.org/drawingml/2006/picture">
+                <pic:pic xmlns:pic="http://schemas.openxmlformats.org/drawingml/2006/picture">
+                  <pic:nvPicPr>
+                    <pic:cNvPr id="0" name="Picture 1"/>
+                    <pic:cNvPicPr>
+                      <a:picLocks noChangeAspect="1" noChangeArrowheads="1"/>
+                    </pic:cNvPicPr>
+                  </pic:nvPicPr>
+                  <pic:blipFill>
+                    <a:blip r:embed="rId26">
+                      <a:extLst>
+                        <a:ext uri="{28A0092B-C50C-407E-A947-70E740481C1C}">
+                          <a14:useLocalDpi xmlns:a14="http://schemas.microsoft.com/office/drawing/2010/main" val="0"/>
+                        </a:ext>
+                      </a:extLst>
+                    </a:blip>
+                    <a:srcRect/>
+                    <a:stretch>
+                      <a:fillRect/>
+                    </a:stretch>
+                  </pic:blipFill>
+                  <pic:spPr bwMode="auto">
+                    <a:xfrm>
+                      <a:off x="0" y="0"/>
+                      <a:ext cx="4346575" cy="4061460"/>
+                    </a:xfrm>
+                    <a:prstGeom prst="rect">
+                      <a:avLst/>
+                    </a:prstGeom>
+                    <a:noFill/>
+                    <a:ln>
+                      <a:noFill/>
+                    </a:ln>
+                  </pic:spPr>
+                </pic:pic>
+              </a:graphicData>
+            </a:graphic>
+          </wp:inline>
+        </w:drawing>
+      </w:r>
+      <w:r>
+        <w:rPr>
+          <w:rFonts w:cstheme="minorHAnsi"/>
+          <w:b/>
+          <w:noProof/>
+          <w:sz w:val="36"/>
+          <w:szCs w:val="36"/>
+          <w:lang w:val="es-ES"/>
+        </w:rPr>
+        <w:drawing>
+          <wp:inline distT="0" distB="0" distL="0" distR="0" wp14:anchorId="4EB4390C" wp14:editId="101F6B58">
+            <wp:extent cx="1282700" cy="664845"/>
+            <wp:effectExtent l="0" t="0" r="0" b="1905"/>
+            <wp:docPr id="24" name="Imagen 24"/>
+            <wp:cNvGraphicFramePr>
+              <a:graphicFrameLocks xmlns:a="http://schemas.openxmlformats.org/drawingml/2006/main" noChangeAspect="1"/>
+            </wp:cNvGraphicFramePr>
+            <a:graphic xmlns:a="http://schemas.openxmlformats.org/drawingml/2006/main">
+              <a:graphicData uri="http://schemas.openxmlformats.org/drawingml/2006/picture">
+                <pic:pic xmlns:pic="http://schemas.openxmlformats.org/drawingml/2006/picture">
+                  <pic:nvPicPr>
+                    <pic:cNvPr id="0" name="Picture 2"/>
+                    <pic:cNvPicPr>
+                      <a:picLocks noChangeAspect="1" noChangeArrowheads="1"/>
+                    </pic:cNvPicPr>
+                  </pic:nvPicPr>
+                  <pic:blipFill>
+                    <a:blip r:embed="rId27">
+                      <a:extLst>
+                        <a:ext uri="{28A0092B-C50C-407E-A947-70E740481C1C}">
+                          <a14:useLocalDpi xmlns:a14="http://schemas.microsoft.com/office/drawing/2010/main" val="0"/>
+                        </a:ext>
+                      </a:extLst>
+                    </a:blip>
+                    <a:srcRect/>
+                    <a:stretch>
+                      <a:fillRect/>
+                    </a:stretch>
+                  </pic:blipFill>
+                  <pic:spPr bwMode="auto">
+                    <a:xfrm>
+                      <a:off x="0" y="0"/>
+                      <a:ext cx="1282700" cy="664845"/>
+                    </a:xfrm>
+                    <a:prstGeom prst="rect">
+                      <a:avLst/>
+                    </a:prstGeom>
+                    <a:noFill/>
+                    <a:ln>
+                      <a:noFill/>
+                    </a:ln>
+                  </pic:spPr>
+                </pic:pic>
+              </a:graphicData>
+            </a:graphic>
+          </wp:inline>
+        </w:drawing>
+      </w:r>
+    </w:p>
+    <w:p>
+      <w:pPr>
+        <w:jc w:val="center"/>
+        <w:rPr>
+          <w:rFonts w:cstheme="minorHAnsi"/>
+          <w:b/>
+          <w:sz w:val="36"/>
+          <w:szCs w:val="36"/>
+          <w:lang w:val="es-ES"/>
+        </w:rPr>
+      </w:pPr>
+    </w:p>
+    <w:p>
+      <w:pPr>
+        <w:jc w:val="center"/>
+        <w:rPr>
+          <w:rFonts w:cstheme="minorHAnsi"/>
+          <w:b/>
+          <w:sz w:val="36"/>
+          <w:szCs w:val="36"/>
+          <w:lang w:val="es-ES"/>
+        </w:rPr>
+      </w:pPr>
+    </w:p>
+    <w:p>
+      <w:pPr>
+        <w:rPr>
+          <w:rFonts w:cstheme="minorHAnsi"/>
+          <w:b/>
+          <w:sz w:val="36"/>
+          <w:szCs w:val="36"/>
+          <w:lang w:val="es-ES"/>
+        </w:rPr>
+      </w:pPr>
+      <w:r>
+        <w:rPr>
+          <w:rFonts w:cstheme="minorHAnsi"/>
+          <w:b/>
+          <w:sz w:val="36"/>
+          <w:szCs w:val="36"/>
+          <w:lang w:val="es-ES"/>
+        </w:rPr>
+        <w:br w:type="page"/>
+      </w:r>
+      <w:bookmarkStart w:id="0" w:name="_GoBack"/>
+      <w:bookmarkEnd w:id="0"/>
+    </w:p>
+    <w:p>
+      <w:pPr>
+        <w:jc w:val="center"/>
+        <w:rPr>
+          <w:rFonts w:cstheme="minorHAnsi"/>
+          <w:b/>
+          <w:sz w:val="36"/>
+          <w:szCs w:val="36"/>
+          <w:lang w:val="es-ES"/>
+        </w:rPr>
+      </w:pPr>
+      <w:r>
+        <w:rPr>
+          <w:rFonts w:cstheme="minorHAnsi"/>
+          <w:b/>
+          <w:sz w:val="36"/>
+          <w:szCs w:val="36"/>
+          <w:lang w:val="es-ES"/>
+        </w:rPr>
+        <w:lastRenderedPageBreak/>
         <w:t>Fotografías de los avances del blog [12/03/2025]</w:t>
       </w:r>
     </w:p>

</xml_diff>

<commit_message>
comentarios / botones de navegacion
</commit_message>
<xml_diff>
--- a/Bitacioras/imagenes/Avances del blog.docx
+++ b/Bitacioras/imagenes/Avances del blog.docx
@@ -1832,7 +1832,47 @@
           <w:lang w:val="es-ES"/>
         </w:rPr>
         <w:lastRenderedPageBreak/>
-        <w:t>Fotografías de los avances del blog [11/03/2025]</w:t>
+        <w:t>Fotografías de los avances del blog [</w:t>
+      </w:r>
+      <w:r>
+        <w:rPr>
+          <w:rFonts w:cstheme="minorHAnsi"/>
+          <w:b/>
+          <w:sz w:val="36"/>
+          <w:szCs w:val="36"/>
+          <w:lang w:val="es-ES"/>
+        </w:rPr>
+        <w:t>12</w:t>
+      </w:r>
+      <w:r>
+        <w:rPr>
+          <w:rFonts w:cstheme="minorHAnsi"/>
+          <w:b/>
+          <w:sz w:val="36"/>
+          <w:szCs w:val="36"/>
+          <w:lang w:val="es-ES"/>
+        </w:rPr>
+        <w:t>/</w:t>
+      </w:r>
+      <w:r>
+        <w:rPr>
+          <w:rFonts w:cstheme="minorHAnsi"/>
+          <w:b/>
+          <w:sz w:val="36"/>
+          <w:szCs w:val="36"/>
+          <w:lang w:val="es-ES"/>
+        </w:rPr>
+        <w:t>05</w:t>
+      </w:r>
+      <w:r>
+        <w:rPr>
+          <w:rFonts w:cstheme="minorHAnsi"/>
+          <w:b/>
+          <w:sz w:val="36"/>
+          <w:szCs w:val="36"/>
+          <w:lang w:val="es-ES"/>
+        </w:rPr>
+        <w:t>/2025]</w:t>
       </w:r>
     </w:p>
     <w:p>
@@ -2031,8 +2071,6 @@
         </w:rPr>
         <w:br w:type="page"/>
       </w:r>
-      <w:bookmarkStart w:id="0" w:name="_GoBack"/>
-      <w:bookmarkEnd w:id="0"/>
     </w:p>
     <w:p>
       <w:pPr>
@@ -2054,7 +2092,47 @@
           <w:lang w:val="es-ES"/>
         </w:rPr>
         <w:lastRenderedPageBreak/>
-        <w:t>Fotografías de los avances del blog [12/03/2025]</w:t>
+        <w:t>Fotografías de los avances del blog [</w:t>
+      </w:r>
+      <w:r>
+        <w:rPr>
+          <w:rFonts w:cstheme="minorHAnsi"/>
+          <w:b/>
+          <w:sz w:val="36"/>
+          <w:szCs w:val="36"/>
+          <w:lang w:val="es-ES"/>
+        </w:rPr>
+        <w:t>13</w:t>
+      </w:r>
+      <w:r>
+        <w:rPr>
+          <w:rFonts w:cstheme="minorHAnsi"/>
+          <w:b/>
+          <w:sz w:val="36"/>
+          <w:szCs w:val="36"/>
+          <w:lang w:val="es-ES"/>
+        </w:rPr>
+        <w:t>/</w:t>
+      </w:r>
+      <w:r>
+        <w:rPr>
+          <w:rFonts w:cstheme="minorHAnsi"/>
+          <w:b/>
+          <w:sz w:val="36"/>
+          <w:szCs w:val="36"/>
+          <w:lang w:val="es-ES"/>
+        </w:rPr>
+        <w:t>05</w:t>
+      </w:r>
+      <w:r>
+        <w:rPr>
+          <w:rFonts w:cstheme="minorHAnsi"/>
+          <w:b/>
+          <w:sz w:val="36"/>
+          <w:szCs w:val="36"/>
+          <w:lang w:val="es-ES"/>
+        </w:rPr>
+        <w:t>/2025]</w:t>
       </w:r>
     </w:p>
     <w:p>
@@ -2081,7 +2159,124 @@
           <w:lang w:val="es-ES"/>
         </w:rPr>
       </w:pPr>
-      <w:r>
+    </w:p>
+    <w:p>
+      <w:pPr>
+        <w:jc w:val="center"/>
+        <w:rPr>
+          <w:rFonts w:cstheme="minorHAnsi"/>
+          <w:b/>
+          <w:sz w:val="36"/>
+          <w:szCs w:val="36"/>
+          <w:lang w:val="es-ES"/>
+        </w:rPr>
+      </w:pPr>
+      <w:r>
+        <w:rPr>
+          <w:rFonts w:cstheme="minorHAnsi"/>
+          <w:b/>
+          <w:noProof/>
+          <w:sz w:val="36"/>
+          <w:szCs w:val="36"/>
+          <w:lang w:val="es-ES"/>
+        </w:rPr>
+        <w:drawing>
+          <wp:inline distT="0" distB="0" distL="0" distR="0" wp14:anchorId="484877BD" wp14:editId="6800C01B">
+            <wp:extent cx="5593080" cy="3147060"/>
+            <wp:effectExtent l="0" t="0" r="7620" b="0"/>
+            <wp:docPr id="25" name="Imagen 25"/>
+            <wp:cNvGraphicFramePr>
+              <a:graphicFrameLocks xmlns:a="http://schemas.openxmlformats.org/drawingml/2006/main" noChangeAspect="1"/>
+            </wp:cNvGraphicFramePr>
+            <a:graphic xmlns:a="http://schemas.openxmlformats.org/drawingml/2006/main">
+              <a:graphicData uri="http://schemas.openxmlformats.org/drawingml/2006/picture">
+                <pic:pic xmlns:pic="http://schemas.openxmlformats.org/drawingml/2006/picture">
+                  <pic:nvPicPr>
+                    <pic:cNvPr id="0" name="Picture 1"/>
+                    <pic:cNvPicPr>
+                      <a:picLocks noChangeAspect="1" noChangeArrowheads="1"/>
+                    </pic:cNvPicPr>
+                  </pic:nvPicPr>
+                  <pic:blipFill>
+                    <a:blip r:embed="rId28" cstate="print">
+                      <a:extLst>
+                        <a:ext uri="{28A0092B-C50C-407E-A947-70E740481C1C}">
+                          <a14:useLocalDpi xmlns:a14="http://schemas.microsoft.com/office/drawing/2010/main" val="0"/>
+                        </a:ext>
+                      </a:extLst>
+                    </a:blip>
+                    <a:srcRect/>
+                    <a:stretch>
+                      <a:fillRect/>
+                    </a:stretch>
+                  </pic:blipFill>
+                  <pic:spPr bwMode="auto">
+                    <a:xfrm>
+                      <a:off x="0" y="0"/>
+                      <a:ext cx="5593080" cy="3147060"/>
+                    </a:xfrm>
+                    <a:prstGeom prst="rect">
+                      <a:avLst/>
+                    </a:prstGeom>
+                    <a:noFill/>
+                    <a:ln>
+                      <a:noFill/>
+                    </a:ln>
+                  </pic:spPr>
+                </pic:pic>
+              </a:graphicData>
+            </a:graphic>
+          </wp:inline>
+        </w:drawing>
+      </w:r>
+    </w:p>
+    <w:p>
+      <w:pPr>
+        <w:rPr>
+          <w:rFonts w:cstheme="minorHAnsi"/>
+          <w:b/>
+          <w:sz w:val="36"/>
+          <w:szCs w:val="36"/>
+          <w:lang w:val="es-ES"/>
+        </w:rPr>
+      </w:pPr>
+      <w:r>
+        <w:rPr>
+          <w:rFonts w:cstheme="minorHAnsi"/>
+          <w:b/>
+          <w:sz w:val="36"/>
+          <w:szCs w:val="36"/>
+          <w:lang w:val="es-ES"/>
+        </w:rPr>
+        <w:br w:type="page"/>
+      </w:r>
+    </w:p>
+    <w:p>
+      <w:pPr>
+        <w:jc w:val="center"/>
+        <w:rPr>
+          <w:rFonts w:cstheme="minorHAnsi"/>
+          <w:b/>
+          <w:sz w:val="36"/>
+          <w:szCs w:val="36"/>
+          <w:lang w:val="es-ES"/>
+        </w:rPr>
+      </w:pPr>
+      <w:r>
+        <w:rPr>
+          <w:rFonts w:cstheme="minorHAnsi"/>
+          <w:b/>
+          <w:sz w:val="36"/>
+          <w:szCs w:val="36"/>
+          <w:lang w:val="es-ES"/>
+        </w:rPr>
+        <w:lastRenderedPageBreak/>
+        <w:t>Fotografías de los avances del blog [13/03/2025]</w:t>
+      </w:r>
+    </w:p>
+    <w:p>
+      <w:pPr>
+        <w:jc w:val="center"/>
         <w:rPr>
           <w:rFonts w:cstheme="minorHAnsi"/>
           <w:b/>
@@ -2090,77 +2285,415 @@
           <w:szCs w:val="32"/>
           <w:lang w:val="es-ES"/>
         </w:rPr>
-        <w:t>[sin evidencias fotográficas]</w:t>
-      </w:r>
-    </w:p>
-    <w:p>
-      <w:pPr>
-        <w:jc w:val="center"/>
-        <w:rPr>
-          <w:rFonts w:cstheme="minorHAnsi"/>
-          <w:b/>
-          <w:sz w:val="36"/>
-          <w:szCs w:val="36"/>
-          <w:lang w:val="es-ES"/>
-        </w:rPr>
-      </w:pPr>
-    </w:p>
-    <w:p>
-      <w:pPr>
-        <w:jc w:val="center"/>
-        <w:rPr>
-          <w:rFonts w:cstheme="minorHAnsi"/>
-          <w:b/>
-          <w:sz w:val="36"/>
-          <w:szCs w:val="36"/>
-          <w:lang w:val="es-ES"/>
-        </w:rPr>
-      </w:pPr>
-      <w:r>
-        <w:rPr>
-          <w:rFonts w:cstheme="minorHAnsi"/>
-          <w:b/>
-          <w:sz w:val="36"/>
-          <w:szCs w:val="36"/>
-          <w:lang w:val="es-ES"/>
-        </w:rPr>
-        <w:t>Fotografías de los avances del blog [13/03/2025]</w:t>
-      </w:r>
-    </w:p>
-    <w:p>
-      <w:pPr>
-        <w:jc w:val="center"/>
-        <w:rPr>
-          <w:rFonts w:cstheme="minorHAnsi"/>
-          <w:b/>
-          <w:sz w:val="36"/>
-          <w:szCs w:val="36"/>
-          <w:lang w:val="es-ES"/>
-        </w:rPr>
-      </w:pPr>
-    </w:p>
-    <w:p>
-      <w:pPr>
-        <w:jc w:val="center"/>
-        <w:rPr>
-          <w:rFonts w:cstheme="minorHAnsi"/>
-          <w:b/>
-          <w:color w:val="D9D9D9" w:themeColor="background1" w:themeShade="D9"/>
-          <w:sz w:val="32"/>
-          <w:szCs w:val="32"/>
-          <w:lang w:val="es-ES"/>
-        </w:rPr>
-      </w:pPr>
-      <w:r>
-        <w:rPr>
-          <w:rFonts w:cstheme="minorHAnsi"/>
-          <w:b/>
-          <w:color w:val="D9D9D9" w:themeColor="background1" w:themeShade="D9"/>
-          <w:sz w:val="32"/>
-          <w:szCs w:val="32"/>
-          <w:lang w:val="es-ES"/>
-        </w:rPr>
-        <w:t>[sin evidencias fotográficas]</w:t>
+      </w:pPr>
+    </w:p>
+    <w:p>
+      <w:pPr>
+        <w:jc w:val="center"/>
+        <w:rPr>
+          <w:rFonts w:cstheme="minorHAnsi"/>
+          <w:b/>
+          <w:sz w:val="36"/>
+          <w:szCs w:val="36"/>
+          <w:lang w:val="es-ES"/>
+        </w:rPr>
+      </w:pPr>
+      <w:r>
+        <w:rPr>
+          <w:rFonts w:cstheme="minorHAnsi"/>
+          <w:b/>
+          <w:noProof/>
+          <w:sz w:val="36"/>
+          <w:szCs w:val="36"/>
+          <w:lang w:val="es-ES"/>
+        </w:rPr>
+        <w:drawing>
+          <wp:inline distT="0" distB="0" distL="0" distR="0" wp14:anchorId="5A96C588" wp14:editId="3FA75487">
+            <wp:extent cx="1933473" cy="1282535"/>
+            <wp:effectExtent l="0" t="0" r="0" b="0"/>
+            <wp:docPr id="26" name="Imagen 26"/>
+            <wp:cNvGraphicFramePr>
+              <a:graphicFrameLocks xmlns:a="http://schemas.openxmlformats.org/drawingml/2006/main" noChangeAspect="1"/>
+            </wp:cNvGraphicFramePr>
+            <a:graphic xmlns:a="http://schemas.openxmlformats.org/drawingml/2006/main">
+              <a:graphicData uri="http://schemas.openxmlformats.org/drawingml/2006/picture">
+                <pic:pic xmlns:pic="http://schemas.openxmlformats.org/drawingml/2006/picture">
+                  <pic:nvPicPr>
+                    <pic:cNvPr id="0" name="Picture 1"/>
+                    <pic:cNvPicPr>
+                      <a:picLocks noChangeAspect="1" noChangeArrowheads="1"/>
+                    </pic:cNvPicPr>
+                  </pic:nvPicPr>
+                  <pic:blipFill>
+                    <a:blip r:embed="rId29">
+                      <a:extLst>
+                        <a:ext uri="{28A0092B-C50C-407E-A947-70E740481C1C}">
+                          <a14:useLocalDpi xmlns:a14="http://schemas.microsoft.com/office/drawing/2010/main" val="0"/>
+                        </a:ext>
+                      </a:extLst>
+                    </a:blip>
+                    <a:srcRect/>
+                    <a:stretch>
+                      <a:fillRect/>
+                    </a:stretch>
+                  </pic:blipFill>
+                  <pic:spPr bwMode="auto">
+                    <a:xfrm>
+                      <a:off x="0" y="0"/>
+                      <a:ext cx="1951760" cy="1294665"/>
+                    </a:xfrm>
+                    <a:prstGeom prst="rect">
+                      <a:avLst/>
+                    </a:prstGeom>
+                    <a:noFill/>
+                    <a:ln>
+                      <a:noFill/>
+                    </a:ln>
+                  </pic:spPr>
+                </pic:pic>
+              </a:graphicData>
+            </a:graphic>
+          </wp:inline>
+        </w:drawing>
+      </w:r>
+      <w:r>
+        <w:rPr>
+          <w:rFonts w:cstheme="minorHAnsi"/>
+          <w:b/>
+          <w:noProof/>
+          <w:sz w:val="36"/>
+          <w:szCs w:val="36"/>
+          <w:lang w:val="es-ES"/>
+        </w:rPr>
+        <w:drawing>
+          <wp:inline distT="0" distB="0" distL="0" distR="0" wp14:anchorId="4E4A953B" wp14:editId="1D9B1333">
+            <wp:extent cx="1876301" cy="1510479"/>
+            <wp:effectExtent l="0" t="0" r="0" b="0"/>
+            <wp:docPr id="28" name="Imagen 28"/>
+            <wp:cNvGraphicFramePr>
+              <a:graphicFrameLocks xmlns:a="http://schemas.openxmlformats.org/drawingml/2006/main" noChangeAspect="1"/>
+            </wp:cNvGraphicFramePr>
+            <a:graphic xmlns:a="http://schemas.openxmlformats.org/drawingml/2006/main">
+              <a:graphicData uri="http://schemas.openxmlformats.org/drawingml/2006/picture">
+                <pic:pic xmlns:pic="http://schemas.openxmlformats.org/drawingml/2006/picture">
+                  <pic:nvPicPr>
+                    <pic:cNvPr id="0" name="Picture 3"/>
+                    <pic:cNvPicPr>
+                      <a:picLocks noChangeAspect="1" noChangeArrowheads="1"/>
+                    </pic:cNvPicPr>
+                  </pic:nvPicPr>
+                  <pic:blipFill>
+                    <a:blip r:embed="rId30" cstate="print">
+                      <a:extLst>
+                        <a:ext uri="{28A0092B-C50C-407E-A947-70E740481C1C}">
+                          <a14:useLocalDpi xmlns:a14="http://schemas.microsoft.com/office/drawing/2010/main" val="0"/>
+                        </a:ext>
+                      </a:extLst>
+                    </a:blip>
+                    <a:srcRect/>
+                    <a:stretch>
+                      <a:fillRect/>
+                    </a:stretch>
+                  </pic:blipFill>
+                  <pic:spPr bwMode="auto">
+                    <a:xfrm>
+                      <a:off x="0" y="0"/>
+                      <a:ext cx="1899980" cy="1529542"/>
+                    </a:xfrm>
+                    <a:prstGeom prst="rect">
+                      <a:avLst/>
+                    </a:prstGeom>
+                    <a:noFill/>
+                    <a:ln>
+                      <a:noFill/>
+                    </a:ln>
+                  </pic:spPr>
+                </pic:pic>
+              </a:graphicData>
+            </a:graphic>
+          </wp:inline>
+        </w:drawing>
+      </w:r>
+      <w:bookmarkStart w:id="0" w:name="_GoBack"/>
+      <w:r>
+        <w:rPr>
+          <w:rFonts w:cstheme="minorHAnsi"/>
+          <w:b/>
+          <w:noProof/>
+          <w:sz w:val="36"/>
+          <w:szCs w:val="36"/>
+          <w:lang w:val="es-ES"/>
+        </w:rPr>
+        <w:drawing>
+          <wp:inline distT="0" distB="0" distL="0" distR="0" wp14:anchorId="13320CC1" wp14:editId="4D0E5F97">
+            <wp:extent cx="2463038" cy="1721922"/>
+            <wp:effectExtent l="0" t="0" r="0" b="0"/>
+            <wp:docPr id="29" name="Imagen 29"/>
+            <wp:cNvGraphicFramePr>
+              <a:graphicFrameLocks xmlns:a="http://schemas.openxmlformats.org/drawingml/2006/main" noChangeAspect="1"/>
+            </wp:cNvGraphicFramePr>
+            <a:graphic xmlns:a="http://schemas.openxmlformats.org/drawingml/2006/main">
+              <a:graphicData uri="http://schemas.openxmlformats.org/drawingml/2006/picture">
+                <pic:pic xmlns:pic="http://schemas.openxmlformats.org/drawingml/2006/picture">
+                  <pic:nvPicPr>
+                    <pic:cNvPr id="0" name="Picture 4"/>
+                    <pic:cNvPicPr>
+                      <a:picLocks noChangeAspect="1" noChangeArrowheads="1"/>
+                    </pic:cNvPicPr>
+                  </pic:nvPicPr>
+                  <pic:blipFill>
+                    <a:blip r:embed="rId31" cstate="print">
+                      <a:extLst>
+                        <a:ext uri="{28A0092B-C50C-407E-A947-70E740481C1C}">
+                          <a14:useLocalDpi xmlns:a14="http://schemas.microsoft.com/office/drawing/2010/main" val="0"/>
+                        </a:ext>
+                      </a:extLst>
+                    </a:blip>
+                    <a:srcRect/>
+                    <a:stretch>
+                      <a:fillRect/>
+                    </a:stretch>
+                  </pic:blipFill>
+                  <pic:spPr bwMode="auto">
+                    <a:xfrm>
+                      <a:off x="0" y="0"/>
+                      <a:ext cx="2530898" cy="1769363"/>
+                    </a:xfrm>
+                    <a:prstGeom prst="rect">
+                      <a:avLst/>
+                    </a:prstGeom>
+                    <a:noFill/>
+                    <a:ln>
+                      <a:noFill/>
+                    </a:ln>
+                  </pic:spPr>
+                </pic:pic>
+              </a:graphicData>
+            </a:graphic>
+          </wp:inline>
+        </w:drawing>
+      </w:r>
+      <w:bookmarkEnd w:id="0"/>
+    </w:p>
+    <w:p>
+      <w:pPr>
+        <w:jc w:val="center"/>
+        <w:rPr>
+          <w:rFonts w:cstheme="minorHAnsi"/>
+          <w:b/>
+          <w:sz w:val="36"/>
+          <w:szCs w:val="36"/>
+          <w:lang w:val="es-ES"/>
+        </w:rPr>
+      </w:pPr>
+      <w:r>
+        <w:rPr>
+          <w:rFonts w:cstheme="minorHAnsi"/>
+          <w:b/>
+          <w:noProof/>
+          <w:sz w:val="36"/>
+          <w:szCs w:val="36"/>
+          <w:lang w:val="es-ES"/>
+        </w:rPr>
+        <w:drawing>
+          <wp:inline distT="0" distB="0" distL="0" distR="0" wp14:anchorId="4D76A5F5" wp14:editId="05C1D420">
+            <wp:extent cx="1710047" cy="3833963"/>
+            <wp:effectExtent l="0" t="0" r="5080" b="0"/>
+            <wp:docPr id="30" name="Imagen 30"/>
+            <wp:cNvGraphicFramePr>
+              <a:graphicFrameLocks xmlns:a="http://schemas.openxmlformats.org/drawingml/2006/main" noChangeAspect="1"/>
+            </wp:cNvGraphicFramePr>
+            <a:graphic xmlns:a="http://schemas.openxmlformats.org/drawingml/2006/main">
+              <a:graphicData uri="http://schemas.openxmlformats.org/drawingml/2006/picture">
+                <pic:pic xmlns:pic="http://schemas.openxmlformats.org/drawingml/2006/picture">
+                  <pic:nvPicPr>
+                    <pic:cNvPr id="0" name="Picture 5"/>
+                    <pic:cNvPicPr>
+                      <a:picLocks noChangeAspect="1" noChangeArrowheads="1"/>
+                    </pic:cNvPicPr>
+                  </pic:nvPicPr>
+                  <pic:blipFill>
+                    <a:blip r:embed="rId32" cstate="print">
+                      <a:extLst>
+                        <a:ext uri="{28A0092B-C50C-407E-A947-70E740481C1C}">
+                          <a14:useLocalDpi xmlns:a14="http://schemas.microsoft.com/office/drawing/2010/main" val="0"/>
+                        </a:ext>
+                      </a:extLst>
+                    </a:blip>
+                    <a:srcRect/>
+                    <a:stretch>
+                      <a:fillRect/>
+                    </a:stretch>
+                  </pic:blipFill>
+                  <pic:spPr bwMode="auto">
+                    <a:xfrm>
+                      <a:off x="0" y="0"/>
+                      <a:ext cx="1730323" cy="3879423"/>
+                    </a:xfrm>
+                    <a:prstGeom prst="rect">
+                      <a:avLst/>
+                    </a:prstGeom>
+                    <a:noFill/>
+                    <a:ln>
+                      <a:noFill/>
+                    </a:ln>
+                  </pic:spPr>
+                </pic:pic>
+              </a:graphicData>
+            </a:graphic>
+          </wp:inline>
+        </w:drawing>
+      </w:r>
+      <w:r>
+        <w:rPr>
+          <w:rFonts w:cstheme="minorHAnsi"/>
+          <w:b/>
+          <w:noProof/>
+          <w:sz w:val="36"/>
+          <w:szCs w:val="36"/>
+          <w:lang w:val="es-ES"/>
+        </w:rPr>
+        <w:drawing>
+          <wp:inline distT="0" distB="0" distL="0" distR="0" wp14:anchorId="0FB43876" wp14:editId="042B3C82">
+            <wp:extent cx="2497234" cy="3980445"/>
+            <wp:effectExtent l="0" t="0" r="0" b="1270"/>
+            <wp:docPr id="27" name="Imagen 27"/>
+            <wp:cNvGraphicFramePr>
+              <a:graphicFrameLocks xmlns:a="http://schemas.openxmlformats.org/drawingml/2006/main" noChangeAspect="1"/>
+            </wp:cNvGraphicFramePr>
+            <a:graphic xmlns:a="http://schemas.openxmlformats.org/drawingml/2006/main">
+              <a:graphicData uri="http://schemas.openxmlformats.org/drawingml/2006/picture">
+                <pic:pic xmlns:pic="http://schemas.openxmlformats.org/drawingml/2006/picture">
+                  <pic:nvPicPr>
+                    <pic:cNvPr id="0" name="Picture 2"/>
+                    <pic:cNvPicPr>
+                      <a:picLocks noChangeAspect="1" noChangeArrowheads="1"/>
+                    </pic:cNvPicPr>
+                  </pic:nvPicPr>
+                  <pic:blipFill>
+                    <a:blip r:embed="rId33">
+                      <a:extLst>
+                        <a:ext uri="{28A0092B-C50C-407E-A947-70E740481C1C}">
+                          <a14:useLocalDpi xmlns:a14="http://schemas.microsoft.com/office/drawing/2010/main" val="0"/>
+                        </a:ext>
+                      </a:extLst>
+                    </a:blip>
+                    <a:srcRect/>
+                    <a:stretch>
+                      <a:fillRect/>
+                    </a:stretch>
+                  </pic:blipFill>
+                  <pic:spPr bwMode="auto">
+                    <a:xfrm>
+                      <a:off x="0" y="0"/>
+                      <a:ext cx="2538852" cy="4046781"/>
+                    </a:xfrm>
+                    <a:prstGeom prst="rect">
+                      <a:avLst/>
+                    </a:prstGeom>
+                    <a:noFill/>
+                    <a:ln>
+                      <a:noFill/>
+                    </a:ln>
+                  </pic:spPr>
+                </pic:pic>
+              </a:graphicData>
+            </a:graphic>
+          </wp:inline>
+        </w:drawing>
+      </w:r>
+    </w:p>
+    <w:p>
+      <w:pPr>
+        <w:jc w:val="center"/>
+        <w:rPr>
+          <w:rFonts w:cstheme="minorHAnsi"/>
+          <w:b/>
+          <w:sz w:val="36"/>
+          <w:szCs w:val="36"/>
+          <w:lang w:val="es-ES"/>
+        </w:rPr>
+      </w:pPr>
+    </w:p>
+    <w:p>
+      <w:pPr>
+        <w:jc w:val="center"/>
+        <w:rPr>
+          <w:rFonts w:cstheme="minorHAnsi"/>
+          <w:b/>
+          <w:sz w:val="36"/>
+          <w:szCs w:val="36"/>
+          <w:lang w:val="es-ES"/>
+        </w:rPr>
+      </w:pPr>
+    </w:p>
+    <w:p>
+      <w:pPr>
+        <w:jc w:val="center"/>
+        <w:rPr>
+          <w:rFonts w:cstheme="minorHAnsi"/>
+          <w:b/>
+          <w:sz w:val="36"/>
+          <w:szCs w:val="36"/>
+          <w:lang w:val="es-ES"/>
+        </w:rPr>
+      </w:pPr>
+    </w:p>
+    <w:p>
+      <w:pPr>
+        <w:jc w:val="center"/>
+        <w:rPr>
+          <w:rFonts w:cstheme="minorHAnsi"/>
+          <w:b/>
+          <w:sz w:val="36"/>
+          <w:szCs w:val="36"/>
+          <w:lang w:val="es-ES"/>
+        </w:rPr>
+      </w:pPr>
+    </w:p>
+    <w:p>
+      <w:pPr>
+        <w:jc w:val="center"/>
+        <w:rPr>
+          <w:rFonts w:cstheme="minorHAnsi"/>
+          <w:b/>
+          <w:sz w:val="36"/>
+          <w:szCs w:val="36"/>
+          <w:lang w:val="es-ES"/>
+        </w:rPr>
+      </w:pPr>
+    </w:p>
+    <w:p>
+      <w:pPr>
+        <w:jc w:val="center"/>
+        <w:rPr>
+          <w:rFonts w:cstheme="minorHAnsi"/>
+          <w:b/>
+          <w:sz w:val="36"/>
+          <w:szCs w:val="36"/>
+          <w:lang w:val="es-ES"/>
+        </w:rPr>
+      </w:pPr>
+    </w:p>
+    <w:p>
+      <w:pPr>
+        <w:rPr>
+          <w:rFonts w:cstheme="minorHAnsi"/>
+          <w:b/>
+          <w:sz w:val="36"/>
+          <w:szCs w:val="36"/>
+          <w:lang w:val="es-ES"/>
+        </w:rPr>
+      </w:pPr>
+      <w:r>
+        <w:rPr>
+          <w:rFonts w:cstheme="minorHAnsi"/>
+          <w:b/>
+          <w:sz w:val="36"/>
+          <w:szCs w:val="36"/>
+          <w:lang w:val="es-ES"/>
+        </w:rPr>
+        <w:br w:type="page"/>
       </w:r>
     </w:p>
     <w:p>

</xml_diff>

<commit_message>
modificacion en imagenes validas, y documentacion carpetas del menu
</commit_message>
<xml_diff>
--- a/Bitacioras/imagenes/Avances del blog.docx
+++ b/Bitacioras/imagenes/Avances del blog.docx
@@ -1077,16 +1077,8 @@
                               <w:rPr>
                                 <w:lang w:val="es-ES"/>
                               </w:rPr>
-                              <w:t xml:space="preserve">al oprimir en la esquina no contaba como </w:t>
+                              <w:t>al oprimir en la esquina no contaba como click</w:t>
                             </w:r>
-                            <w:proofErr w:type="spellStart"/>
-                            <w:r>
-                              <w:rPr>
-                                <w:lang w:val="es-ES"/>
-                              </w:rPr>
-                              <w:t>click</w:t>
-                            </w:r>
-                            <w:proofErr w:type="spellEnd"/>
                           </w:p>
                         </w:txbxContent>
                       </wps:txbx>
@@ -1127,16 +1119,8 @@
                         <w:rPr>
                           <w:lang w:val="es-ES"/>
                         </w:rPr>
-                        <w:t xml:space="preserve">al oprimir en la esquina no contaba como </w:t>
+                        <w:t>al oprimir en la esquina no contaba como click</w:t>
                       </w:r>
-                      <w:proofErr w:type="spellStart"/>
-                      <w:r>
-                        <w:rPr>
-                          <w:lang w:val="es-ES"/>
-                        </w:rPr>
-                        <w:t>click</w:t>
-                      </w:r>
-                      <w:proofErr w:type="spellEnd"/>
                     </w:p>
                   </w:txbxContent>
                 </v:textbox>
@@ -1694,7 +1678,6 @@
           </wp:inline>
         </w:drawing>
       </w:r>
-      <w:bookmarkStart w:id="0" w:name="_GoBack"/>
       <w:r>
         <w:rPr>
           <w:rFonts w:cstheme="minorHAnsi"/>
@@ -1754,7 +1737,6 @@
           </wp:inline>
         </w:drawing>
       </w:r>
-      <w:bookmarkEnd w:id="0"/>
     </w:p>
     <w:p>
       <w:pPr>
@@ -1771,7 +1753,6 @@
     </w:p>
     <w:p>
       <w:pPr>
-        <w:jc w:val="center"/>
         <w:rPr>
           <w:rFonts w:cstheme="minorHAnsi"/>
           <w:b/>
@@ -1784,7 +1765,6 @@
     </w:p>
     <w:p>
       <w:pPr>
-        <w:jc w:val="center"/>
         <w:rPr>
           <w:rFonts w:cstheme="minorHAnsi"/>
           <w:b/>
@@ -1794,9 +1774,7 @@
           <w:lang w:val="es-ES"/>
         </w:rPr>
       </w:pPr>
-    </w:p>
-    <w:p>
-      <w:pPr>
+      <w:r>
         <w:rPr>
           <w:rFonts w:cstheme="minorHAnsi"/>
           <w:b/>
@@ -1805,17 +1783,6 @@
           <w:szCs w:val="32"/>
           <w:lang w:val="es-ES"/>
         </w:rPr>
-      </w:pPr>
-      <w:r>
-        <w:rPr>
-          <w:rFonts w:cstheme="minorHAnsi"/>
-          <w:b/>
-          <w:color w:val="D9D9D9" w:themeColor="background1" w:themeShade="D9"/>
-          <w:sz w:val="32"/>
-          <w:szCs w:val="32"/>
-          <w:lang w:val="es-ES"/>
-        </w:rPr>
-        <w:lastRenderedPageBreak/>
         <w:br w:type="page"/>
       </w:r>
     </w:p>
@@ -1863,6 +1830,529 @@
           <w:lang w:val="es-ES"/>
         </w:rPr>
       </w:pPr>
+      <w:bookmarkStart w:id="0" w:name="_GoBack"/>
+      <w:r>
+        <w:rPr>
+          <w:rFonts w:cstheme="minorHAnsi"/>
+          <w:b/>
+          <w:noProof/>
+          <w:sz w:val="36"/>
+          <w:szCs w:val="36"/>
+          <w:lang w:val="es-ES"/>
+        </w:rPr>
+        <w:drawing>
+          <wp:anchor distT="0" distB="0" distL="114300" distR="114300" simplePos="0" relativeHeight="251673600" behindDoc="0" locked="0" layoutInCell="1" allowOverlap="1" wp14:anchorId="5DAF9550" wp14:editId="3A7C4B49">
+            <wp:simplePos x="0" y="0"/>
+            <wp:positionH relativeFrom="column">
+              <wp:posOffset>354906</wp:posOffset>
+            </wp:positionH>
+            <wp:positionV relativeFrom="paragraph">
+              <wp:posOffset>3067197</wp:posOffset>
+            </wp:positionV>
+            <wp:extent cx="1520190" cy="4006850"/>
+            <wp:effectExtent l="0" t="0" r="3810" b="0"/>
+            <wp:wrapSquare wrapText="bothSides"/>
+            <wp:docPr id="17" name="Imagen 17"/>
+            <wp:cNvGraphicFramePr>
+              <a:graphicFrameLocks xmlns:a="http://schemas.openxmlformats.org/drawingml/2006/main" noChangeAspect="1"/>
+            </wp:cNvGraphicFramePr>
+            <a:graphic xmlns:a="http://schemas.openxmlformats.org/drawingml/2006/main">
+              <a:graphicData uri="http://schemas.openxmlformats.org/drawingml/2006/picture">
+                <pic:pic xmlns:pic="http://schemas.openxmlformats.org/drawingml/2006/picture">
+                  <pic:nvPicPr>
+                    <pic:cNvPr id="0" name="Picture 3"/>
+                    <pic:cNvPicPr>
+                      <a:picLocks noChangeAspect="1" noChangeArrowheads="1"/>
+                    </pic:cNvPicPr>
+                  </pic:nvPicPr>
+                  <pic:blipFill>
+                    <a:blip r:embed="rId23">
+                      <a:extLst>
+                        <a:ext uri="{28A0092B-C50C-407E-A947-70E740481C1C}">
+                          <a14:useLocalDpi xmlns:a14="http://schemas.microsoft.com/office/drawing/2010/main" val="0"/>
+                        </a:ext>
+                      </a:extLst>
+                    </a:blip>
+                    <a:srcRect/>
+                    <a:stretch>
+                      <a:fillRect/>
+                    </a:stretch>
+                  </pic:blipFill>
+                  <pic:spPr bwMode="auto">
+                    <a:xfrm>
+                      <a:off x="0" y="0"/>
+                      <a:ext cx="1520190" cy="4006850"/>
+                    </a:xfrm>
+                    <a:prstGeom prst="rect">
+                      <a:avLst/>
+                    </a:prstGeom>
+                    <a:noFill/>
+                    <a:ln>
+                      <a:noFill/>
+                    </a:ln>
+                  </pic:spPr>
+                </pic:pic>
+              </a:graphicData>
+            </a:graphic>
+          </wp:anchor>
+        </w:drawing>
+      </w:r>
+      <w:bookmarkEnd w:id="0"/>
+      <w:r>
+        <w:rPr>
+          <w:rFonts w:cstheme="minorHAnsi"/>
+          <w:b/>
+          <w:noProof/>
+          <w:sz w:val="36"/>
+          <w:szCs w:val="36"/>
+          <w:lang w:val="es-ES"/>
+        </w:rPr>
+        <w:drawing>
+          <wp:inline distT="0" distB="0" distL="0" distR="0" wp14:anchorId="40330605" wp14:editId="2F9D1179">
+            <wp:extent cx="2296633" cy="2955129"/>
+            <wp:effectExtent l="0" t="0" r="8890" b="0"/>
+            <wp:docPr id="22" name="Imagen 22"/>
+            <wp:cNvGraphicFramePr>
+              <a:graphicFrameLocks xmlns:a="http://schemas.openxmlformats.org/drawingml/2006/main" noChangeAspect="1"/>
+            </wp:cNvGraphicFramePr>
+            <a:graphic xmlns:a="http://schemas.openxmlformats.org/drawingml/2006/main">
+              <a:graphicData uri="http://schemas.openxmlformats.org/drawingml/2006/picture">
+                <pic:pic xmlns:pic="http://schemas.openxmlformats.org/drawingml/2006/picture">
+                  <pic:nvPicPr>
+                    <pic:cNvPr id="0" name="Picture 8"/>
+                    <pic:cNvPicPr>
+                      <a:picLocks noChangeAspect="1" noChangeArrowheads="1"/>
+                    </pic:cNvPicPr>
+                  </pic:nvPicPr>
+                  <pic:blipFill>
+                    <a:blip r:embed="rId21">
+                      <a:extLst>
+                        <a:ext uri="{28A0092B-C50C-407E-A947-70E740481C1C}">
+                          <a14:useLocalDpi xmlns:a14="http://schemas.microsoft.com/office/drawing/2010/main" val="0"/>
+                        </a:ext>
+                      </a:extLst>
+                    </a:blip>
+                    <a:srcRect/>
+                    <a:stretch>
+                      <a:fillRect/>
+                    </a:stretch>
+                  </pic:blipFill>
+                  <pic:spPr bwMode="auto">
+                    <a:xfrm>
+                      <a:off x="0" y="0"/>
+                      <a:ext cx="2326946" cy="2994134"/>
+                    </a:xfrm>
+                    <a:prstGeom prst="rect">
+                      <a:avLst/>
+                    </a:prstGeom>
+                    <a:noFill/>
+                    <a:ln>
+                      <a:noFill/>
+                    </a:ln>
+                  </pic:spPr>
+                </pic:pic>
+              </a:graphicData>
+            </a:graphic>
+          </wp:inline>
+        </w:drawing>
+      </w:r>
+      <w:r>
+        <w:rPr>
+          <w:rFonts w:cstheme="minorHAnsi"/>
+          <w:b/>
+          <w:noProof/>
+          <w:sz w:val="36"/>
+          <w:szCs w:val="36"/>
+          <w:lang w:val="es-ES"/>
+        </w:rPr>
+        <w:drawing>
+          <wp:inline distT="0" distB="0" distL="0" distR="0" wp14:anchorId="544E3F88" wp14:editId="6AA3E5F0">
+            <wp:extent cx="1158949" cy="2923779"/>
+            <wp:effectExtent l="0" t="0" r="3175" b="0"/>
+            <wp:docPr id="15" name="Imagen 15"/>
+            <wp:cNvGraphicFramePr>
+              <a:graphicFrameLocks xmlns:a="http://schemas.openxmlformats.org/drawingml/2006/main" noChangeAspect="1"/>
+            </wp:cNvGraphicFramePr>
+            <a:graphic xmlns:a="http://schemas.openxmlformats.org/drawingml/2006/main">
+              <a:graphicData uri="http://schemas.openxmlformats.org/drawingml/2006/picture">
+                <pic:pic xmlns:pic="http://schemas.openxmlformats.org/drawingml/2006/picture">
+                  <pic:nvPicPr>
+                    <pic:cNvPr id="0" name="Picture 1"/>
+                    <pic:cNvPicPr>
+                      <a:picLocks noChangeAspect="1" noChangeArrowheads="1"/>
+                    </pic:cNvPicPr>
+                  </pic:nvPicPr>
+                  <pic:blipFill>
+                    <a:blip r:embed="rId24" cstate="print">
+                      <a:extLst>
+                        <a:ext uri="{28A0092B-C50C-407E-A947-70E740481C1C}">
+                          <a14:useLocalDpi xmlns:a14="http://schemas.microsoft.com/office/drawing/2010/main" val="0"/>
+                        </a:ext>
+                      </a:extLst>
+                    </a:blip>
+                    <a:srcRect/>
+                    <a:stretch>
+                      <a:fillRect/>
+                    </a:stretch>
+                  </pic:blipFill>
+                  <pic:spPr bwMode="auto">
+                    <a:xfrm>
+                      <a:off x="0" y="0"/>
+                      <a:ext cx="1203661" cy="3036578"/>
+                    </a:xfrm>
+                    <a:prstGeom prst="rect">
+                      <a:avLst/>
+                    </a:prstGeom>
+                    <a:noFill/>
+                    <a:ln>
+                      <a:noFill/>
+                    </a:ln>
+                  </pic:spPr>
+                </pic:pic>
+              </a:graphicData>
+            </a:graphic>
+          </wp:inline>
+        </w:drawing>
+      </w:r>
+      <w:r>
+        <w:rPr>
+          <w:rFonts w:cstheme="minorHAnsi"/>
+          <w:b/>
+          <w:noProof/>
+          <w:sz w:val="36"/>
+          <w:szCs w:val="36"/>
+          <w:lang w:val="es-ES"/>
+        </w:rPr>
+        <w:drawing>
+          <wp:inline distT="0" distB="0" distL="0" distR="0" wp14:anchorId="06084AE8" wp14:editId="7777CB6A">
+            <wp:extent cx="1169581" cy="2940906"/>
+            <wp:effectExtent l="0" t="0" r="0" b="0"/>
+            <wp:docPr id="16" name="Imagen 16"/>
+            <wp:cNvGraphicFramePr>
+              <a:graphicFrameLocks xmlns:a="http://schemas.openxmlformats.org/drawingml/2006/main" noChangeAspect="1"/>
+            </wp:cNvGraphicFramePr>
+            <a:graphic xmlns:a="http://schemas.openxmlformats.org/drawingml/2006/main">
+              <a:graphicData uri="http://schemas.openxmlformats.org/drawingml/2006/picture">
+                <pic:pic xmlns:pic="http://schemas.openxmlformats.org/drawingml/2006/picture">
+                  <pic:nvPicPr>
+                    <pic:cNvPr id="0" name="Picture 2"/>
+                    <pic:cNvPicPr>
+                      <a:picLocks noChangeAspect="1" noChangeArrowheads="1"/>
+                    </pic:cNvPicPr>
+                  </pic:nvPicPr>
+                  <pic:blipFill>
+                    <a:blip r:embed="rId25" cstate="print">
+                      <a:extLst>
+                        <a:ext uri="{28A0092B-C50C-407E-A947-70E740481C1C}">
+                          <a14:useLocalDpi xmlns:a14="http://schemas.microsoft.com/office/drawing/2010/main" val="0"/>
+                        </a:ext>
+                      </a:extLst>
+                    </a:blip>
+                    <a:srcRect/>
+                    <a:stretch>
+                      <a:fillRect/>
+                    </a:stretch>
+                  </pic:blipFill>
+                  <pic:spPr bwMode="auto">
+                    <a:xfrm>
+                      <a:off x="0" y="0"/>
+                      <a:ext cx="1204170" cy="3027880"/>
+                    </a:xfrm>
+                    <a:prstGeom prst="rect">
+                      <a:avLst/>
+                    </a:prstGeom>
+                    <a:noFill/>
+                    <a:ln>
+                      <a:noFill/>
+                    </a:ln>
+                  </pic:spPr>
+                </pic:pic>
+              </a:graphicData>
+            </a:graphic>
+          </wp:inline>
+        </w:drawing>
+      </w:r>
+      <w:r>
+        <w:rPr>
+          <w:rFonts w:cstheme="minorHAnsi"/>
+          <w:b/>
+          <w:noProof/>
+          <w:sz w:val="36"/>
+          <w:szCs w:val="36"/>
+          <w:lang w:val="es-ES"/>
+        </w:rPr>
+        <w:drawing>
+          <wp:inline distT="0" distB="0" distL="0" distR="0" wp14:anchorId="486E9834" wp14:editId="55D1E5A5">
+            <wp:extent cx="1956391" cy="1025733"/>
+            <wp:effectExtent l="0" t="0" r="6350" b="3175"/>
+            <wp:docPr id="18" name="Imagen 18"/>
+            <wp:cNvGraphicFramePr>
+              <a:graphicFrameLocks xmlns:a="http://schemas.openxmlformats.org/drawingml/2006/main" noChangeAspect="1"/>
+            </wp:cNvGraphicFramePr>
+            <a:graphic xmlns:a="http://schemas.openxmlformats.org/drawingml/2006/main">
+              <a:graphicData uri="http://schemas.openxmlformats.org/drawingml/2006/picture">
+                <pic:pic xmlns:pic="http://schemas.openxmlformats.org/drawingml/2006/picture">
+                  <pic:nvPicPr>
+                    <pic:cNvPr id="0" name="Picture 4"/>
+                    <pic:cNvPicPr>
+                      <a:picLocks noChangeAspect="1" noChangeArrowheads="1"/>
+                    </pic:cNvPicPr>
+                  </pic:nvPicPr>
+                  <pic:blipFill>
+                    <a:blip r:embed="rId26">
+                      <a:extLst>
+                        <a:ext uri="{28A0092B-C50C-407E-A947-70E740481C1C}">
+                          <a14:useLocalDpi xmlns:a14="http://schemas.microsoft.com/office/drawing/2010/main" val="0"/>
+                        </a:ext>
+                      </a:extLst>
+                    </a:blip>
+                    <a:srcRect/>
+                    <a:stretch>
+                      <a:fillRect/>
+                    </a:stretch>
+                  </pic:blipFill>
+                  <pic:spPr bwMode="auto">
+                    <a:xfrm>
+                      <a:off x="0" y="0"/>
+                      <a:ext cx="2004185" cy="1050792"/>
+                    </a:xfrm>
+                    <a:prstGeom prst="rect">
+                      <a:avLst/>
+                    </a:prstGeom>
+                    <a:noFill/>
+                    <a:ln>
+                      <a:noFill/>
+                    </a:ln>
+                  </pic:spPr>
+                </pic:pic>
+              </a:graphicData>
+            </a:graphic>
+          </wp:inline>
+        </w:drawing>
+      </w:r>
+      <w:r>
+        <w:rPr>
+          <w:rFonts w:cstheme="minorHAnsi"/>
+          <w:b/>
+          <w:noProof/>
+          <w:sz w:val="36"/>
+          <w:szCs w:val="36"/>
+          <w:lang w:val="es-ES"/>
+        </w:rPr>
+        <w:drawing>
+          <wp:inline distT="0" distB="0" distL="0" distR="0" wp14:anchorId="7B59AC33" wp14:editId="3A300AB4">
+            <wp:extent cx="1669312" cy="1000008"/>
+            <wp:effectExtent l="0" t="0" r="7620" b="0"/>
+            <wp:docPr id="19" name="Imagen 19"/>
+            <wp:cNvGraphicFramePr>
+              <a:graphicFrameLocks xmlns:a="http://schemas.openxmlformats.org/drawingml/2006/main" noChangeAspect="1"/>
+            </wp:cNvGraphicFramePr>
+            <a:graphic xmlns:a="http://schemas.openxmlformats.org/drawingml/2006/main">
+              <a:graphicData uri="http://schemas.openxmlformats.org/drawingml/2006/picture">
+                <pic:pic xmlns:pic="http://schemas.openxmlformats.org/drawingml/2006/picture">
+                  <pic:nvPicPr>
+                    <pic:cNvPr id="0" name="Picture 5"/>
+                    <pic:cNvPicPr>
+                      <a:picLocks noChangeAspect="1" noChangeArrowheads="1"/>
+                    </pic:cNvPicPr>
+                  </pic:nvPicPr>
+                  <pic:blipFill>
+                    <a:blip r:embed="rId27">
+                      <a:extLst>
+                        <a:ext uri="{28A0092B-C50C-407E-A947-70E740481C1C}">
+                          <a14:useLocalDpi xmlns:a14="http://schemas.microsoft.com/office/drawing/2010/main" val="0"/>
+                        </a:ext>
+                      </a:extLst>
+                    </a:blip>
+                    <a:srcRect/>
+                    <a:stretch>
+                      <a:fillRect/>
+                    </a:stretch>
+                  </pic:blipFill>
+                  <pic:spPr bwMode="auto">
+                    <a:xfrm>
+                      <a:off x="0" y="0"/>
+                      <a:ext cx="1714764" cy="1027236"/>
+                    </a:xfrm>
+                    <a:prstGeom prst="rect">
+                      <a:avLst/>
+                    </a:prstGeom>
+                    <a:noFill/>
+                    <a:ln>
+                      <a:noFill/>
+                    </a:ln>
+                  </pic:spPr>
+                </pic:pic>
+              </a:graphicData>
+            </a:graphic>
+          </wp:inline>
+        </w:drawing>
+      </w:r>
+      <w:r>
+        <w:rPr>
+          <w:rFonts w:cstheme="minorHAnsi"/>
+          <w:b/>
+          <w:noProof/>
+          <w:sz w:val="36"/>
+          <w:szCs w:val="36"/>
+          <w:lang w:val="es-ES"/>
+        </w:rPr>
+        <w:drawing>
+          <wp:inline distT="0" distB="0" distL="0" distR="0" wp14:anchorId="50434A54" wp14:editId="261AEBAF">
+            <wp:extent cx="3491178" cy="1265274"/>
+            <wp:effectExtent l="0" t="0" r="0" b="0"/>
+            <wp:docPr id="21" name="Imagen 21"/>
+            <wp:cNvGraphicFramePr>
+              <a:graphicFrameLocks xmlns:a="http://schemas.openxmlformats.org/drawingml/2006/main" noChangeAspect="1"/>
+            </wp:cNvGraphicFramePr>
+            <a:graphic xmlns:a="http://schemas.openxmlformats.org/drawingml/2006/main">
+              <a:graphicData uri="http://schemas.openxmlformats.org/drawingml/2006/picture">
+                <pic:pic xmlns:pic="http://schemas.openxmlformats.org/drawingml/2006/picture">
+                  <pic:nvPicPr>
+                    <pic:cNvPr id="0" name="Picture 7"/>
+                    <pic:cNvPicPr>
+                      <a:picLocks noChangeAspect="1" noChangeArrowheads="1"/>
+                    </pic:cNvPicPr>
+                  </pic:nvPicPr>
+                  <pic:blipFill>
+                    <a:blip r:embed="rId28" cstate="print">
+                      <a:extLst>
+                        <a:ext uri="{28A0092B-C50C-407E-A947-70E740481C1C}">
+                          <a14:useLocalDpi xmlns:a14="http://schemas.microsoft.com/office/drawing/2010/main" val="0"/>
+                        </a:ext>
+                      </a:extLst>
+                    </a:blip>
+                    <a:srcRect/>
+                    <a:stretch>
+                      <a:fillRect/>
+                    </a:stretch>
+                  </pic:blipFill>
+                  <pic:spPr bwMode="auto">
+                    <a:xfrm>
+                      <a:off x="0" y="0"/>
+                      <a:ext cx="3570310" cy="1293953"/>
+                    </a:xfrm>
+                    <a:prstGeom prst="rect">
+                      <a:avLst/>
+                    </a:prstGeom>
+                    <a:noFill/>
+                    <a:ln>
+                      <a:noFill/>
+                    </a:ln>
+                  </pic:spPr>
+                </pic:pic>
+              </a:graphicData>
+            </a:graphic>
+          </wp:inline>
+        </w:drawing>
+      </w:r>
+    </w:p>
+    <w:p>
+      <w:pPr>
+        <w:jc w:val="center"/>
+        <w:rPr>
+          <w:rFonts w:cstheme="minorHAnsi"/>
+          <w:b/>
+          <w:sz w:val="36"/>
+          <w:szCs w:val="36"/>
+          <w:lang w:val="es-ES"/>
+        </w:rPr>
+      </w:pPr>
+    </w:p>
+    <w:p>
+      <w:pPr>
+        <w:jc w:val="center"/>
+        <w:rPr>
+          <w:rFonts w:cstheme="minorHAnsi"/>
+          <w:b/>
+          <w:sz w:val="36"/>
+          <w:szCs w:val="36"/>
+          <w:lang w:val="es-ES"/>
+        </w:rPr>
+      </w:pPr>
+    </w:p>
+    <w:p>
+      <w:pPr>
+        <w:jc w:val="center"/>
+        <w:rPr>
+          <w:rFonts w:cstheme="minorHAnsi"/>
+          <w:b/>
+          <w:sz w:val="36"/>
+          <w:szCs w:val="36"/>
+          <w:lang w:val="es-ES"/>
+        </w:rPr>
+      </w:pPr>
+    </w:p>
+    <w:p>
+      <w:pPr>
+        <w:jc w:val="center"/>
+        <w:rPr>
+          <w:rFonts w:cstheme="minorHAnsi"/>
+          <w:b/>
+          <w:sz w:val="36"/>
+          <w:szCs w:val="36"/>
+          <w:lang w:val="es-ES"/>
+        </w:rPr>
+      </w:pPr>
+      <w:r>
+        <w:rPr>
+          <w:rFonts w:cstheme="minorHAnsi"/>
+          <w:b/>
+          <w:noProof/>
+          <w:sz w:val="36"/>
+          <w:szCs w:val="36"/>
+          <w:lang w:val="es-ES"/>
+        </w:rPr>
+        <w:lastRenderedPageBreak/>
+        <w:drawing>
+          <wp:inline distT="0" distB="0" distL="0" distR="0" wp14:anchorId="25115B5C" wp14:editId="3854113D">
+            <wp:extent cx="5603240" cy="7346950"/>
+            <wp:effectExtent l="0" t="0" r="0" b="6350"/>
+            <wp:docPr id="20" name="Imagen 20"/>
+            <wp:cNvGraphicFramePr>
+              <a:graphicFrameLocks xmlns:a="http://schemas.openxmlformats.org/drawingml/2006/main" noChangeAspect="1"/>
+            </wp:cNvGraphicFramePr>
+            <a:graphic xmlns:a="http://schemas.openxmlformats.org/drawingml/2006/main">
+              <a:graphicData uri="http://schemas.openxmlformats.org/drawingml/2006/picture">
+                <pic:pic xmlns:pic="http://schemas.openxmlformats.org/drawingml/2006/picture">
+                  <pic:nvPicPr>
+                    <pic:cNvPr id="0" name="Picture 6"/>
+                    <pic:cNvPicPr>
+                      <a:picLocks noChangeAspect="1" noChangeArrowheads="1"/>
+                    </pic:cNvPicPr>
+                  </pic:nvPicPr>
+                  <pic:blipFill>
+                    <a:blip r:embed="rId29">
+                      <a:extLst>
+                        <a:ext uri="{28A0092B-C50C-407E-A947-70E740481C1C}">
+                          <a14:useLocalDpi xmlns:a14="http://schemas.microsoft.com/office/drawing/2010/main" val="0"/>
+                        </a:ext>
+                      </a:extLst>
+                    </a:blip>
+                    <a:srcRect/>
+                    <a:stretch>
+                      <a:fillRect/>
+                    </a:stretch>
+                  </pic:blipFill>
+                  <pic:spPr bwMode="auto">
+                    <a:xfrm>
+                      <a:off x="0" y="0"/>
+                      <a:ext cx="5603240" cy="7346950"/>
+                    </a:xfrm>
+                    <a:prstGeom prst="rect">
+                      <a:avLst/>
+                    </a:prstGeom>
+                    <a:noFill/>
+                    <a:ln>
+                      <a:noFill/>
+                    </a:ln>
+                  </pic:spPr>
+                </pic:pic>
+              </a:graphicData>
+            </a:graphic>
+          </wp:inline>
+        </w:drawing>
+      </w:r>
     </w:p>
     <w:p>
       <w:pPr>

</xml_diff>

<commit_message>
imagenes del menu lateral
</commit_message>
<xml_diff>
--- a/Bitacioras/imagenes/Avances del blog.docx
+++ b/Bitacioras/imagenes/Avances del blog.docx
@@ -1830,7 +1830,6 @@
           <w:lang w:val="es-ES"/>
         </w:rPr>
       </w:pPr>
-      <w:bookmarkStart w:id="0" w:name="_GoBack"/>
       <w:r>
         <w:rPr>
           <w:rFonts w:cstheme="minorHAnsi"/>
@@ -1897,7 +1896,6 @@
           </wp:anchor>
         </w:drawing>
       </w:r>
-      <w:bookmarkEnd w:id="0"/>
       <w:r>
         <w:rPr>
           <w:rFonts w:cstheme="minorHAnsi"/>
@@ -2405,7 +2403,7 @@
           <w:szCs w:val="36"/>
           <w:lang w:val="es-ES"/>
         </w:rPr>
-        <w:t>23</w:t>
+        <w:t>09</w:t>
       </w:r>
       <w:r>
         <w:rPr>
@@ -2425,7 +2423,7 @@
           <w:szCs w:val="36"/>
           <w:lang w:val="es-ES"/>
         </w:rPr>
-        <w:t>5</w:t>
+        <w:t>6</w:t>
       </w:r>
       <w:r>
         <w:rPr>
@@ -2449,6 +2447,310 @@
           <w:lang w:val="es-ES"/>
         </w:rPr>
       </w:pPr>
+      <w:r>
+        <w:rPr>
+          <w:rFonts w:cstheme="minorHAnsi"/>
+          <w:b/>
+          <w:noProof/>
+          <w:sz w:val="36"/>
+          <w:szCs w:val="36"/>
+          <w:lang w:val="es-ES"/>
+        </w:rPr>
+        <w:drawing>
+          <wp:inline distT="0" distB="0" distL="0" distR="0" wp14:anchorId="2FB763BF" wp14:editId="2689C7DB">
+            <wp:extent cx="4115990" cy="1648046"/>
+            <wp:effectExtent l="0" t="0" r="0" b="0"/>
+            <wp:docPr id="25" name="Imagen 25"/>
+            <wp:cNvGraphicFramePr>
+              <a:graphicFrameLocks xmlns:a="http://schemas.openxmlformats.org/drawingml/2006/main" noChangeAspect="1"/>
+            </wp:cNvGraphicFramePr>
+            <a:graphic xmlns:a="http://schemas.openxmlformats.org/drawingml/2006/main">
+              <a:graphicData uri="http://schemas.openxmlformats.org/drawingml/2006/picture">
+                <pic:pic xmlns:pic="http://schemas.openxmlformats.org/drawingml/2006/picture">
+                  <pic:nvPicPr>
+                    <pic:cNvPr id="0" name="Picture 3"/>
+                    <pic:cNvPicPr>
+                      <a:picLocks noChangeAspect="1" noChangeArrowheads="1"/>
+                    </pic:cNvPicPr>
+                  </pic:nvPicPr>
+                  <pic:blipFill>
+                    <a:blip r:embed="rId30">
+                      <a:extLst>
+                        <a:ext uri="{28A0092B-C50C-407E-A947-70E740481C1C}">
+                          <a14:useLocalDpi xmlns:a14="http://schemas.microsoft.com/office/drawing/2010/main" val="0"/>
+                        </a:ext>
+                      </a:extLst>
+                    </a:blip>
+                    <a:srcRect/>
+                    <a:stretch>
+                      <a:fillRect/>
+                    </a:stretch>
+                  </pic:blipFill>
+                  <pic:spPr bwMode="auto">
+                    <a:xfrm>
+                      <a:off x="0" y="0"/>
+                      <a:ext cx="4209481" cy="1685480"/>
+                    </a:xfrm>
+                    <a:prstGeom prst="rect">
+                      <a:avLst/>
+                    </a:prstGeom>
+                    <a:noFill/>
+                    <a:ln>
+                      <a:noFill/>
+                    </a:ln>
+                  </pic:spPr>
+                </pic:pic>
+              </a:graphicData>
+            </a:graphic>
+          </wp:inline>
+        </w:drawing>
+      </w:r>
+      <w:r>
+        <w:rPr>
+          <w:rFonts w:cstheme="minorHAnsi"/>
+          <w:b/>
+          <w:noProof/>
+          <w:sz w:val="36"/>
+          <w:szCs w:val="36"/>
+          <w:lang w:val="es-ES"/>
+        </w:rPr>
+        <w:drawing>
+          <wp:inline distT="0" distB="0" distL="0" distR="0" wp14:anchorId="6B0E1E03" wp14:editId="17A255D9">
+            <wp:extent cx="2881423" cy="1968276"/>
+            <wp:effectExtent l="0" t="0" r="0" b="0"/>
+            <wp:docPr id="27" name="Imagen 27"/>
+            <wp:cNvGraphicFramePr>
+              <a:graphicFrameLocks xmlns:a="http://schemas.openxmlformats.org/drawingml/2006/main" noChangeAspect="1"/>
+            </wp:cNvGraphicFramePr>
+            <a:graphic xmlns:a="http://schemas.openxmlformats.org/drawingml/2006/main">
+              <a:graphicData uri="http://schemas.openxmlformats.org/drawingml/2006/picture">
+                <pic:pic xmlns:pic="http://schemas.openxmlformats.org/drawingml/2006/picture">
+                  <pic:nvPicPr>
+                    <pic:cNvPr id="0" name="Picture 5"/>
+                    <pic:cNvPicPr>
+                      <a:picLocks noChangeAspect="1" noChangeArrowheads="1"/>
+                    </pic:cNvPicPr>
+                  </pic:nvPicPr>
+                  <pic:blipFill>
+                    <a:blip r:embed="rId31">
+                      <a:extLst>
+                        <a:ext uri="{28A0092B-C50C-407E-A947-70E740481C1C}">
+                          <a14:useLocalDpi xmlns:a14="http://schemas.microsoft.com/office/drawing/2010/main" val="0"/>
+                        </a:ext>
+                      </a:extLst>
+                    </a:blip>
+                    <a:srcRect/>
+                    <a:stretch>
+                      <a:fillRect/>
+                    </a:stretch>
+                  </pic:blipFill>
+                  <pic:spPr bwMode="auto">
+                    <a:xfrm>
+                      <a:off x="0" y="0"/>
+                      <a:ext cx="2899496" cy="1980622"/>
+                    </a:xfrm>
+                    <a:prstGeom prst="rect">
+                      <a:avLst/>
+                    </a:prstGeom>
+                    <a:noFill/>
+                    <a:ln>
+                      <a:noFill/>
+                    </a:ln>
+                  </pic:spPr>
+                </pic:pic>
+              </a:graphicData>
+            </a:graphic>
+          </wp:inline>
+        </w:drawing>
+      </w:r>
+      <w:bookmarkStart w:id="0" w:name="_GoBack"/>
+      <w:bookmarkEnd w:id="0"/>
+    </w:p>
+    <w:p>
+      <w:pPr>
+        <w:jc w:val="center"/>
+        <w:rPr>
+          <w:rFonts w:cstheme="minorHAnsi"/>
+          <w:b/>
+          <w:sz w:val="36"/>
+          <w:szCs w:val="36"/>
+          <w:lang w:val="es-ES"/>
+        </w:rPr>
+      </w:pPr>
+      <w:r>
+        <w:rPr>
+          <w:rFonts w:cstheme="minorHAnsi"/>
+          <w:b/>
+          <w:noProof/>
+          <w:sz w:val="36"/>
+          <w:szCs w:val="36"/>
+          <w:lang w:val="es-ES"/>
+        </w:rPr>
+        <w:drawing>
+          <wp:inline distT="0" distB="0" distL="0" distR="0" wp14:anchorId="1C6176AE" wp14:editId="418B3BD9">
+            <wp:extent cx="1726474" cy="2573080"/>
+            <wp:effectExtent l="0" t="0" r="7620" b="0"/>
+            <wp:docPr id="26" name="Imagen 26"/>
+            <wp:cNvGraphicFramePr>
+              <a:graphicFrameLocks xmlns:a="http://schemas.openxmlformats.org/drawingml/2006/main" noChangeAspect="1"/>
+            </wp:cNvGraphicFramePr>
+            <a:graphic xmlns:a="http://schemas.openxmlformats.org/drawingml/2006/main">
+              <a:graphicData uri="http://schemas.openxmlformats.org/drawingml/2006/picture">
+                <pic:pic xmlns:pic="http://schemas.openxmlformats.org/drawingml/2006/picture">
+                  <pic:nvPicPr>
+                    <pic:cNvPr id="0" name="Picture 4"/>
+                    <pic:cNvPicPr>
+                      <a:picLocks noChangeAspect="1" noChangeArrowheads="1"/>
+                    </pic:cNvPicPr>
+                  </pic:nvPicPr>
+                  <pic:blipFill>
+                    <a:blip r:embed="rId32" cstate="print">
+                      <a:extLst>
+                        <a:ext uri="{28A0092B-C50C-407E-A947-70E740481C1C}">
+                          <a14:useLocalDpi xmlns:a14="http://schemas.microsoft.com/office/drawing/2010/main" val="0"/>
+                        </a:ext>
+                      </a:extLst>
+                    </a:blip>
+                    <a:srcRect/>
+                    <a:stretch>
+                      <a:fillRect/>
+                    </a:stretch>
+                  </pic:blipFill>
+                  <pic:spPr bwMode="auto">
+                    <a:xfrm>
+                      <a:off x="0" y="0"/>
+                      <a:ext cx="1740821" cy="2594462"/>
+                    </a:xfrm>
+                    <a:prstGeom prst="rect">
+                      <a:avLst/>
+                    </a:prstGeom>
+                    <a:noFill/>
+                    <a:ln>
+                      <a:noFill/>
+                    </a:ln>
+                  </pic:spPr>
+                </pic:pic>
+              </a:graphicData>
+            </a:graphic>
+          </wp:inline>
+        </w:drawing>
+      </w:r>
+      <w:r>
+        <w:rPr>
+          <w:rFonts w:cstheme="minorHAnsi"/>
+          <w:b/>
+          <w:noProof/>
+          <w:sz w:val="36"/>
+          <w:szCs w:val="36"/>
+          <w:lang w:val="es-ES"/>
+        </w:rPr>
+        <w:drawing>
+          <wp:inline distT="0" distB="0" distL="0" distR="0" wp14:anchorId="182A3DD2" wp14:editId="5D0A99AC">
+            <wp:extent cx="1584251" cy="2117723"/>
+            <wp:effectExtent l="0" t="0" r="0" b="0"/>
+            <wp:docPr id="24" name="Imagen 24"/>
+            <wp:cNvGraphicFramePr>
+              <a:graphicFrameLocks xmlns:a="http://schemas.openxmlformats.org/drawingml/2006/main" noChangeAspect="1"/>
+            </wp:cNvGraphicFramePr>
+            <a:graphic xmlns:a="http://schemas.openxmlformats.org/drawingml/2006/main">
+              <a:graphicData uri="http://schemas.openxmlformats.org/drawingml/2006/picture">
+                <pic:pic xmlns:pic="http://schemas.openxmlformats.org/drawingml/2006/picture">
+                  <pic:nvPicPr>
+                    <pic:cNvPr id="0" name="Picture 2"/>
+                    <pic:cNvPicPr>
+                      <a:picLocks noChangeAspect="1" noChangeArrowheads="1"/>
+                    </pic:cNvPicPr>
+                  </pic:nvPicPr>
+                  <pic:blipFill>
+                    <a:blip r:embed="rId33">
+                      <a:extLst>
+                        <a:ext uri="{28A0092B-C50C-407E-A947-70E740481C1C}">
+                          <a14:useLocalDpi xmlns:a14="http://schemas.microsoft.com/office/drawing/2010/main" val="0"/>
+                        </a:ext>
+                      </a:extLst>
+                    </a:blip>
+                    <a:srcRect/>
+                    <a:stretch>
+                      <a:fillRect/>
+                    </a:stretch>
+                  </pic:blipFill>
+                  <pic:spPr bwMode="auto">
+                    <a:xfrm>
+                      <a:off x="0" y="0"/>
+                      <a:ext cx="1641640" cy="2194437"/>
+                    </a:xfrm>
+                    <a:prstGeom prst="rect">
+                      <a:avLst/>
+                    </a:prstGeom>
+                    <a:noFill/>
+                    <a:ln>
+                      <a:noFill/>
+                    </a:ln>
+                  </pic:spPr>
+                </pic:pic>
+              </a:graphicData>
+            </a:graphic>
+          </wp:inline>
+        </w:drawing>
+      </w:r>
+      <w:r>
+        <w:rPr>
+          <w:rFonts w:cstheme="minorHAnsi"/>
+          <w:b/>
+          <w:noProof/>
+          <w:sz w:val="36"/>
+          <w:szCs w:val="36"/>
+          <w:lang w:val="es-ES"/>
+        </w:rPr>
+        <w:drawing>
+          <wp:inline distT="0" distB="0" distL="0" distR="0" wp14:anchorId="6373C182" wp14:editId="1DBE0D65">
+            <wp:extent cx="2273060" cy="2249983"/>
+            <wp:effectExtent l="0" t="0" r="0" b="0"/>
+            <wp:docPr id="23" name="Imagen 23"/>
+            <wp:cNvGraphicFramePr>
+              <a:graphicFrameLocks xmlns:a="http://schemas.openxmlformats.org/drawingml/2006/main" noChangeAspect="1"/>
+            </wp:cNvGraphicFramePr>
+            <a:graphic xmlns:a="http://schemas.openxmlformats.org/drawingml/2006/main">
+              <a:graphicData uri="http://schemas.openxmlformats.org/drawingml/2006/picture">
+                <pic:pic xmlns:pic="http://schemas.openxmlformats.org/drawingml/2006/picture">
+                  <pic:nvPicPr>
+                    <pic:cNvPr id="0" name="Picture 1"/>
+                    <pic:cNvPicPr>
+                      <a:picLocks noChangeAspect="1" noChangeArrowheads="1"/>
+                    </pic:cNvPicPr>
+                  </pic:nvPicPr>
+                  <pic:blipFill>
+                    <a:blip r:embed="rId34">
+                      <a:extLst>
+                        <a:ext uri="{28A0092B-C50C-407E-A947-70E740481C1C}">
+                          <a14:useLocalDpi xmlns:a14="http://schemas.microsoft.com/office/drawing/2010/main" val="0"/>
+                        </a:ext>
+                      </a:extLst>
+                    </a:blip>
+                    <a:srcRect/>
+                    <a:stretch>
+                      <a:fillRect/>
+                    </a:stretch>
+                  </pic:blipFill>
+                  <pic:spPr bwMode="auto">
+                    <a:xfrm>
+                      <a:off x="0" y="0"/>
+                      <a:ext cx="2331359" cy="2307690"/>
+                    </a:xfrm>
+                    <a:prstGeom prst="rect">
+                      <a:avLst/>
+                    </a:prstGeom>
+                    <a:noFill/>
+                    <a:ln>
+                      <a:noFill/>
+                    </a:ln>
+                  </pic:spPr>
+                </pic:pic>
+              </a:graphicData>
+            </a:graphic>
+          </wp:inline>
+        </w:drawing>
+      </w:r>
     </w:p>
     <w:p>
       <w:pPr>

</xml_diff>